<commit_message>
Updates, commentaar van herre aan het verwerken.
</commit_message>
<xml_diff>
--- a/LESWEEK2/Reader_Biostatica_Matlab_Wk2_1_INSTRUCTIE.docx
+++ b/LESWEEK2/Reader_Biostatica_Matlab_Wk2_1_INSTRUCTIE.docx
@@ -456,18 +456,8 @@
                                               <w:sz w:val="26"/>
                                               <w:szCs w:val="26"/>
                                             </w:rPr>
-                                            <w:t xml:space="preserve">Mark </w:t>
+                                            <w:t>Mark Schrauwen</w:t>
                                           </w:r>
-                                          <w:proofErr w:type="spellStart"/>
-                                          <w:r>
-                                            <w:rPr>
-                                              <w:color w:val="ED7D31" w:themeColor="accent2"/>
-                                              <w:sz w:val="26"/>
-                                              <w:szCs w:val="26"/>
-                                            </w:rPr>
-                                            <w:t>Schrauwen</w:t>
-                                          </w:r>
-                                          <w:proofErr w:type="spellEnd"/>
                                         </w:p>
                                       </w:sdtContent>
                                     </w:sdt>
@@ -577,7 +567,6 @@
                                         </w:sdtPr>
                                         <w:sdtEndPr/>
                                         <w:sdtContent>
-                                          <w:proofErr w:type="spellStart"/>
                                           <w:r>
                                             <w:rPr>
                                               <w:color w:val="ED7D31" w:themeColor="accent2"/>
@@ -587,7 +576,6 @@
                                             </w:rPr>
                                             <w:t>Matlab</w:t>
                                           </w:r>
-                                          <w:proofErr w:type="spellEnd"/>
                                           <w:r>
                                             <w:rPr>
                                               <w:color w:val="ED7D31" w:themeColor="accent2"/>
@@ -1043,18 +1031,8 @@
                                         <w:sz w:val="26"/>
                                         <w:szCs w:val="26"/>
                                       </w:rPr>
-                                      <w:t xml:space="preserve">Mark </w:t>
+                                      <w:t>Mark Schrauwen</w:t>
                                     </w:r>
-                                    <w:proofErr w:type="spellStart"/>
-                                    <w:r>
-                                      <w:rPr>
-                                        <w:color w:val="ED7D31" w:themeColor="accent2"/>
-                                        <w:sz w:val="26"/>
-                                        <w:szCs w:val="26"/>
-                                      </w:rPr>
-                                      <w:t>Schrauwen</w:t>
-                                    </w:r>
-                                    <w:proofErr w:type="spellEnd"/>
                                   </w:p>
                                 </w:sdtContent>
                               </w:sdt>
@@ -1164,7 +1142,6 @@
                                   </w:sdtPr>
                                   <w:sdtEndPr/>
                                   <w:sdtContent>
-                                    <w:proofErr w:type="spellStart"/>
                                     <w:r>
                                       <w:rPr>
                                         <w:color w:val="ED7D31" w:themeColor="accent2"/>
@@ -1174,7 +1151,6 @@
                                       </w:rPr>
                                       <w:t>Matlab</w:t>
                                     </w:r>
-                                    <w:proofErr w:type="spellEnd"/>
                                     <w:r>
                                       <w:rPr>
                                         <w:color w:val="ED7D31" w:themeColor="accent2"/>
@@ -1390,7 +1366,21 @@
                 <w:rStyle w:val="Hyperlink"/>
                 <w:noProof/>
               </w:rPr>
-              <w:t>Inleiding</w:t>
+              <w:t>I</w:t>
+            </w:r>
+            <w:r>
+              <w:rPr>
+                <w:rStyle w:val="Hyperlink"/>
+                <w:noProof/>
+              </w:rPr>
+              <w:t>n</w:t>
+            </w:r>
+            <w:r>
+              <w:rPr>
+                <w:rStyle w:val="Hyperlink"/>
+                <w:noProof/>
+              </w:rPr>
+              <w:t>leiding</w:t>
             </w:r>
             <w:r>
               <w:rPr>
@@ -1988,13 +1978,8 @@
           </w:tcPr>
           <w:p>
             <w:r>
-              <w:t xml:space="preserve">Mark </w:t>
-            </w:r>
-            <w:proofErr w:type="spellStart"/>
-            <w:r>
-              <w:t>Schrauwen</w:t>
-            </w:r>
-            <w:proofErr w:type="spellEnd"/>
+              <w:t>Mark Schrauwen</w:t>
+            </w:r>
           </w:p>
         </w:tc>
       </w:tr>
@@ -2071,7 +2056,11 @@
               <w:right w:val="single" w:sz="4" w:space="0" w:color="auto"/>
             </w:tcBorders>
           </w:tcPr>
-          <w:p/>
+          <w:p>
+            <w:r>
+              <w:t>0.2</w:t>
+            </w:r>
+          </w:p>
         </w:tc>
         <w:tc>
           <w:tcPr>
@@ -2083,7 +2072,11 @@
               <w:right w:val="single" w:sz="4" w:space="0" w:color="auto"/>
             </w:tcBorders>
           </w:tcPr>
-          <w:p/>
+          <w:p>
+            <w:r>
+              <w:t>25-09-2017</w:t>
+            </w:r>
+          </w:p>
         </w:tc>
         <w:tc>
           <w:tcPr>
@@ -2095,7 +2088,11 @@
               <w:right w:val="single" w:sz="4" w:space="0" w:color="auto"/>
             </w:tcBorders>
           </w:tcPr>
-          <w:p/>
+          <w:p>
+            <w:r>
+              <w:t>Aanvullingen en aanpassen op reader studenten</w:t>
+            </w:r>
+          </w:p>
         </w:tc>
         <w:tc>
           <w:tcPr>
@@ -2107,7 +2104,11 @@
               <w:right w:val="single" w:sz="4" w:space="0" w:color="auto"/>
             </w:tcBorders>
           </w:tcPr>
-          <w:p/>
+          <w:p>
+            <w:r>
+              <w:t>Bart van Trigt</w:t>
+            </w:r>
+          </w:p>
         </w:tc>
       </w:tr>
     </w:tbl>
@@ -2145,166 +2146,209 @@
     </w:p>
     <w:p>
       <w:r>
-        <w:t>Dit document is bedoeld voor de docent.</w:t>
+        <w:t>Dit document is bedoeld voor de doce</w:t>
+      </w:r>
+      <w:r>
+        <w:t>nt</w:t>
       </w:r>
     </w:p>
     <w:p>
       <w:r>
-        <w:t xml:space="preserve">De instructie is gebaseerd op de onderwerpen in de reader. </w:t>
+        <w:t>Vorige week heeft de student kennis gemaakt met MATLAB. Vorige week heeft de student geleerd waarom een bewegingstechnoloog MATLAB gebruikt, wat</w:t>
+      </w:r>
+      <w:r>
+        <w:t xml:space="preserve"> operatoren zijn, hoe </w:t>
+      </w:r>
+      <w:r>
+        <w:t>hij/zij kan</w:t>
+      </w:r>
+      <w:r>
+        <w:t xml:space="preserve"> debuggen, hoe vectoren</w:t>
+      </w:r>
+      <w:r>
+        <w:t xml:space="preserve"> worden</w:t>
+      </w:r>
+      <w:r>
+        <w:t xml:space="preserve"> maakt in MATLAB, standaard functies in MATLAB en je hebt al een keer een functie zelf gemaakt! We gaan in deze reader verder met het maken van een functie. </w:t>
       </w:r>
     </w:p>
     <w:p>
-      <w:pPr>
-        <w:pStyle w:val="ListParagraph"/>
-        <w:numPr>
-          <w:ilvl w:val="0"/>
-          <w:numId w:val="22"/>
-        </w:numPr>
-      </w:pPr>
       <w:r>
-        <w:t>Tijdens een practicum (instructie) van anderhalf uur moeten de voornaamst</w:t>
-      </w:r>
-      <w:r>
-        <w:t xml:space="preserve">e elementen van de bij dit document behorende reader </w:t>
-      </w:r>
-      <w:r>
-        <w:t xml:space="preserve">zijn voorgedaan door de docent. </w:t>
+        <w:t>De volgende leerdoelen zijn hiervoor gemaakt, na het doorwerken van deze reader kan de student:</w:t>
       </w:r>
     </w:p>
     <w:p>
       <w:pPr>
-        <w:pStyle w:val="ListParagraph"/>
         <w:numPr>
           <w:ilvl w:val="0"/>
-          <w:numId w:val="22"/>
+          <w:numId w:val="1"/>
         </w:numPr>
+        <w:contextualSpacing/>
+        <w:rPr>
+          <w:rFonts w:eastAsia="Times New Roman" w:cs="Calibri"/>
+        </w:rPr>
       </w:pPr>
       <w:r>
-        <w:t>De docent behandelt</w:t>
-      </w:r>
-      <w:r>
-        <w:t xml:space="preserve"> de in dit document beschreven handelingen en verwij</w:t>
-      </w:r>
-      <w:r>
-        <w:t xml:space="preserve">st met regelmaat naar de readers en de al dan niet beschikbare </w:t>
-      </w:r>
-      <w:proofErr w:type="gramStart"/>
-      <w:r>
-        <w:t>video’s /</w:t>
-      </w:r>
-      <w:proofErr w:type="gramEnd"/>
-      <w:r>
-        <w:t xml:space="preserve"> </w:t>
-      </w:r>
-      <w:proofErr w:type="spellStart"/>
-      <w:r>
-        <w:t>Cody</w:t>
-      </w:r>
-      <w:proofErr w:type="spellEnd"/>
-      <w:r>
-        <w:t xml:space="preserve"> </w:t>
-      </w:r>
-      <w:proofErr w:type="spellStart"/>
-      <w:r>
-        <w:t>coursework</w:t>
-      </w:r>
-      <w:proofErr w:type="spellEnd"/>
-      <w:r>
-        <w:t xml:space="preserve"> opdrachten</w:t>
+        <w:rPr>
+          <w:rFonts w:eastAsia="Times New Roman" w:cs="Calibri"/>
+        </w:rPr>
+        <w:t>In eigenwoorden uitleggen wat een functie in Matlab is.</w:t>
       </w:r>
     </w:p>
     <w:p>
       <w:pPr>
-        <w:pStyle w:val="ListParagraph"/>
         <w:numPr>
           <w:ilvl w:val="0"/>
-          <w:numId w:val="22"/>
+          <w:numId w:val="1"/>
         </w:numPr>
+        <w:contextualSpacing/>
+        <w:rPr>
+          <w:rFonts w:eastAsia="Times New Roman" w:cs="Calibri"/>
+        </w:rPr>
       </w:pPr>
       <w:r>
-        <w:t xml:space="preserve">Dit document is een leidraad voor de docent. Elke docent mag en kan afwijken van hetgeen hier staat beschreven. Wel valt aan te raden om de beschreven onderwerpen in de reader tenminste te </w:t>
-      </w:r>
-      <w:proofErr w:type="spellStart"/>
-      <w:r>
-        <w:t>illlustreren</w:t>
-      </w:r>
-      <w:proofErr w:type="spellEnd"/>
-      <w:r>
-        <w:t>/behandelen.</w:t>
+        <w:rPr>
+          <w:rFonts w:eastAsia="Times New Roman" w:cs="Calibri"/>
+        </w:rPr>
+        <w:t>Gebruik maken van standaard functies in Matlab.</w:t>
       </w:r>
     </w:p>
     <w:p>
       <w:pPr>
-        <w:pStyle w:val="ListParagraph"/>
         <w:numPr>
           <w:ilvl w:val="0"/>
-          <w:numId w:val="22"/>
+          <w:numId w:val="1"/>
         </w:numPr>
+        <w:contextualSpacing/>
+        <w:rPr>
+          <w:rFonts w:eastAsia="Times New Roman" w:cs="Calibri"/>
+        </w:rPr>
       </w:pPr>
       <w:r>
-        <w:t>Aan het einde van een lesweek krijgt de student een weekopdracht.</w:t>
+        <w:rPr>
+          <w:rFonts w:eastAsia="Times New Roman" w:cs="Calibri"/>
+        </w:rPr>
+        <w:t>Een functie met meerdere outputs aanroepen.</w:t>
       </w:r>
     </w:p>
     <w:p>
       <w:pPr>
-        <w:pStyle w:val="ListParagraph"/>
         <w:numPr>
           <w:ilvl w:val="0"/>
-          <w:numId w:val="22"/>
+          <w:numId w:val="1"/>
         </w:numPr>
+        <w:contextualSpacing/>
+        <w:rPr>
+          <w:rFonts w:eastAsia="Times New Roman" w:cs="Calibri"/>
+        </w:rPr>
       </w:pPr>
       <w:r>
-        <w:t>Aan het einde van de instructie moet de student een</w:t>
-      </w:r>
-      <w:r>
-        <w:t xml:space="preserve"> voor </w:t>
-      </w:r>
-      <w:proofErr w:type="spellStart"/>
-      <w:r>
-        <w:t>wkX</w:t>
-      </w:r>
-      <w:proofErr w:type="spellEnd"/>
-      <w:r>
-        <w:t xml:space="preserve"> overkoepelende opdracht maken.</w:t>
+        <w:rPr>
+          <w:rFonts w:eastAsia="Times New Roman" w:cs="Calibri"/>
+        </w:rPr>
+        <w:t>Een functie met meerdere inputs aanroepen.</w:t>
       </w:r>
     </w:p>
     <w:p>
       <w:pPr>
-        <w:pStyle w:val="ListParagraph"/>
         <w:numPr>
           <w:ilvl w:val="0"/>
-          <w:numId w:val="22"/>
+          <w:numId w:val="1"/>
         </w:numPr>
+        <w:contextualSpacing/>
+        <w:rPr>
+          <w:rFonts w:eastAsia="Times New Roman" w:cs="Calibri"/>
+        </w:rPr>
       </w:pPr>
       <w:r>
-        <w:t xml:space="preserve">Een instructie duurt officieel 90 minuten. In de praktijk zal die eerder </w:t>
+        <w:rPr>
+          <w:rFonts w:eastAsia="Times New Roman" w:cs="Calibri"/>
+        </w:rPr>
+        <w:t>Zelf een functie aanmaken in</w:t>
       </w:r>
       <w:r>
         <w:rPr>
-          <w:color w:val="FF0000"/>
+          <w:rFonts w:eastAsia="Times New Roman" w:cs="Calibri"/>
         </w:rPr>
-        <w:t xml:space="preserve">80 minuten </w:t>
+        <w:t xml:space="preserve"> Matlab</w:t>
       </w:r>
       <w:r>
-        <w:t>zijn. Daarom wordt uitgegaan van deze laatste tijd hoeveelheid.</w:t>
+        <w:rPr>
+          <w:rFonts w:eastAsia="Times New Roman" w:cs="Calibri"/>
+        </w:rPr>
+        <w:t xml:space="preserve"> met meerdere inputs en outputs.</w:t>
+      </w:r>
+      <w:r>
+        <w:rPr>
+          <w:rFonts w:eastAsia="Times New Roman" w:cs="Calibri"/>
+        </w:rPr>
+        <w:t xml:space="preserve"> </w:t>
       </w:r>
     </w:p>
     <w:p>
       <w:pPr>
-        <w:pStyle w:val="ListParagraph"/>
         <w:numPr>
           <w:ilvl w:val="0"/>
-          <w:numId w:val="22"/>
+          <w:numId w:val="1"/>
         </w:numPr>
+        <w:contextualSpacing/>
+        <w:rPr>
+          <w:rFonts w:eastAsia="Times New Roman" w:cs="Calibri"/>
+        </w:rPr>
       </w:pPr>
       <w:r>
-        <w:t xml:space="preserve">Per pagina in dit document is beschreven in algemene stappen wat er per onderdeel moet worden voorgedaan, zogenaamde ‘interactieve sessies’. De student </w:t>
+        <w:rPr>
+          <w:rFonts w:eastAsia="Times New Roman" w:cs="Calibri"/>
+        </w:rPr>
+        <w:t xml:space="preserve">Uitleggen dat een matrix rijen en kolommen bevat. </w:t>
+      </w:r>
+    </w:p>
+    <w:p>
+      <w:pPr>
+        <w:numPr>
+          <w:ilvl w:val="0"/>
+          <w:numId w:val="1"/>
+        </w:numPr>
+        <w:contextualSpacing/>
+        <w:rPr>
+          <w:rFonts w:eastAsia="Times New Roman" w:cs="Calibri"/>
+        </w:rPr>
+      </w:pPr>
+      <w:r>
+        <w:rPr>
+          <w:rFonts w:eastAsia="Times New Roman" w:cs="Calibri"/>
+        </w:rPr>
+        <w:t>In eigenwoorden inleidende Matlab terminologie uitleggen, zoals:</w:t>
       </w:r>
       <w:r>
-        <w:t>kan</w:t>
+        <w:rPr>
+          <w:rFonts w:eastAsia="Times New Roman" w:cs="Calibri"/>
+        </w:rPr>
+        <w:t xml:space="preserve"> colon, operator, indices, etc.</w:t>
+      </w:r>
+    </w:p>
+    <w:p>
+      <w:pPr>
+        <w:numPr>
+          <w:ilvl w:val="0"/>
+          <w:numId w:val="1"/>
+        </w:numPr>
+        <w:contextualSpacing/>
+        <w:rPr>
+          <w:rFonts w:eastAsia="Times New Roman" w:cs="Calibri"/>
+        </w:rPr>
+      </w:pPr>
+      <w:r>
+        <w:rPr>
+          <w:rFonts w:eastAsia="Times New Roman" w:cs="Calibri"/>
+        </w:rPr>
+        <w:t>Matlab help/doc functionaliteit</w:t>
       </w:r>
       <w:r>
-        <w:t xml:space="preserve"> volgen en meedoen wat de docent doet.</w:t>
+        <w:rPr>
+          <w:rFonts w:eastAsia="Times New Roman" w:cs="Calibri"/>
+        </w:rPr>
+        <w:t xml:space="preserve"> raadplegen en interpreteren.</w:t>
       </w:r>
     </w:p>
     <w:p/>
@@ -2365,10 +2409,7 @@
         <w:t>Instructie deel 1, wk2.1</w:t>
       </w:r>
       <w:r>
-        <w:t xml:space="preserve"> (+/-1</w:t>
-      </w:r>
-      <w:r>
-        <w:t>5</w:t>
+        <w:t xml:space="preserve"> (+/- 10</w:t>
       </w:r>
       <w:r>
         <w:t xml:space="preserve"> min)</w:t>
@@ -2380,16 +2421,100 @@
       <w:bookmarkStart w:id="10" w:name="_Toc475800512"/>
       <w:bookmarkEnd w:id="10"/>
       <w:r>
-        <w:t xml:space="preserve">Het eerste deel is een herhaling van vorige week. Het is belangrijk dat de student de readers van vorige week heeft afgerond en zeker het deel van functies. Deze reader gaat namelijk verder met ingewikkeldere functies. </w:t>
+        <w:t>Het eerste deel is een herhaling van vorige week</w:t>
+      </w:r>
+      <w:r>
+        <w:t xml:space="preserve"> en paragraaf 2 functies met meerdere outputs wordt hier uitgelegd</w:t>
+      </w:r>
+      <w:r>
+        <w:t>. Het is belangrijk dat de student de readers v</w:t>
+      </w:r>
+      <w:r>
+        <w:t>an vorige week heeft afgerond</w:t>
+      </w:r>
+      <w:r>
+        <w:t>.</w:t>
+      </w:r>
+      <w:r>
+        <w:t xml:space="preserve"> Deze week gaat de student namelijk verder met het gebruik van functies.</w:t>
+      </w:r>
+      <w:r>
+        <w:t xml:space="preserve"> </w:t>
+      </w:r>
+    </w:p>
+    <w:p>
+      <w:pPr>
+        <w:rPr>
+          <w:b/>
+        </w:rPr>
+      </w:pPr>
+      <w:r>
+        <w:rPr>
+          <w:rStyle w:val="Heading2Char"/>
+        </w:rPr>
+        <w:t>Herhaling</w:t>
+      </w:r>
+      <w:r>
+        <w:rPr>
+          <w:b/>
+        </w:rPr>
+        <w:br/>
+      </w:r>
+      <w:r>
+        <w:t>Vraag aan de studenten wat het verschil is tussen een</w:t>
+      </w:r>
+      <w:r>
+        <w:t xml:space="preserve"> functie en een hoofdprogramma, antwoorden kunnen zijn zoals:</w:t>
+      </w:r>
+    </w:p>
+    <w:p>
+      <w:pPr>
+        <w:pStyle w:val="ListParagraph"/>
+        <w:numPr>
+          <w:ilvl w:val="0"/>
+          <w:numId w:val="23"/>
+        </w:numPr>
+      </w:pPr>
+      <w:r>
+        <w:t>De eerste regel bij een functie is anders.</w:t>
+      </w:r>
+    </w:p>
+    <w:p>
+      <w:pPr>
+        <w:pStyle w:val="ListParagraph"/>
+        <w:numPr>
+          <w:ilvl w:val="0"/>
+          <w:numId w:val="23"/>
+        </w:numPr>
+      </w:pPr>
+      <w:r>
+        <w:t xml:space="preserve"> </w:t>
+      </w:r>
+      <w:r>
+        <w:t>Je kan een functie aanroepen vanuit een command window of vanuit een hoofdprogramma</w:t>
+      </w:r>
+    </w:p>
+    <w:p>
+      <w:pPr>
+        <w:pStyle w:val="ListParagraph"/>
+        <w:numPr>
+          <w:ilvl w:val="0"/>
+          <w:numId w:val="23"/>
+        </w:numPr>
+      </w:pPr>
+      <w:r>
+        <w:t>je kan er manipulaties mee uitvoeren</w:t>
+      </w:r>
+      <w:r>
+        <w:t xml:space="preserve"> op verschillende data type (</w:t>
+      </w:r>
+      <w:r>
+        <w:t>zoals matrixes en vectoren)</w:t>
       </w:r>
     </w:p>
     <w:p>
       <w:r>
-        <w:t xml:space="preserve">Vraag aan de studenten wat het verschil is tussen een functie en een hoofdprogramma. </w:t>
-      </w:r>
-      <w:r>
-        <w:br/>
-        <w:t xml:space="preserve">1) De eerste regel bij een functie is anders. </w:t>
+        <w:t xml:space="preserve">Laat nog eens een functie van vorige week zien, of kijk nog eens naar de reader van vorige week. </w:t>
       </w:r>
       <w:r>
         <w:br/>
@@ -2397,7 +2522,17 @@
     </w:p>
     <w:p>
       <w:r>
-        <w:t xml:space="preserve">Open het programma </w:t>
+        <w:rPr>
+          <w:rStyle w:val="Heading2Char"/>
+        </w:rPr>
+        <w:t>Functies met meerdere outputs</w:t>
+      </w:r>
+      <w:r>
+        <w:br/>
+        <w:t xml:space="preserve">Leg aan de studenten uit dat een functie meerdere outputs kan hebben geef een relevant voorbeeld waarom dit zo kan zijn. Een mogelijk voorbeeld kan zijn, wanneer je bijvoorbeeld </w:t>
+      </w:r>
+      <w:r>
+        <w:t xml:space="preserve">wilt weten op welk moment de snelheid maximaal is bij Usain Bolt. Het belangrijkste om mee te geven aan de studenten is dat ze blokhaken moeten gebruiken. Laat dit zien met behulp van een functie, dat je altijd blokhaken kan gebruiken maar dat het niet per se nodig is wanneer je maar 1 output hebt of wanneer je geen output hebt bijvoorbeeld bij een plot. </w:t>
       </w:r>
     </w:p>
     <w:p/>
@@ -2418,7 +2553,6 @@
     </w:p>
     <w:p/>
     <w:p/>
-    <w:p/>
     <w:p>
       <w:pPr>
         <w:pStyle w:val="Heading1"/>
@@ -2426,6 +2560,9 @@
       <w:r>
         <w:t>Instructie deel 2</w:t>
       </w:r>
+      <w:r>
+        <w:t>(+/-10 min)</w:t>
+      </w:r>
     </w:p>
     <w:p>
       <w:pPr>
@@ -2433,26 +2570,2871 @@
           <w:tab w:val="left" w:pos="1148"/>
         </w:tabs>
       </w:pPr>
-      <w:bookmarkStart w:id="13" w:name="_GoBack"/>
-      <w:bookmarkEnd w:id="13"/>
     </w:p>
     <w:p>
-      <w:pPr>
-        <w:pStyle w:val="ListParagraph"/>
+      <w:r>
+        <w:rPr>
+          <w:rStyle w:val="Heading2Char"/>
+        </w:rPr>
+        <w:t>Functie met meerdere inputs</w:t>
+      </w:r>
+      <w:r>
+        <w:rPr>
+          <w:b/>
+        </w:rPr>
+        <w:t xml:space="preserve"> </w:t>
+      </w:r>
+      <w:r>
+        <w:rPr>
+          <w:b/>
+        </w:rPr>
+        <w:br/>
+      </w:r>
+      <w:r>
+        <w:t xml:space="preserve">De student gaat hier nu functies aanmaken met meerder inputs en leren wat rijen en kolomen zijn. Maak een Matrix aan en laat zien hoe rijen en kolommen in elkaar zitten en hoe je deze kan aanroepen. </w:t>
+      </w:r>
+    </w:p>
+    <w:p>
+      <w:pPr>
+        <w:widowControl w:val="0"/>
+        <w:autoSpaceDE w:val="0"/>
+        <w:autoSpaceDN w:val="0"/>
+        <w:adjustRightInd w:val="0"/>
+        <w:spacing w:after="0" w:line="240" w:lineRule="auto"/>
+        <w:rPr>
+          <w:rFonts w:ascii="Courier" w:hAnsi="Courier"/>
+          <w:sz w:val="24"/>
+          <w:szCs w:val="24"/>
+          <w:lang w:val="en-US"/>
+        </w:rPr>
+      </w:pPr>
+      <w:r>
+        <w:rPr>
+          <w:rFonts w:ascii="Courier" w:hAnsi="Courier" w:cs="Courier"/>
+          <w:color w:val="000000"/>
+          <w:sz w:val="18"/>
+          <w:szCs w:val="18"/>
+          <w:lang w:val="en-US"/>
+        </w:rPr>
+        <w:t>A=[ 1 2 3; 4 5 6; 7 8 9]</w:t>
+      </w:r>
+    </w:p>
+    <w:p>
+      <w:pPr>
+        <w:widowControl w:val="0"/>
+        <w:autoSpaceDE w:val="0"/>
+        <w:autoSpaceDN w:val="0"/>
+        <w:adjustRightInd w:val="0"/>
+        <w:spacing w:after="0" w:line="240" w:lineRule="auto"/>
+        <w:rPr>
+          <w:rFonts w:ascii="Courier" w:hAnsi="Courier"/>
+          <w:sz w:val="24"/>
+          <w:szCs w:val="24"/>
+          <w:lang w:val="en-US"/>
+        </w:rPr>
+      </w:pPr>
+      <w:r>
+        <w:rPr>
+          <w:rFonts w:ascii="Courier" w:hAnsi="Courier" w:cs="Courier"/>
+          <w:color w:val="000000"/>
+          <w:sz w:val="18"/>
+          <w:szCs w:val="18"/>
+          <w:lang w:val="en-US"/>
+        </w:rPr>
+        <w:t xml:space="preserve"> </w:t>
+      </w:r>
+    </w:p>
+    <w:p>
+      <w:pPr>
+        <w:widowControl w:val="0"/>
+        <w:autoSpaceDE w:val="0"/>
+        <w:autoSpaceDN w:val="0"/>
+        <w:adjustRightInd w:val="0"/>
+        <w:spacing w:after="0" w:line="240" w:lineRule="auto"/>
+        <w:rPr>
+          <w:rFonts w:ascii="Courier" w:hAnsi="Courier"/>
+          <w:sz w:val="24"/>
+          <w:szCs w:val="24"/>
+          <w:lang w:val="en-US"/>
+        </w:rPr>
+      </w:pPr>
+      <w:r>
+        <w:rPr>
+          <w:rFonts w:ascii="Courier" w:hAnsi="Courier" w:cs="Courier"/>
+          <w:color w:val="000000"/>
+          <w:sz w:val="18"/>
+          <w:szCs w:val="18"/>
+          <w:lang w:val="en-US"/>
+        </w:rPr>
+        <w:t>eersteRij=A(1,:)</w:t>
+      </w:r>
+    </w:p>
+    <w:p>
+      <w:pPr>
+        <w:widowControl w:val="0"/>
+        <w:autoSpaceDE w:val="0"/>
+        <w:autoSpaceDN w:val="0"/>
+        <w:adjustRightInd w:val="0"/>
+        <w:spacing w:after="0" w:line="240" w:lineRule="auto"/>
+        <w:rPr>
+          <w:rFonts w:ascii="Courier" w:hAnsi="Courier"/>
+          <w:sz w:val="24"/>
+          <w:szCs w:val="24"/>
+          <w:lang w:val="en-US"/>
+        </w:rPr>
+      </w:pPr>
+      <w:r>
+        <w:rPr>
+          <w:rFonts w:ascii="Courier" w:hAnsi="Courier" w:cs="Courier"/>
+          <w:color w:val="000000"/>
+          <w:sz w:val="18"/>
+          <w:szCs w:val="18"/>
+          <w:lang w:val="en-US"/>
+        </w:rPr>
+        <w:t>eersteKolom=A(:,1)</w:t>
+      </w:r>
+    </w:p>
+    <w:p/>
+    <w:p>
+      <w:r>
+        <w:t xml:space="preserve">Wanneer je dit hebt gedaan, ga dan door naar het voorbeeld uit de reader. Bij een meting heb je data verzameld, deze kan je nu gaan gebruiken om bijvoorbeeld het gemiddelde te berekenen per persoon over alle kolommen. </w:t>
+      </w:r>
+    </w:p>
+    <w:p>
+      <w:pPr>
+        <w:jc w:val="center"/>
+      </w:pPr>
+      <w:r>
+        <w:t>A= [ 140 139 138 128; 110 111 130 123; 120 132 122 132]</w:t>
+      </w:r>
+    </w:p>
+    <w:p>
+      <w:pPr>
+        <w:pStyle w:val="Heading2"/>
         <w:numPr>
           <w:ilvl w:val="0"/>
-          <w:numId w:val="18"/>
+          <w:numId w:val="0"/>
         </w:numPr>
+        <w:ind w:left="576"/>
+      </w:pPr>
+    </w:p>
+    <w:p>
+      <w:pPr>
+        <w:pStyle w:val="Heading2"/>
+        <w:numPr>
+          <w:ilvl w:val="0"/>
+          <w:numId w:val="0"/>
+        </w:numPr>
+        <w:ind w:left="576" w:hanging="576"/>
       </w:pPr>
       <w:r>
-        <w:t>De student leest de reader door en probeert de vragen en antwoorden te beantwoorden.</w:t>
+        <w:t>Ingewikkeldere functies maken</w:t>
+      </w:r>
+    </w:p>
+    <w:p>
+      <w:r>
+        <w:t xml:space="preserve">Dit deel sluit aan bij de paragraaf ‘ingewikkeldere functies’ in de reader van de studenten. Laat de studenten nog een keer zien hoe je een eigen functie aanmaakt. Nu ga je uitleggen dat we meerdere outputs kunnen meegeven in deze functie. Leg het belang uit van de schematische tekening, zodat ze goed weten wat er in de functie komt. </w:t>
+      </w:r>
+    </w:p>
+    <w:p>
+      <w:pPr>
+        <w:pStyle w:val="Heading1"/>
+        <w:numPr>
+          <w:ilvl w:val="0"/>
+          <w:numId w:val="0"/>
+        </w:numPr>
+        <w:ind w:left="432"/>
+      </w:pPr>
+    </w:p>
+    <w:p/>
+    <w:p/>
+    <w:p>
+      <w:pPr>
+        <w:pStyle w:val="Heading1"/>
+      </w:pPr>
+      <w:r>
+        <w:t>Instructie deel 3 (+/- 10 min)</w:t>
+      </w:r>
+    </w:p>
+    <w:p>
+      <w:r>
+        <w:t xml:space="preserve">In dit deel wordt de specifieke terminologie en handige functies besproken. </w:t>
+      </w:r>
+      <w:r>
+        <w:t>Bekijk de reader van de studenten en bespreek degene die jij nuttig vindt. Bespreek hier sowieso wel de colon (: ) dubbele punt. Hiermee kunnen de studenten nog beter de dimensies begrijpen. In het Matlab instructie staan al een paar codes klaar die zo uitgevoerd kunnen worden.</w:t>
       </w:r>
       <w:r>
         <w:t xml:space="preserve"> </w:t>
       </w:r>
     </w:p>
+    <w:p>
+      <w:r>
+        <w:t>Mochten er belangrijke functies missen of terminologieën laat het weten aan Bart of Mark</w:t>
+      </w:r>
+      <w:bookmarkStart w:id="13" w:name="_GoBack"/>
+      <w:bookmarkEnd w:id="13"/>
+      <w:r>
+        <w:t xml:space="preserve">. </w:t>
+      </w:r>
+    </w:p>
+    <w:p/>
+    <w:p/>
+    <w:p/>
+    <w:p>
+      <w:pPr>
+        <w:pStyle w:val="Heading1"/>
+      </w:pPr>
+      <w:commentRangeStart w:id="14"/>
+      <w:r>
+        <w:t>Lesschema</w:t>
+      </w:r>
+      <w:commentRangeEnd w:id="14"/>
+      <w:r>
+        <w:rPr>
+          <w:rStyle w:val="CommentReference"/>
+          <w:rFonts w:asciiTheme="minorHAnsi" w:eastAsiaTheme="minorHAnsi" w:hAnsiTheme="minorHAnsi" w:cstheme="minorBidi"/>
+          <w:color w:val="auto"/>
+        </w:rPr>
+        <w:commentReference w:id="14"/>
+      </w:r>
+    </w:p>
+    <w:tbl>
+      <w:tblPr>
+        <w:tblW w:w="10939" w:type="dxa"/>
+        <w:tblInd w:w="-1014" w:type="dxa"/>
+        <w:tblLayout w:type="fixed"/>
+        <w:tblCellMar>
+          <w:left w:w="0" w:type="dxa"/>
+          <w:right w:w="0" w:type="dxa"/>
+        </w:tblCellMar>
+        <w:tblLook w:val="04A0" w:firstRow="1" w:lastRow="0" w:firstColumn="1" w:lastColumn="0" w:noHBand="0" w:noVBand="1"/>
+      </w:tblPr>
+      <w:tblGrid>
+        <w:gridCol w:w="1446"/>
+        <w:gridCol w:w="2053"/>
+        <w:gridCol w:w="1765"/>
+        <w:gridCol w:w="1824"/>
+        <w:gridCol w:w="1984"/>
+        <w:gridCol w:w="1867"/>
+      </w:tblGrid>
+      <w:tr>
+        <w:trPr>
+          <w:cantSplit/>
+          <w:trHeight w:val="462"/>
+        </w:trPr>
+        <w:tc>
+          <w:tcPr>
+            <w:tcW w:w="1446" w:type="dxa"/>
+            <w:tcBorders>
+              <w:top w:val="single" w:sz="8" w:space="0" w:color="auto"/>
+              <w:left w:val="single" w:sz="8" w:space="0" w:color="auto"/>
+              <w:bottom w:val="nil"/>
+              <w:right w:val="nil"/>
+            </w:tcBorders>
+            <w:tcMar>
+              <w:top w:w="0" w:type="dxa"/>
+              <w:left w:w="120" w:type="dxa"/>
+              <w:bottom w:w="0" w:type="dxa"/>
+              <w:right w:w="120" w:type="dxa"/>
+            </w:tcMar>
+            <w:hideMark/>
+          </w:tcPr>
+          <w:p>
+            <w:pPr>
+              <w:spacing w:before="120" w:after="240"/>
+              <w:jc w:val="both"/>
+              <w:rPr>
+                <w:rFonts w:ascii="inherit" w:eastAsia="Times New Roman" w:hAnsi="inherit" w:cs="Times New Roman"/>
+                <w:b/>
+                <w:color w:val="000000"/>
+              </w:rPr>
+            </w:pPr>
+            <w:r>
+              <w:rPr>
+                <w:rFonts w:ascii="Lucida Sans" w:eastAsia="Times New Roman" w:hAnsi="Lucida Sans" w:cs="Times New Roman"/>
+                <w:b/>
+                <w:color w:val="000000"/>
+                <w:sz w:val="20"/>
+                <w:szCs w:val="20"/>
+              </w:rPr>
+              <w:t>Tijd</w:t>
+            </w:r>
+          </w:p>
+        </w:tc>
+        <w:tc>
+          <w:tcPr>
+            <w:tcW w:w="2053" w:type="dxa"/>
+            <w:tcBorders>
+              <w:top w:val="single" w:sz="8" w:space="0" w:color="auto"/>
+              <w:left w:val="single" w:sz="8" w:space="0" w:color="auto"/>
+              <w:bottom w:val="nil"/>
+              <w:right w:val="nil"/>
+            </w:tcBorders>
+            <w:tcMar>
+              <w:top w:w="0" w:type="dxa"/>
+              <w:left w:w="120" w:type="dxa"/>
+              <w:bottom w:w="0" w:type="dxa"/>
+              <w:right w:w="120" w:type="dxa"/>
+            </w:tcMar>
+            <w:hideMark/>
+          </w:tcPr>
+          <w:p>
+            <w:pPr>
+              <w:spacing w:before="120" w:after="240"/>
+              <w:jc w:val="both"/>
+              <w:rPr>
+                <w:rFonts w:ascii="inherit" w:eastAsia="Times New Roman" w:hAnsi="inherit" w:cs="Times New Roman"/>
+                <w:b/>
+                <w:color w:val="000000"/>
+              </w:rPr>
+            </w:pPr>
+            <w:r>
+              <w:rPr>
+                <w:rFonts w:ascii="Lucida Sans" w:eastAsia="Times New Roman" w:hAnsi="Lucida Sans" w:cs="Times New Roman"/>
+                <w:b/>
+                <w:color w:val="000000"/>
+                <w:sz w:val="20"/>
+                <w:szCs w:val="20"/>
+              </w:rPr>
+              <w:t>Inhoud</w:t>
+            </w:r>
+          </w:p>
+        </w:tc>
+        <w:tc>
+          <w:tcPr>
+            <w:tcW w:w="1765" w:type="dxa"/>
+            <w:tcBorders>
+              <w:top w:val="single" w:sz="8" w:space="0" w:color="auto"/>
+              <w:left w:val="single" w:sz="8" w:space="0" w:color="auto"/>
+              <w:bottom w:val="nil"/>
+              <w:right w:val="single" w:sz="8" w:space="0" w:color="auto"/>
+            </w:tcBorders>
+            <w:tcMar>
+              <w:top w:w="0" w:type="dxa"/>
+              <w:left w:w="120" w:type="dxa"/>
+              <w:bottom w:w="0" w:type="dxa"/>
+              <w:right w:w="120" w:type="dxa"/>
+            </w:tcMar>
+            <w:hideMark/>
+          </w:tcPr>
+          <w:p>
+            <w:pPr>
+              <w:spacing w:before="120" w:after="240"/>
+              <w:jc w:val="both"/>
+              <w:rPr>
+                <w:rFonts w:ascii="inherit" w:eastAsia="Times New Roman" w:hAnsi="inherit" w:cs="Times New Roman"/>
+                <w:b/>
+                <w:color w:val="000000"/>
+              </w:rPr>
+            </w:pPr>
+            <w:r>
+              <w:rPr>
+                <w:rFonts w:ascii="Lucida Sans" w:eastAsia="Times New Roman" w:hAnsi="Lucida Sans" w:cs="Times New Roman"/>
+                <w:b/>
+                <w:color w:val="000000"/>
+                <w:sz w:val="20"/>
+                <w:szCs w:val="20"/>
+              </w:rPr>
+              <w:t xml:space="preserve">Leerdoelen </w:t>
+            </w:r>
+          </w:p>
+        </w:tc>
+        <w:tc>
+          <w:tcPr>
+            <w:tcW w:w="1824" w:type="dxa"/>
+            <w:tcBorders>
+              <w:top w:val="single" w:sz="8" w:space="0" w:color="auto"/>
+              <w:left w:val="nil"/>
+              <w:bottom w:val="nil"/>
+              <w:right w:val="nil"/>
+            </w:tcBorders>
+            <w:tcMar>
+              <w:top w:w="0" w:type="dxa"/>
+              <w:left w:w="120" w:type="dxa"/>
+              <w:bottom w:w="0" w:type="dxa"/>
+              <w:right w:w="120" w:type="dxa"/>
+            </w:tcMar>
+            <w:hideMark/>
+          </w:tcPr>
+          <w:p>
+            <w:pPr>
+              <w:spacing w:before="120" w:after="240"/>
+              <w:jc w:val="both"/>
+              <w:rPr>
+                <w:rFonts w:ascii="inherit" w:eastAsia="Times New Roman" w:hAnsi="inherit" w:cs="Times New Roman"/>
+                <w:b/>
+                <w:color w:val="000000"/>
+              </w:rPr>
+            </w:pPr>
+            <w:r>
+              <w:rPr>
+                <w:rFonts w:ascii="Lucida Sans" w:eastAsia="Times New Roman" w:hAnsi="Lucida Sans" w:cs="Times New Roman"/>
+                <w:b/>
+                <w:color w:val="000000"/>
+                <w:sz w:val="20"/>
+                <w:szCs w:val="20"/>
+              </w:rPr>
+              <w:t>Didactische werkvorm</w:t>
+            </w:r>
+          </w:p>
+        </w:tc>
+        <w:tc>
+          <w:tcPr>
+            <w:tcW w:w="1984" w:type="dxa"/>
+            <w:tcBorders>
+              <w:top w:val="single" w:sz="8" w:space="0" w:color="auto"/>
+              <w:left w:val="single" w:sz="8" w:space="0" w:color="auto"/>
+              <w:bottom w:val="nil"/>
+              <w:right w:val="nil"/>
+            </w:tcBorders>
+            <w:tcMar>
+              <w:top w:w="0" w:type="dxa"/>
+              <w:left w:w="120" w:type="dxa"/>
+              <w:bottom w:w="0" w:type="dxa"/>
+              <w:right w:w="120" w:type="dxa"/>
+            </w:tcMar>
+            <w:hideMark/>
+          </w:tcPr>
+          <w:p>
+            <w:pPr>
+              <w:spacing w:before="120" w:after="240"/>
+              <w:jc w:val="both"/>
+              <w:rPr>
+                <w:rFonts w:ascii="inherit" w:eastAsia="Times New Roman" w:hAnsi="inherit" w:cs="Times New Roman"/>
+                <w:b/>
+                <w:color w:val="000000"/>
+              </w:rPr>
+            </w:pPr>
+            <w:r>
+              <w:rPr>
+                <w:rFonts w:ascii="Lucida Sans" w:eastAsia="Times New Roman" w:hAnsi="Lucida Sans" w:cs="Times New Roman"/>
+                <w:b/>
+                <w:color w:val="000000"/>
+                <w:sz w:val="20"/>
+                <w:szCs w:val="20"/>
+              </w:rPr>
+              <w:t>Ondersteunende middelen</w:t>
+            </w:r>
+          </w:p>
+        </w:tc>
+        <w:tc>
+          <w:tcPr>
+            <w:tcW w:w="1867" w:type="dxa"/>
+            <w:tcBorders>
+              <w:top w:val="single" w:sz="8" w:space="0" w:color="auto"/>
+              <w:left w:val="single" w:sz="8" w:space="0" w:color="auto"/>
+              <w:bottom w:val="single" w:sz="8" w:space="0" w:color="auto"/>
+              <w:right w:val="single" w:sz="8" w:space="0" w:color="auto"/>
+            </w:tcBorders>
+            <w:tcMar>
+              <w:top w:w="0" w:type="dxa"/>
+              <w:left w:w="120" w:type="dxa"/>
+              <w:bottom w:w="0" w:type="dxa"/>
+              <w:right w:w="120" w:type="dxa"/>
+            </w:tcMar>
+            <w:hideMark/>
+          </w:tcPr>
+          <w:p>
+            <w:pPr>
+              <w:spacing w:before="120" w:after="240"/>
+              <w:jc w:val="both"/>
+              <w:rPr>
+                <w:rFonts w:ascii="inherit" w:eastAsia="Times New Roman" w:hAnsi="inherit" w:cs="Times New Roman"/>
+                <w:b/>
+                <w:color w:val="000000"/>
+              </w:rPr>
+            </w:pPr>
+            <w:r>
+              <w:rPr>
+                <w:rFonts w:ascii="Lucida Sans" w:eastAsia="Times New Roman" w:hAnsi="Lucida Sans" w:cs="Times New Roman"/>
+                <w:b/>
+                <w:color w:val="000000"/>
+                <w:sz w:val="20"/>
+                <w:szCs w:val="20"/>
+              </w:rPr>
+              <w:t>Leerprincipe(s)</w:t>
+            </w:r>
+          </w:p>
+        </w:tc>
+      </w:tr>
+      <w:tr>
+        <w:trPr>
+          <w:cantSplit/>
+          <w:trHeight w:val="939"/>
+        </w:trPr>
+        <w:tc>
+          <w:tcPr>
+            <w:tcW w:w="1446" w:type="dxa"/>
+            <w:tcBorders>
+              <w:top w:val="single" w:sz="8" w:space="0" w:color="auto"/>
+              <w:left w:val="single" w:sz="8" w:space="0" w:color="auto"/>
+              <w:bottom w:val="single" w:sz="8" w:space="0" w:color="auto"/>
+              <w:right w:val="nil"/>
+            </w:tcBorders>
+            <w:tcMar>
+              <w:top w:w="0" w:type="dxa"/>
+              <w:left w:w="120" w:type="dxa"/>
+              <w:bottom w:w="0" w:type="dxa"/>
+              <w:right w:w="120" w:type="dxa"/>
+            </w:tcMar>
+          </w:tcPr>
+          <w:p>
+            <w:pPr>
+              <w:spacing w:before="90" w:after="54" w:line="176" w:lineRule="atLeast"/>
+              <w:rPr>
+                <w:rFonts w:ascii="Lucida Sans" w:eastAsia="Times New Roman" w:hAnsi="Lucida Sans" w:cs="Times New Roman"/>
+                <w:color w:val="000000"/>
+                <w:spacing w:val="-3"/>
+                <w:sz w:val="20"/>
+                <w:szCs w:val="20"/>
+              </w:rPr>
+            </w:pPr>
+            <w:r>
+              <w:rPr>
+                <w:rFonts w:ascii="Lucida Sans" w:eastAsia="Times New Roman" w:hAnsi="Lucida Sans" w:cs="Times New Roman"/>
+                <w:color w:val="000000"/>
+                <w:spacing w:val="-3"/>
+                <w:sz w:val="20"/>
+                <w:szCs w:val="20"/>
+              </w:rPr>
+              <w:t>0-10</w:t>
+            </w:r>
+          </w:p>
+        </w:tc>
+        <w:tc>
+          <w:tcPr>
+            <w:tcW w:w="2053" w:type="dxa"/>
+            <w:tcBorders>
+              <w:top w:val="single" w:sz="8" w:space="0" w:color="auto"/>
+              <w:left w:val="single" w:sz="8" w:space="0" w:color="auto"/>
+              <w:bottom w:val="single" w:sz="8" w:space="0" w:color="auto"/>
+              <w:right w:val="nil"/>
+            </w:tcBorders>
+            <w:tcMar>
+              <w:top w:w="0" w:type="dxa"/>
+              <w:left w:w="120" w:type="dxa"/>
+              <w:bottom w:w="0" w:type="dxa"/>
+              <w:right w:w="120" w:type="dxa"/>
+            </w:tcMar>
+          </w:tcPr>
+          <w:p>
+            <w:pPr>
+              <w:spacing w:before="90" w:after="54" w:line="176" w:lineRule="atLeast"/>
+              <w:rPr>
+                <w:rFonts w:ascii="Lucida Sans" w:eastAsia="Times New Roman" w:hAnsi="Lucida Sans" w:cs="Times New Roman"/>
+                <w:color w:val="000000"/>
+                <w:spacing w:val="-3"/>
+                <w:sz w:val="20"/>
+                <w:szCs w:val="20"/>
+              </w:rPr>
+            </w:pPr>
+            <w:r>
+              <w:rPr>
+                <w:rFonts w:ascii="Lucida Sans" w:eastAsia="Times New Roman" w:hAnsi="Lucida Sans" w:cs="Times New Roman"/>
+                <w:b/>
+                <w:color w:val="000000"/>
+                <w:spacing w:val="-3"/>
+                <w:sz w:val="20"/>
+                <w:szCs w:val="20"/>
+              </w:rPr>
+              <w:t>Intructie deel 1</w:t>
+            </w:r>
+            <w:r>
+              <w:rPr>
+                <w:rFonts w:ascii="Lucida Sans" w:eastAsia="Times New Roman" w:hAnsi="Lucida Sans" w:cs="Times New Roman"/>
+                <w:color w:val="000000"/>
+                <w:spacing w:val="-3"/>
+                <w:sz w:val="20"/>
+                <w:szCs w:val="20"/>
+              </w:rPr>
+              <w:br/>
+            </w:r>
+          </w:p>
+        </w:tc>
+        <w:tc>
+          <w:tcPr>
+            <w:tcW w:w="1765" w:type="dxa"/>
+            <w:tcBorders>
+              <w:top w:val="single" w:sz="8" w:space="0" w:color="auto"/>
+              <w:left w:val="single" w:sz="8" w:space="0" w:color="auto"/>
+              <w:bottom w:val="single" w:sz="8" w:space="0" w:color="auto"/>
+              <w:right w:val="single" w:sz="8" w:space="0" w:color="auto"/>
+            </w:tcBorders>
+            <w:tcMar>
+              <w:top w:w="0" w:type="dxa"/>
+              <w:left w:w="120" w:type="dxa"/>
+              <w:bottom w:w="0" w:type="dxa"/>
+              <w:right w:w="120" w:type="dxa"/>
+            </w:tcMar>
+          </w:tcPr>
+          <w:p>
+            <w:pPr>
+              <w:spacing w:before="90" w:after="54" w:line="176" w:lineRule="atLeast"/>
+              <w:rPr>
+                <w:rFonts w:ascii="Lucida Sans" w:eastAsia="Times New Roman" w:hAnsi="Lucida Sans" w:cs="Times New Roman"/>
+                <w:color w:val="000000"/>
+                <w:spacing w:val="-3"/>
+                <w:sz w:val="20"/>
+                <w:szCs w:val="20"/>
+              </w:rPr>
+            </w:pPr>
+            <w:r>
+              <w:rPr>
+                <w:rFonts w:ascii="Lucida Sans" w:eastAsia="Times New Roman" w:hAnsi="Lucida Sans" w:cs="Times New Roman"/>
+                <w:color w:val="000000"/>
+                <w:spacing w:val="-3"/>
+                <w:sz w:val="20"/>
+                <w:szCs w:val="20"/>
+              </w:rPr>
+              <w:t>Bespreek de leerdoelen.</w:t>
+            </w:r>
+          </w:p>
+          <w:p>
+            <w:pPr>
+              <w:spacing w:before="90" w:after="54" w:line="176" w:lineRule="atLeast"/>
+              <w:rPr>
+                <w:rFonts w:ascii="Lucida Sans" w:eastAsia="Times New Roman" w:hAnsi="Lucida Sans" w:cs="Times New Roman"/>
+                <w:color w:val="000000"/>
+                <w:spacing w:val="-3"/>
+                <w:sz w:val="20"/>
+                <w:szCs w:val="20"/>
+              </w:rPr>
+            </w:pPr>
+            <w:r>
+              <w:rPr>
+                <w:rFonts w:ascii="Lucida Sans" w:eastAsia="Times New Roman" w:hAnsi="Lucida Sans" w:cs="Times New Roman"/>
+                <w:color w:val="000000"/>
+                <w:spacing w:val="-3"/>
+                <w:sz w:val="20"/>
+                <w:szCs w:val="20"/>
+              </w:rPr>
+              <w:t xml:space="preserve">Leerdoel </w:t>
+            </w:r>
+            <w:r>
+              <w:rPr>
+                <w:rFonts w:ascii="Lucida Sans" w:eastAsia="Times New Roman" w:hAnsi="Lucida Sans" w:cs="Times New Roman"/>
+                <w:color w:val="000000"/>
+                <w:spacing w:val="-3"/>
+                <w:sz w:val="20"/>
+                <w:szCs w:val="20"/>
+              </w:rPr>
+              <w:t>1,3</w:t>
+            </w:r>
+          </w:p>
+        </w:tc>
+        <w:tc>
+          <w:tcPr>
+            <w:tcW w:w="1824" w:type="dxa"/>
+            <w:tcBorders>
+              <w:top w:val="single" w:sz="8" w:space="0" w:color="auto"/>
+              <w:left w:val="nil"/>
+              <w:bottom w:val="single" w:sz="8" w:space="0" w:color="auto"/>
+              <w:right w:val="nil"/>
+            </w:tcBorders>
+            <w:tcMar>
+              <w:top w:w="0" w:type="dxa"/>
+              <w:left w:w="120" w:type="dxa"/>
+              <w:bottom w:w="0" w:type="dxa"/>
+              <w:right w:w="120" w:type="dxa"/>
+            </w:tcMar>
+          </w:tcPr>
+          <w:p>
+            <w:pPr>
+              <w:spacing w:before="90" w:after="54" w:line="176" w:lineRule="atLeast"/>
+              <w:rPr>
+                <w:rFonts w:ascii="Lucida Sans" w:eastAsia="Times New Roman" w:hAnsi="Lucida Sans" w:cs="Times New Roman"/>
+                <w:color w:val="000000"/>
+                <w:spacing w:val="-3"/>
+                <w:sz w:val="20"/>
+                <w:szCs w:val="20"/>
+              </w:rPr>
+            </w:pPr>
+            <w:r>
+              <w:rPr>
+                <w:rFonts w:ascii="Lucida Sans" w:eastAsia="Times New Roman" w:hAnsi="Lucida Sans" w:cs="Times New Roman"/>
+                <w:color w:val="000000"/>
+                <w:spacing w:val="-3"/>
+                <w:sz w:val="20"/>
+                <w:szCs w:val="20"/>
+              </w:rPr>
+              <w:t xml:space="preserve">Interactief </w:t>
+            </w:r>
+          </w:p>
+        </w:tc>
+        <w:tc>
+          <w:tcPr>
+            <w:tcW w:w="1984" w:type="dxa"/>
+            <w:tcBorders>
+              <w:top w:val="single" w:sz="8" w:space="0" w:color="auto"/>
+              <w:left w:val="single" w:sz="8" w:space="0" w:color="auto"/>
+              <w:bottom w:val="single" w:sz="8" w:space="0" w:color="auto"/>
+              <w:right w:val="nil"/>
+            </w:tcBorders>
+            <w:tcMar>
+              <w:top w:w="0" w:type="dxa"/>
+              <w:left w:w="120" w:type="dxa"/>
+              <w:bottom w:w="0" w:type="dxa"/>
+              <w:right w:w="120" w:type="dxa"/>
+            </w:tcMar>
+          </w:tcPr>
+          <w:p>
+            <w:pPr>
+              <w:spacing w:before="90" w:after="54" w:line="176" w:lineRule="atLeast"/>
+              <w:rPr>
+                <w:rFonts w:ascii="Lucida Sans" w:eastAsia="Times New Roman" w:hAnsi="Lucida Sans" w:cs="Times New Roman"/>
+                <w:color w:val="000000"/>
+                <w:spacing w:val="-3"/>
+                <w:sz w:val="20"/>
+                <w:szCs w:val="20"/>
+              </w:rPr>
+            </w:pPr>
+          </w:p>
+        </w:tc>
+        <w:tc>
+          <w:tcPr>
+            <w:tcW w:w="1867" w:type="dxa"/>
+            <w:tcBorders>
+              <w:top w:val="nil"/>
+              <w:left w:val="single" w:sz="8" w:space="0" w:color="auto"/>
+              <w:bottom w:val="single" w:sz="8" w:space="0" w:color="auto"/>
+              <w:right w:val="single" w:sz="8" w:space="0" w:color="auto"/>
+            </w:tcBorders>
+            <w:tcMar>
+              <w:top w:w="0" w:type="dxa"/>
+              <w:left w:w="120" w:type="dxa"/>
+              <w:bottom w:w="0" w:type="dxa"/>
+              <w:right w:w="120" w:type="dxa"/>
+            </w:tcMar>
+          </w:tcPr>
+          <w:p>
+            <w:pPr>
+              <w:spacing w:before="90" w:after="54" w:line="176" w:lineRule="atLeast"/>
+              <w:rPr>
+                <w:rFonts w:ascii="Lucida Sans" w:eastAsia="Times New Roman" w:hAnsi="Lucida Sans" w:cs="Times New Roman"/>
+                <w:color w:val="000000"/>
+                <w:spacing w:val="-3"/>
+                <w:sz w:val="20"/>
+                <w:szCs w:val="20"/>
+              </w:rPr>
+            </w:pPr>
+          </w:p>
+          <w:p>
+            <w:pPr>
+              <w:rPr>
+                <w:rFonts w:ascii="Lucida Sans" w:eastAsia="Times New Roman" w:hAnsi="Lucida Sans" w:cs="Times New Roman"/>
+                <w:sz w:val="20"/>
+                <w:szCs w:val="20"/>
+              </w:rPr>
+            </w:pPr>
+          </w:p>
+        </w:tc>
+      </w:tr>
+      <w:tr>
+        <w:trPr>
+          <w:cantSplit/>
+          <w:trHeight w:val="1349"/>
+        </w:trPr>
+        <w:tc>
+          <w:tcPr>
+            <w:tcW w:w="1446" w:type="dxa"/>
+            <w:tcBorders>
+              <w:top w:val="single" w:sz="8" w:space="0" w:color="auto"/>
+              <w:left w:val="single" w:sz="8" w:space="0" w:color="auto"/>
+              <w:bottom w:val="single" w:sz="8" w:space="0" w:color="auto"/>
+              <w:right w:val="nil"/>
+            </w:tcBorders>
+            <w:tcMar>
+              <w:top w:w="0" w:type="dxa"/>
+              <w:left w:w="120" w:type="dxa"/>
+              <w:bottom w:w="0" w:type="dxa"/>
+              <w:right w:w="120" w:type="dxa"/>
+            </w:tcMar>
+            <w:hideMark/>
+          </w:tcPr>
+          <w:p>
+            <w:pPr>
+              <w:spacing w:before="90" w:after="54" w:line="176" w:lineRule="atLeast"/>
+              <w:rPr>
+                <w:rFonts w:ascii="inherit" w:eastAsia="Times New Roman" w:hAnsi="inherit" w:cs="Times New Roman"/>
+                <w:color w:val="000000"/>
+              </w:rPr>
+            </w:pPr>
+            <w:r>
+              <w:rPr>
+                <w:rFonts w:ascii="Lucida Sans" w:eastAsia="Times New Roman" w:hAnsi="Lucida Sans" w:cs="Times New Roman"/>
+                <w:color w:val="000000"/>
+                <w:spacing w:val="-3"/>
+                <w:sz w:val="20"/>
+                <w:szCs w:val="20"/>
+              </w:rPr>
+              <w:t>10-20</w:t>
+            </w:r>
+          </w:p>
+        </w:tc>
+        <w:tc>
+          <w:tcPr>
+            <w:tcW w:w="2053" w:type="dxa"/>
+            <w:tcBorders>
+              <w:top w:val="single" w:sz="8" w:space="0" w:color="auto"/>
+              <w:left w:val="single" w:sz="8" w:space="0" w:color="auto"/>
+              <w:bottom w:val="single" w:sz="8" w:space="0" w:color="auto"/>
+              <w:right w:val="nil"/>
+            </w:tcBorders>
+            <w:tcMar>
+              <w:top w:w="0" w:type="dxa"/>
+              <w:left w:w="120" w:type="dxa"/>
+              <w:bottom w:w="0" w:type="dxa"/>
+              <w:right w:w="120" w:type="dxa"/>
+            </w:tcMar>
+          </w:tcPr>
+          <w:p>
+            <w:pPr>
+              <w:spacing w:before="90" w:after="54" w:line="176" w:lineRule="atLeast"/>
+              <w:rPr>
+                <w:rFonts w:ascii="inherit" w:eastAsia="Times New Roman" w:hAnsi="inherit" w:cs="Times New Roman"/>
+                <w:color w:val="000000"/>
+              </w:rPr>
+            </w:pPr>
+            <w:r>
+              <w:rPr>
+                <w:rFonts w:ascii="inherit" w:eastAsia="Times New Roman" w:hAnsi="inherit" w:cs="Times New Roman"/>
+                <w:color w:val="000000"/>
+              </w:rPr>
+              <w:t>Zelfstandig werken studenten</w:t>
+            </w:r>
+          </w:p>
+        </w:tc>
+        <w:tc>
+          <w:tcPr>
+            <w:tcW w:w="1765" w:type="dxa"/>
+            <w:tcBorders>
+              <w:top w:val="single" w:sz="8" w:space="0" w:color="auto"/>
+              <w:left w:val="single" w:sz="8" w:space="0" w:color="auto"/>
+              <w:bottom w:val="single" w:sz="8" w:space="0" w:color="auto"/>
+              <w:right w:val="single" w:sz="8" w:space="0" w:color="auto"/>
+            </w:tcBorders>
+            <w:tcMar>
+              <w:top w:w="0" w:type="dxa"/>
+              <w:left w:w="120" w:type="dxa"/>
+              <w:bottom w:w="0" w:type="dxa"/>
+              <w:right w:w="120" w:type="dxa"/>
+            </w:tcMar>
+          </w:tcPr>
+          <w:p>
+            <w:pPr>
+              <w:spacing w:before="90" w:after="54" w:line="176" w:lineRule="atLeast"/>
+              <w:rPr>
+                <w:rFonts w:ascii="inherit" w:eastAsia="Times New Roman" w:hAnsi="inherit" w:cs="Times New Roman"/>
+                <w:color w:val="000000"/>
+              </w:rPr>
+            </w:pPr>
+          </w:p>
+        </w:tc>
+        <w:tc>
+          <w:tcPr>
+            <w:tcW w:w="1824" w:type="dxa"/>
+            <w:tcBorders>
+              <w:top w:val="single" w:sz="8" w:space="0" w:color="auto"/>
+              <w:left w:val="nil"/>
+              <w:bottom w:val="single" w:sz="8" w:space="0" w:color="auto"/>
+              <w:right w:val="nil"/>
+            </w:tcBorders>
+            <w:tcMar>
+              <w:top w:w="0" w:type="dxa"/>
+              <w:left w:w="120" w:type="dxa"/>
+              <w:bottom w:w="0" w:type="dxa"/>
+              <w:right w:w="120" w:type="dxa"/>
+            </w:tcMar>
+          </w:tcPr>
+          <w:p>
+            <w:pPr>
+              <w:spacing w:before="90" w:after="54" w:line="176" w:lineRule="atLeast"/>
+              <w:rPr>
+                <w:rFonts w:ascii="inherit" w:eastAsia="Times New Roman" w:hAnsi="inherit" w:cs="Times New Roman"/>
+                <w:color w:val="000000"/>
+              </w:rPr>
+            </w:pPr>
+          </w:p>
+        </w:tc>
+        <w:tc>
+          <w:tcPr>
+            <w:tcW w:w="1984" w:type="dxa"/>
+            <w:tcBorders>
+              <w:top w:val="single" w:sz="8" w:space="0" w:color="auto"/>
+              <w:left w:val="single" w:sz="8" w:space="0" w:color="auto"/>
+              <w:bottom w:val="single" w:sz="8" w:space="0" w:color="auto"/>
+              <w:right w:val="nil"/>
+            </w:tcBorders>
+            <w:tcMar>
+              <w:top w:w="0" w:type="dxa"/>
+              <w:left w:w="120" w:type="dxa"/>
+              <w:bottom w:w="0" w:type="dxa"/>
+              <w:right w:w="120" w:type="dxa"/>
+            </w:tcMar>
+          </w:tcPr>
+          <w:p>
+            <w:pPr>
+              <w:spacing w:before="90" w:after="54" w:line="176" w:lineRule="atLeast"/>
+              <w:rPr>
+                <w:rFonts w:ascii="inherit" w:eastAsia="Times New Roman" w:hAnsi="inherit" w:cs="Times New Roman"/>
+                <w:color w:val="000000"/>
+              </w:rPr>
+            </w:pPr>
+          </w:p>
+        </w:tc>
+        <w:tc>
+          <w:tcPr>
+            <w:tcW w:w="1867" w:type="dxa"/>
+            <w:tcBorders>
+              <w:top w:val="nil"/>
+              <w:left w:val="single" w:sz="8" w:space="0" w:color="auto"/>
+              <w:bottom w:val="single" w:sz="8" w:space="0" w:color="auto"/>
+              <w:right w:val="single" w:sz="8" w:space="0" w:color="auto"/>
+            </w:tcBorders>
+            <w:tcMar>
+              <w:top w:w="0" w:type="dxa"/>
+              <w:left w:w="120" w:type="dxa"/>
+              <w:bottom w:w="0" w:type="dxa"/>
+              <w:right w:w="120" w:type="dxa"/>
+            </w:tcMar>
+          </w:tcPr>
+          <w:p>
+            <w:pPr>
+              <w:spacing w:before="90" w:after="54" w:line="176" w:lineRule="atLeast"/>
+              <w:rPr>
+                <w:rFonts w:ascii="inherit" w:eastAsia="Times New Roman" w:hAnsi="inherit" w:cs="Times New Roman"/>
+                <w:color w:val="000000"/>
+              </w:rPr>
+            </w:pPr>
+          </w:p>
+        </w:tc>
+      </w:tr>
+      <w:tr>
+        <w:trPr>
+          <w:cantSplit/>
+          <w:trHeight w:val="692"/>
+        </w:trPr>
+        <w:tc>
+          <w:tcPr>
+            <w:tcW w:w="1446" w:type="dxa"/>
+            <w:tcBorders>
+              <w:top w:val="single" w:sz="8" w:space="0" w:color="auto"/>
+              <w:left w:val="single" w:sz="8" w:space="0" w:color="auto"/>
+              <w:bottom w:val="single" w:sz="8" w:space="0" w:color="auto"/>
+              <w:right w:val="nil"/>
+            </w:tcBorders>
+            <w:tcMar>
+              <w:top w:w="0" w:type="dxa"/>
+              <w:left w:w="120" w:type="dxa"/>
+              <w:bottom w:w="0" w:type="dxa"/>
+              <w:right w:w="120" w:type="dxa"/>
+            </w:tcMar>
+          </w:tcPr>
+          <w:p>
+            <w:pPr>
+              <w:spacing w:before="90" w:after="54" w:line="176" w:lineRule="atLeast"/>
+              <w:rPr>
+                <w:rFonts w:ascii="Lucida Sans" w:eastAsia="Times New Roman" w:hAnsi="Lucida Sans" w:cs="Times New Roman"/>
+                <w:color w:val="000000"/>
+                <w:spacing w:val="-3"/>
+                <w:sz w:val="20"/>
+                <w:szCs w:val="20"/>
+              </w:rPr>
+            </w:pPr>
+            <w:r>
+              <w:rPr>
+                <w:rFonts w:ascii="Lucida Sans" w:eastAsia="Times New Roman" w:hAnsi="Lucida Sans" w:cs="Times New Roman"/>
+                <w:color w:val="000000"/>
+                <w:spacing w:val="-3"/>
+                <w:sz w:val="20"/>
+                <w:szCs w:val="20"/>
+              </w:rPr>
+              <w:t>20-30</w:t>
+            </w:r>
+          </w:p>
+        </w:tc>
+        <w:tc>
+          <w:tcPr>
+            <w:tcW w:w="2053" w:type="dxa"/>
+            <w:tcBorders>
+              <w:top w:val="single" w:sz="8" w:space="0" w:color="auto"/>
+              <w:left w:val="single" w:sz="8" w:space="0" w:color="auto"/>
+              <w:bottom w:val="single" w:sz="8" w:space="0" w:color="auto"/>
+              <w:right w:val="nil"/>
+            </w:tcBorders>
+            <w:tcMar>
+              <w:top w:w="0" w:type="dxa"/>
+              <w:left w:w="120" w:type="dxa"/>
+              <w:bottom w:w="0" w:type="dxa"/>
+              <w:right w:w="120" w:type="dxa"/>
+            </w:tcMar>
+          </w:tcPr>
+          <w:p>
+            <w:pPr>
+              <w:spacing w:before="90" w:after="54" w:line="176" w:lineRule="atLeast"/>
+              <w:rPr>
+                <w:rFonts w:ascii="Lucida Sans" w:eastAsia="Times New Roman" w:hAnsi="Lucida Sans" w:cs="Times New Roman"/>
+                <w:b/>
+                <w:color w:val="000000"/>
+                <w:spacing w:val="-3"/>
+                <w:sz w:val="20"/>
+                <w:szCs w:val="20"/>
+              </w:rPr>
+            </w:pPr>
+            <w:r>
+              <w:rPr>
+                <w:rFonts w:ascii="Lucida Sans" w:eastAsia="Times New Roman" w:hAnsi="Lucida Sans" w:cs="Times New Roman"/>
+                <w:b/>
+                <w:color w:val="000000"/>
+                <w:spacing w:val="-3"/>
+                <w:sz w:val="20"/>
+                <w:szCs w:val="20"/>
+              </w:rPr>
+              <w:t>Instructie deel 2</w:t>
+            </w:r>
+          </w:p>
+        </w:tc>
+        <w:tc>
+          <w:tcPr>
+            <w:tcW w:w="1765" w:type="dxa"/>
+            <w:tcBorders>
+              <w:top w:val="single" w:sz="8" w:space="0" w:color="auto"/>
+              <w:left w:val="single" w:sz="8" w:space="0" w:color="auto"/>
+              <w:bottom w:val="single" w:sz="8" w:space="0" w:color="auto"/>
+              <w:right w:val="single" w:sz="8" w:space="0" w:color="auto"/>
+            </w:tcBorders>
+            <w:tcMar>
+              <w:top w:w="0" w:type="dxa"/>
+              <w:left w:w="120" w:type="dxa"/>
+              <w:bottom w:w="0" w:type="dxa"/>
+              <w:right w:w="120" w:type="dxa"/>
+            </w:tcMar>
+          </w:tcPr>
+          <w:p>
+            <w:pPr>
+              <w:spacing w:before="90" w:after="54" w:line="176" w:lineRule="atLeast"/>
+              <w:rPr>
+                <w:rFonts w:ascii="Lucida Sans" w:eastAsia="Times New Roman" w:hAnsi="Lucida Sans" w:cs="Times New Roman"/>
+                <w:color w:val="000000"/>
+                <w:spacing w:val="-3"/>
+                <w:sz w:val="20"/>
+                <w:szCs w:val="20"/>
+              </w:rPr>
+            </w:pPr>
+            <w:r>
+              <w:rPr>
+                <w:rFonts w:ascii="Lucida Sans" w:eastAsia="Times New Roman" w:hAnsi="Lucida Sans" w:cs="Times New Roman"/>
+                <w:color w:val="000000"/>
+                <w:spacing w:val="-3"/>
+                <w:sz w:val="20"/>
+                <w:szCs w:val="20"/>
+              </w:rPr>
+              <w:t>Leerdoel 4</w:t>
+            </w:r>
+            <w:r>
+              <w:rPr>
+                <w:rFonts w:ascii="Lucida Sans" w:eastAsia="Times New Roman" w:hAnsi="Lucida Sans" w:cs="Times New Roman"/>
+                <w:color w:val="000000"/>
+                <w:spacing w:val="-3"/>
+                <w:sz w:val="20"/>
+                <w:szCs w:val="20"/>
+              </w:rPr>
+              <w:t>,5</w:t>
+            </w:r>
+          </w:p>
+        </w:tc>
+        <w:tc>
+          <w:tcPr>
+            <w:tcW w:w="1824" w:type="dxa"/>
+            <w:tcBorders>
+              <w:top w:val="single" w:sz="8" w:space="0" w:color="auto"/>
+              <w:left w:val="nil"/>
+              <w:bottom w:val="single" w:sz="8" w:space="0" w:color="auto"/>
+              <w:right w:val="nil"/>
+            </w:tcBorders>
+            <w:tcMar>
+              <w:top w:w="0" w:type="dxa"/>
+              <w:left w:w="120" w:type="dxa"/>
+              <w:bottom w:w="0" w:type="dxa"/>
+              <w:right w:w="120" w:type="dxa"/>
+            </w:tcMar>
+          </w:tcPr>
+          <w:p>
+            <w:pPr>
+              <w:spacing w:before="90" w:after="54" w:line="176" w:lineRule="atLeast"/>
+              <w:rPr>
+                <w:rFonts w:ascii="Lucida Sans" w:eastAsia="Times New Roman" w:hAnsi="Lucida Sans" w:cs="Times New Roman"/>
+                <w:color w:val="000000"/>
+                <w:spacing w:val="-3"/>
+                <w:sz w:val="20"/>
+                <w:szCs w:val="20"/>
+              </w:rPr>
+            </w:pPr>
+          </w:p>
+        </w:tc>
+        <w:tc>
+          <w:tcPr>
+            <w:tcW w:w="1984" w:type="dxa"/>
+            <w:tcBorders>
+              <w:top w:val="single" w:sz="8" w:space="0" w:color="auto"/>
+              <w:left w:val="single" w:sz="8" w:space="0" w:color="auto"/>
+              <w:bottom w:val="single" w:sz="8" w:space="0" w:color="auto"/>
+              <w:right w:val="nil"/>
+            </w:tcBorders>
+            <w:tcMar>
+              <w:top w:w="0" w:type="dxa"/>
+              <w:left w:w="120" w:type="dxa"/>
+              <w:bottom w:w="0" w:type="dxa"/>
+              <w:right w:w="120" w:type="dxa"/>
+            </w:tcMar>
+          </w:tcPr>
+          <w:p>
+            <w:pPr>
+              <w:spacing w:before="90" w:after="54" w:line="176" w:lineRule="atLeast"/>
+              <w:rPr>
+                <w:rFonts w:ascii="Lucida Sans" w:eastAsia="Times New Roman" w:hAnsi="Lucida Sans" w:cs="Times New Roman"/>
+                <w:color w:val="000000"/>
+                <w:spacing w:val="-3"/>
+                <w:sz w:val="20"/>
+                <w:szCs w:val="20"/>
+              </w:rPr>
+            </w:pPr>
+          </w:p>
+        </w:tc>
+        <w:tc>
+          <w:tcPr>
+            <w:tcW w:w="1867" w:type="dxa"/>
+            <w:tcBorders>
+              <w:top w:val="nil"/>
+              <w:left w:val="single" w:sz="8" w:space="0" w:color="auto"/>
+              <w:bottom w:val="single" w:sz="8" w:space="0" w:color="auto"/>
+              <w:right w:val="single" w:sz="8" w:space="0" w:color="auto"/>
+            </w:tcBorders>
+            <w:tcMar>
+              <w:top w:w="0" w:type="dxa"/>
+              <w:left w:w="120" w:type="dxa"/>
+              <w:bottom w:w="0" w:type="dxa"/>
+              <w:right w:w="120" w:type="dxa"/>
+            </w:tcMar>
+          </w:tcPr>
+          <w:p>
+            <w:pPr>
+              <w:spacing w:before="90" w:after="54" w:line="176" w:lineRule="atLeast"/>
+              <w:rPr>
+                <w:rFonts w:ascii="Lucida Sans" w:eastAsia="Times New Roman" w:hAnsi="Lucida Sans" w:cs="Times New Roman"/>
+                <w:color w:val="000000"/>
+                <w:spacing w:val="-3"/>
+                <w:sz w:val="20"/>
+                <w:szCs w:val="20"/>
+              </w:rPr>
+            </w:pPr>
+          </w:p>
+        </w:tc>
+      </w:tr>
+      <w:tr>
+        <w:trPr>
+          <w:cantSplit/>
+          <w:trHeight w:val="874"/>
+        </w:trPr>
+        <w:tc>
+          <w:tcPr>
+            <w:tcW w:w="1446" w:type="dxa"/>
+            <w:tcBorders>
+              <w:top w:val="nil"/>
+              <w:left w:val="single" w:sz="8" w:space="0" w:color="auto"/>
+              <w:bottom w:val="single" w:sz="8" w:space="0" w:color="auto"/>
+              <w:right w:val="nil"/>
+            </w:tcBorders>
+            <w:tcMar>
+              <w:top w:w="0" w:type="dxa"/>
+              <w:left w:w="120" w:type="dxa"/>
+              <w:bottom w:w="0" w:type="dxa"/>
+              <w:right w:w="120" w:type="dxa"/>
+            </w:tcMar>
+          </w:tcPr>
+          <w:p>
+            <w:pPr>
+              <w:spacing w:before="90" w:after="54" w:line="176" w:lineRule="atLeast"/>
+              <w:rPr>
+                <w:rFonts w:ascii="inherit" w:eastAsia="Times New Roman" w:hAnsi="inherit" w:cs="Times New Roman"/>
+                <w:color w:val="000000"/>
+              </w:rPr>
+            </w:pPr>
+            <w:r>
+              <w:rPr>
+                <w:rFonts w:ascii="Lucida Sans" w:eastAsia="Times New Roman" w:hAnsi="Lucida Sans" w:cs="Times New Roman"/>
+                <w:color w:val="000000"/>
+                <w:spacing w:val="-3"/>
+                <w:sz w:val="20"/>
+                <w:szCs w:val="20"/>
+              </w:rPr>
+              <w:t>25-35min</w:t>
+            </w:r>
+          </w:p>
+        </w:tc>
+        <w:tc>
+          <w:tcPr>
+            <w:tcW w:w="2053" w:type="dxa"/>
+            <w:tcBorders>
+              <w:top w:val="nil"/>
+              <w:left w:val="single" w:sz="8" w:space="0" w:color="auto"/>
+              <w:bottom w:val="single" w:sz="8" w:space="0" w:color="auto"/>
+              <w:right w:val="nil"/>
+            </w:tcBorders>
+            <w:tcMar>
+              <w:top w:w="0" w:type="dxa"/>
+              <w:left w:w="120" w:type="dxa"/>
+              <w:bottom w:w="0" w:type="dxa"/>
+              <w:right w:w="120" w:type="dxa"/>
+            </w:tcMar>
+          </w:tcPr>
+          <w:p>
+            <w:pPr>
+              <w:spacing w:before="90" w:after="54" w:line="176" w:lineRule="atLeast"/>
+              <w:rPr>
+                <w:rFonts w:ascii="Lucida Sans" w:eastAsia="Times New Roman" w:hAnsi="Lucida Sans" w:cs="Times New Roman"/>
+                <w:color w:val="000000"/>
+                <w:spacing w:val="-3"/>
+                <w:sz w:val="20"/>
+                <w:szCs w:val="20"/>
+              </w:rPr>
+            </w:pPr>
+          </w:p>
+        </w:tc>
+        <w:tc>
+          <w:tcPr>
+            <w:tcW w:w="1765" w:type="dxa"/>
+            <w:tcBorders>
+              <w:top w:val="nil"/>
+              <w:left w:val="single" w:sz="8" w:space="0" w:color="auto"/>
+              <w:bottom w:val="single" w:sz="8" w:space="0" w:color="auto"/>
+              <w:right w:val="single" w:sz="8" w:space="0" w:color="auto"/>
+            </w:tcBorders>
+            <w:tcMar>
+              <w:top w:w="0" w:type="dxa"/>
+              <w:left w:w="120" w:type="dxa"/>
+              <w:bottom w:w="0" w:type="dxa"/>
+              <w:right w:w="120" w:type="dxa"/>
+            </w:tcMar>
+          </w:tcPr>
+          <w:p>
+            <w:pPr>
+              <w:spacing w:before="90" w:after="54" w:line="176" w:lineRule="atLeast"/>
+              <w:rPr>
+                <w:rFonts w:ascii="inherit" w:eastAsia="Times New Roman" w:hAnsi="inherit" w:cs="Times New Roman"/>
+                <w:color w:val="000000"/>
+              </w:rPr>
+            </w:pPr>
+          </w:p>
+        </w:tc>
+        <w:tc>
+          <w:tcPr>
+            <w:tcW w:w="1824" w:type="dxa"/>
+            <w:tcBorders>
+              <w:top w:val="nil"/>
+              <w:left w:val="nil"/>
+              <w:bottom w:val="single" w:sz="8" w:space="0" w:color="auto"/>
+              <w:right w:val="nil"/>
+            </w:tcBorders>
+            <w:tcMar>
+              <w:top w:w="0" w:type="dxa"/>
+              <w:left w:w="120" w:type="dxa"/>
+              <w:bottom w:w="0" w:type="dxa"/>
+              <w:right w:w="120" w:type="dxa"/>
+            </w:tcMar>
+          </w:tcPr>
+          <w:p>
+            <w:pPr>
+              <w:spacing w:before="90" w:after="54" w:line="176" w:lineRule="atLeast"/>
+              <w:rPr>
+                <w:rFonts w:ascii="inherit" w:eastAsia="Times New Roman" w:hAnsi="inherit" w:cs="Times New Roman"/>
+                <w:color w:val="000000"/>
+              </w:rPr>
+            </w:pPr>
+          </w:p>
+        </w:tc>
+        <w:tc>
+          <w:tcPr>
+            <w:tcW w:w="1984" w:type="dxa"/>
+            <w:tcBorders>
+              <w:top w:val="nil"/>
+              <w:left w:val="single" w:sz="8" w:space="0" w:color="auto"/>
+              <w:bottom w:val="single" w:sz="8" w:space="0" w:color="auto"/>
+              <w:right w:val="nil"/>
+            </w:tcBorders>
+            <w:tcMar>
+              <w:top w:w="0" w:type="dxa"/>
+              <w:left w:w="120" w:type="dxa"/>
+              <w:bottom w:w="0" w:type="dxa"/>
+              <w:right w:w="120" w:type="dxa"/>
+            </w:tcMar>
+          </w:tcPr>
+          <w:p>
+            <w:pPr>
+              <w:spacing w:before="90" w:after="54" w:line="176" w:lineRule="atLeast"/>
+              <w:rPr>
+                <w:rFonts w:ascii="inherit" w:eastAsia="Times New Roman" w:hAnsi="inherit" w:cs="Times New Roman"/>
+                <w:color w:val="000000"/>
+              </w:rPr>
+            </w:pPr>
+          </w:p>
+        </w:tc>
+        <w:tc>
+          <w:tcPr>
+            <w:tcW w:w="1867" w:type="dxa"/>
+            <w:tcBorders>
+              <w:top w:val="nil"/>
+              <w:left w:val="single" w:sz="8" w:space="0" w:color="auto"/>
+              <w:bottom w:val="single" w:sz="8" w:space="0" w:color="auto"/>
+              <w:right w:val="single" w:sz="8" w:space="0" w:color="auto"/>
+            </w:tcBorders>
+            <w:tcMar>
+              <w:top w:w="0" w:type="dxa"/>
+              <w:left w:w="120" w:type="dxa"/>
+              <w:bottom w:w="0" w:type="dxa"/>
+              <w:right w:w="120" w:type="dxa"/>
+            </w:tcMar>
+          </w:tcPr>
+          <w:p>
+            <w:pPr>
+              <w:spacing w:before="90" w:after="54" w:line="176" w:lineRule="atLeast"/>
+              <w:rPr>
+                <w:rFonts w:ascii="inherit" w:eastAsia="Times New Roman" w:hAnsi="inherit" w:cs="Times New Roman"/>
+                <w:color w:val="000000"/>
+              </w:rPr>
+            </w:pPr>
+          </w:p>
+        </w:tc>
+      </w:tr>
+      <w:tr>
+        <w:trPr>
+          <w:cantSplit/>
+          <w:trHeight w:val="277"/>
+        </w:trPr>
+        <w:tc>
+          <w:tcPr>
+            <w:tcW w:w="1446" w:type="dxa"/>
+            <w:tcBorders>
+              <w:top w:val="nil"/>
+              <w:left w:val="single" w:sz="8" w:space="0" w:color="auto"/>
+              <w:bottom w:val="single" w:sz="8" w:space="0" w:color="auto"/>
+              <w:right w:val="nil"/>
+            </w:tcBorders>
+            <w:tcMar>
+              <w:top w:w="0" w:type="dxa"/>
+              <w:left w:w="120" w:type="dxa"/>
+              <w:bottom w:w="0" w:type="dxa"/>
+              <w:right w:w="120" w:type="dxa"/>
+            </w:tcMar>
+          </w:tcPr>
+          <w:p>
+            <w:pPr>
+              <w:spacing w:before="90" w:after="54"/>
+              <w:rPr>
+                <w:rFonts w:ascii="Lucida Sans" w:eastAsia="Times New Roman" w:hAnsi="Lucida Sans" w:cs="Times New Roman"/>
+                <w:color w:val="000000"/>
+                <w:spacing w:val="-3"/>
+                <w:sz w:val="20"/>
+                <w:szCs w:val="20"/>
+              </w:rPr>
+            </w:pPr>
+            <w:r>
+              <w:rPr>
+                <w:rFonts w:ascii="Lucida Sans" w:eastAsia="Times New Roman" w:hAnsi="Lucida Sans" w:cs="Times New Roman"/>
+                <w:color w:val="000000"/>
+                <w:spacing w:val="-3"/>
+                <w:sz w:val="20"/>
+                <w:szCs w:val="20"/>
+              </w:rPr>
+              <w:t>35-40 min</w:t>
+            </w:r>
+          </w:p>
+        </w:tc>
+        <w:tc>
+          <w:tcPr>
+            <w:tcW w:w="2053" w:type="dxa"/>
+            <w:tcBorders>
+              <w:top w:val="nil"/>
+              <w:left w:val="single" w:sz="8" w:space="0" w:color="auto"/>
+              <w:bottom w:val="single" w:sz="8" w:space="0" w:color="auto"/>
+              <w:right w:val="nil"/>
+            </w:tcBorders>
+            <w:tcMar>
+              <w:top w:w="0" w:type="dxa"/>
+              <w:left w:w="120" w:type="dxa"/>
+              <w:bottom w:w="0" w:type="dxa"/>
+              <w:right w:w="120" w:type="dxa"/>
+            </w:tcMar>
+          </w:tcPr>
+          <w:p>
+            <w:pPr>
+              <w:spacing w:before="90" w:after="54"/>
+              <w:rPr>
+                <w:rFonts w:ascii="Lucida Sans" w:eastAsia="Times New Roman" w:hAnsi="Lucida Sans" w:cs="Times New Roman"/>
+                <w:color w:val="000000"/>
+                <w:spacing w:val="-3"/>
+                <w:sz w:val="20"/>
+                <w:szCs w:val="20"/>
+              </w:rPr>
+            </w:pPr>
+          </w:p>
+        </w:tc>
+        <w:tc>
+          <w:tcPr>
+            <w:tcW w:w="1765" w:type="dxa"/>
+            <w:tcBorders>
+              <w:top w:val="nil"/>
+              <w:left w:val="single" w:sz="8" w:space="0" w:color="auto"/>
+              <w:bottom w:val="single" w:sz="8" w:space="0" w:color="auto"/>
+              <w:right w:val="single" w:sz="8" w:space="0" w:color="auto"/>
+            </w:tcBorders>
+            <w:tcMar>
+              <w:top w:w="0" w:type="dxa"/>
+              <w:left w:w="120" w:type="dxa"/>
+              <w:bottom w:w="0" w:type="dxa"/>
+              <w:right w:w="120" w:type="dxa"/>
+            </w:tcMar>
+          </w:tcPr>
+          <w:p>
+            <w:pPr>
+              <w:spacing w:before="90" w:after="54"/>
+              <w:rPr>
+                <w:rFonts w:ascii="Lucida Sans" w:eastAsia="Times New Roman" w:hAnsi="Lucida Sans" w:cs="Times New Roman"/>
+                <w:color w:val="000000"/>
+                <w:spacing w:val="-3"/>
+                <w:sz w:val="20"/>
+                <w:szCs w:val="20"/>
+              </w:rPr>
+            </w:pPr>
+          </w:p>
+        </w:tc>
+        <w:tc>
+          <w:tcPr>
+            <w:tcW w:w="1824" w:type="dxa"/>
+            <w:tcBorders>
+              <w:top w:val="nil"/>
+              <w:left w:val="nil"/>
+              <w:bottom w:val="single" w:sz="8" w:space="0" w:color="auto"/>
+              <w:right w:val="nil"/>
+            </w:tcBorders>
+            <w:tcMar>
+              <w:top w:w="0" w:type="dxa"/>
+              <w:left w:w="120" w:type="dxa"/>
+              <w:bottom w:w="0" w:type="dxa"/>
+              <w:right w:w="120" w:type="dxa"/>
+            </w:tcMar>
+          </w:tcPr>
+          <w:p>
+            <w:pPr>
+              <w:spacing w:before="90" w:after="54"/>
+              <w:rPr>
+                <w:rFonts w:ascii="Lucida Sans" w:eastAsia="Times New Roman" w:hAnsi="Lucida Sans" w:cs="Times New Roman"/>
+                <w:color w:val="000000"/>
+                <w:spacing w:val="-3"/>
+                <w:sz w:val="20"/>
+                <w:szCs w:val="20"/>
+              </w:rPr>
+            </w:pPr>
+          </w:p>
+        </w:tc>
+        <w:tc>
+          <w:tcPr>
+            <w:tcW w:w="1984" w:type="dxa"/>
+            <w:tcBorders>
+              <w:top w:val="nil"/>
+              <w:left w:val="single" w:sz="8" w:space="0" w:color="auto"/>
+              <w:bottom w:val="single" w:sz="8" w:space="0" w:color="auto"/>
+              <w:right w:val="nil"/>
+            </w:tcBorders>
+            <w:tcMar>
+              <w:top w:w="0" w:type="dxa"/>
+              <w:left w:w="120" w:type="dxa"/>
+              <w:bottom w:w="0" w:type="dxa"/>
+              <w:right w:w="120" w:type="dxa"/>
+            </w:tcMar>
+          </w:tcPr>
+          <w:p>
+            <w:pPr>
+              <w:spacing w:before="90" w:after="54"/>
+              <w:rPr>
+                <w:rFonts w:ascii="Lucida Sans" w:eastAsia="Times New Roman" w:hAnsi="Lucida Sans" w:cs="Times New Roman"/>
+                <w:color w:val="000000"/>
+                <w:spacing w:val="-3"/>
+                <w:sz w:val="20"/>
+                <w:szCs w:val="20"/>
+              </w:rPr>
+            </w:pPr>
+          </w:p>
+        </w:tc>
+        <w:tc>
+          <w:tcPr>
+            <w:tcW w:w="1867" w:type="dxa"/>
+            <w:tcBorders>
+              <w:top w:val="nil"/>
+              <w:left w:val="single" w:sz="8" w:space="0" w:color="auto"/>
+              <w:bottom w:val="single" w:sz="8" w:space="0" w:color="auto"/>
+              <w:right w:val="single" w:sz="8" w:space="0" w:color="auto"/>
+            </w:tcBorders>
+            <w:tcMar>
+              <w:top w:w="0" w:type="dxa"/>
+              <w:left w:w="120" w:type="dxa"/>
+              <w:bottom w:w="0" w:type="dxa"/>
+              <w:right w:w="120" w:type="dxa"/>
+            </w:tcMar>
+          </w:tcPr>
+          <w:p>
+            <w:pPr>
+              <w:spacing w:before="90" w:after="54"/>
+              <w:rPr>
+                <w:rFonts w:ascii="Lucida Sans" w:eastAsia="Times New Roman" w:hAnsi="Lucida Sans" w:cs="Times New Roman"/>
+                <w:color w:val="000000"/>
+                <w:spacing w:val="-3"/>
+                <w:sz w:val="20"/>
+                <w:szCs w:val="20"/>
+              </w:rPr>
+            </w:pPr>
+          </w:p>
+        </w:tc>
+      </w:tr>
+      <w:tr>
+        <w:trPr>
+          <w:cantSplit/>
+          <w:trHeight w:val="277"/>
+        </w:trPr>
+        <w:tc>
+          <w:tcPr>
+            <w:tcW w:w="1446" w:type="dxa"/>
+            <w:tcBorders>
+              <w:top w:val="nil"/>
+              <w:left w:val="single" w:sz="8" w:space="0" w:color="auto"/>
+              <w:bottom w:val="single" w:sz="8" w:space="0" w:color="auto"/>
+              <w:right w:val="nil"/>
+            </w:tcBorders>
+            <w:tcMar>
+              <w:top w:w="0" w:type="dxa"/>
+              <w:left w:w="120" w:type="dxa"/>
+              <w:bottom w:w="0" w:type="dxa"/>
+              <w:right w:w="120" w:type="dxa"/>
+            </w:tcMar>
+          </w:tcPr>
+          <w:p>
+            <w:pPr>
+              <w:spacing w:before="90" w:after="54"/>
+              <w:rPr>
+                <w:rFonts w:ascii="Lucida Sans" w:eastAsia="Times New Roman" w:hAnsi="Lucida Sans" w:cs="Times New Roman"/>
+                <w:color w:val="000000"/>
+                <w:spacing w:val="-3"/>
+                <w:sz w:val="20"/>
+                <w:szCs w:val="20"/>
+              </w:rPr>
+            </w:pPr>
+            <w:r>
+              <w:rPr>
+                <w:rFonts w:ascii="Lucida Sans" w:eastAsia="Times New Roman" w:hAnsi="Lucida Sans" w:cs="Times New Roman"/>
+                <w:color w:val="000000"/>
+                <w:spacing w:val="-3"/>
+                <w:sz w:val="20"/>
+                <w:szCs w:val="20"/>
+              </w:rPr>
+              <w:t>40-45 min</w:t>
+            </w:r>
+          </w:p>
+        </w:tc>
+        <w:tc>
+          <w:tcPr>
+            <w:tcW w:w="2053" w:type="dxa"/>
+            <w:tcBorders>
+              <w:top w:val="nil"/>
+              <w:left w:val="single" w:sz="8" w:space="0" w:color="auto"/>
+              <w:bottom w:val="single" w:sz="8" w:space="0" w:color="auto"/>
+              <w:right w:val="nil"/>
+            </w:tcBorders>
+            <w:tcMar>
+              <w:top w:w="0" w:type="dxa"/>
+              <w:left w:w="120" w:type="dxa"/>
+              <w:bottom w:w="0" w:type="dxa"/>
+              <w:right w:w="120" w:type="dxa"/>
+            </w:tcMar>
+          </w:tcPr>
+          <w:p>
+            <w:pPr>
+              <w:spacing w:before="90" w:after="54"/>
+              <w:rPr>
+                <w:rFonts w:ascii="Lucida Sans" w:eastAsia="Times New Roman" w:hAnsi="Lucida Sans" w:cs="Times New Roman"/>
+                <w:b/>
+                <w:color w:val="000000"/>
+                <w:spacing w:val="-3"/>
+                <w:sz w:val="20"/>
+                <w:szCs w:val="20"/>
+              </w:rPr>
+            </w:pPr>
+            <w:r>
+              <w:rPr>
+                <w:rFonts w:ascii="Lucida Sans" w:eastAsia="Times New Roman" w:hAnsi="Lucida Sans" w:cs="Times New Roman"/>
+                <w:b/>
+                <w:color w:val="000000"/>
+                <w:spacing w:val="-3"/>
+                <w:sz w:val="20"/>
+                <w:szCs w:val="20"/>
+              </w:rPr>
+              <w:t>Instructie deel 3</w:t>
+            </w:r>
+          </w:p>
+        </w:tc>
+        <w:tc>
+          <w:tcPr>
+            <w:tcW w:w="1765" w:type="dxa"/>
+            <w:tcBorders>
+              <w:top w:val="nil"/>
+              <w:left w:val="single" w:sz="8" w:space="0" w:color="auto"/>
+              <w:bottom w:val="single" w:sz="8" w:space="0" w:color="auto"/>
+              <w:right w:val="single" w:sz="8" w:space="0" w:color="auto"/>
+            </w:tcBorders>
+            <w:tcMar>
+              <w:top w:w="0" w:type="dxa"/>
+              <w:left w:w="120" w:type="dxa"/>
+              <w:bottom w:w="0" w:type="dxa"/>
+              <w:right w:w="120" w:type="dxa"/>
+            </w:tcMar>
+          </w:tcPr>
+          <w:p>
+            <w:pPr>
+              <w:spacing w:before="90" w:after="54"/>
+              <w:rPr>
+                <w:rFonts w:ascii="Lucida Sans" w:eastAsia="Times New Roman" w:hAnsi="Lucida Sans" w:cs="Times New Roman"/>
+                <w:color w:val="000000"/>
+                <w:spacing w:val="-3"/>
+                <w:sz w:val="20"/>
+                <w:szCs w:val="20"/>
+              </w:rPr>
+            </w:pPr>
+            <w:r>
+              <w:rPr>
+                <w:rFonts w:ascii="Lucida Sans" w:eastAsia="Times New Roman" w:hAnsi="Lucida Sans" w:cs="Times New Roman"/>
+                <w:color w:val="000000"/>
+                <w:spacing w:val="-3"/>
+                <w:sz w:val="20"/>
+                <w:szCs w:val="20"/>
+              </w:rPr>
+              <w:t>Leerdoel 2,6</w:t>
+            </w:r>
+          </w:p>
+        </w:tc>
+        <w:tc>
+          <w:tcPr>
+            <w:tcW w:w="1824" w:type="dxa"/>
+            <w:tcBorders>
+              <w:top w:val="nil"/>
+              <w:left w:val="nil"/>
+              <w:bottom w:val="single" w:sz="8" w:space="0" w:color="auto"/>
+              <w:right w:val="nil"/>
+            </w:tcBorders>
+            <w:tcMar>
+              <w:top w:w="0" w:type="dxa"/>
+              <w:left w:w="120" w:type="dxa"/>
+              <w:bottom w:w="0" w:type="dxa"/>
+              <w:right w:w="120" w:type="dxa"/>
+            </w:tcMar>
+          </w:tcPr>
+          <w:p>
+            <w:pPr>
+              <w:spacing w:before="90" w:after="54"/>
+              <w:rPr>
+                <w:rFonts w:ascii="Lucida Sans" w:eastAsia="Times New Roman" w:hAnsi="Lucida Sans" w:cs="Times New Roman"/>
+                <w:color w:val="000000"/>
+                <w:spacing w:val="-3"/>
+                <w:sz w:val="20"/>
+                <w:szCs w:val="20"/>
+              </w:rPr>
+            </w:pPr>
+          </w:p>
+        </w:tc>
+        <w:tc>
+          <w:tcPr>
+            <w:tcW w:w="1984" w:type="dxa"/>
+            <w:tcBorders>
+              <w:top w:val="nil"/>
+              <w:left w:val="single" w:sz="8" w:space="0" w:color="auto"/>
+              <w:bottom w:val="single" w:sz="8" w:space="0" w:color="auto"/>
+              <w:right w:val="nil"/>
+            </w:tcBorders>
+            <w:tcMar>
+              <w:top w:w="0" w:type="dxa"/>
+              <w:left w:w="120" w:type="dxa"/>
+              <w:bottom w:w="0" w:type="dxa"/>
+              <w:right w:w="120" w:type="dxa"/>
+            </w:tcMar>
+          </w:tcPr>
+          <w:p>
+            <w:pPr>
+              <w:spacing w:before="90" w:after="54"/>
+              <w:rPr>
+                <w:rFonts w:ascii="Lucida Sans" w:eastAsia="Times New Roman" w:hAnsi="Lucida Sans" w:cs="Times New Roman"/>
+                <w:color w:val="000000"/>
+                <w:spacing w:val="-3"/>
+                <w:sz w:val="20"/>
+                <w:szCs w:val="20"/>
+              </w:rPr>
+            </w:pPr>
+          </w:p>
+        </w:tc>
+        <w:tc>
+          <w:tcPr>
+            <w:tcW w:w="1867" w:type="dxa"/>
+            <w:tcBorders>
+              <w:top w:val="nil"/>
+              <w:left w:val="single" w:sz="8" w:space="0" w:color="auto"/>
+              <w:bottom w:val="single" w:sz="8" w:space="0" w:color="auto"/>
+              <w:right w:val="single" w:sz="8" w:space="0" w:color="auto"/>
+            </w:tcBorders>
+            <w:tcMar>
+              <w:top w:w="0" w:type="dxa"/>
+              <w:left w:w="120" w:type="dxa"/>
+              <w:bottom w:w="0" w:type="dxa"/>
+              <w:right w:w="120" w:type="dxa"/>
+            </w:tcMar>
+          </w:tcPr>
+          <w:p>
+            <w:pPr>
+              <w:spacing w:before="90" w:after="54"/>
+              <w:rPr>
+                <w:rFonts w:ascii="Lucida Sans" w:eastAsia="Times New Roman" w:hAnsi="Lucida Sans" w:cs="Times New Roman"/>
+                <w:color w:val="000000"/>
+                <w:spacing w:val="-3"/>
+                <w:sz w:val="20"/>
+                <w:szCs w:val="20"/>
+              </w:rPr>
+            </w:pPr>
+          </w:p>
+        </w:tc>
+      </w:tr>
+      <w:tr>
+        <w:trPr>
+          <w:cantSplit/>
+          <w:trHeight w:val="277"/>
+        </w:trPr>
+        <w:tc>
+          <w:tcPr>
+            <w:tcW w:w="1446" w:type="dxa"/>
+            <w:tcBorders>
+              <w:top w:val="nil"/>
+              <w:left w:val="single" w:sz="8" w:space="0" w:color="auto"/>
+              <w:bottom w:val="single" w:sz="8" w:space="0" w:color="auto"/>
+              <w:right w:val="nil"/>
+            </w:tcBorders>
+            <w:tcMar>
+              <w:top w:w="0" w:type="dxa"/>
+              <w:left w:w="120" w:type="dxa"/>
+              <w:bottom w:w="0" w:type="dxa"/>
+              <w:right w:w="120" w:type="dxa"/>
+            </w:tcMar>
+          </w:tcPr>
+          <w:p>
+            <w:pPr>
+              <w:spacing w:before="90" w:after="54"/>
+              <w:rPr>
+                <w:rFonts w:ascii="Lucida Sans" w:eastAsia="Times New Roman" w:hAnsi="Lucida Sans" w:cs="Times New Roman"/>
+                <w:color w:val="000000"/>
+                <w:spacing w:val="-3"/>
+                <w:sz w:val="20"/>
+                <w:szCs w:val="20"/>
+              </w:rPr>
+            </w:pPr>
+            <w:r>
+              <w:rPr>
+                <w:rFonts w:ascii="Lucida Sans" w:eastAsia="Times New Roman" w:hAnsi="Lucida Sans" w:cs="Times New Roman"/>
+                <w:color w:val="000000"/>
+                <w:spacing w:val="-3"/>
+                <w:sz w:val="20"/>
+                <w:szCs w:val="20"/>
+              </w:rPr>
+              <w:t>45-60 min</w:t>
+            </w:r>
+          </w:p>
+        </w:tc>
+        <w:tc>
+          <w:tcPr>
+            <w:tcW w:w="2053" w:type="dxa"/>
+            <w:tcBorders>
+              <w:top w:val="nil"/>
+              <w:left w:val="single" w:sz="8" w:space="0" w:color="auto"/>
+              <w:bottom w:val="single" w:sz="8" w:space="0" w:color="auto"/>
+              <w:right w:val="nil"/>
+            </w:tcBorders>
+            <w:tcMar>
+              <w:top w:w="0" w:type="dxa"/>
+              <w:left w:w="120" w:type="dxa"/>
+              <w:bottom w:w="0" w:type="dxa"/>
+              <w:right w:w="120" w:type="dxa"/>
+            </w:tcMar>
+          </w:tcPr>
+          <w:p>
+            <w:pPr>
+              <w:spacing w:before="90" w:after="54"/>
+              <w:rPr>
+                <w:rFonts w:ascii="Lucida Sans" w:eastAsia="Times New Roman" w:hAnsi="Lucida Sans" w:cs="Times New Roman"/>
+                <w:color w:val="000000"/>
+                <w:spacing w:val="-3"/>
+                <w:sz w:val="20"/>
+                <w:szCs w:val="20"/>
+              </w:rPr>
+            </w:pPr>
+          </w:p>
+        </w:tc>
+        <w:tc>
+          <w:tcPr>
+            <w:tcW w:w="1765" w:type="dxa"/>
+            <w:tcBorders>
+              <w:top w:val="nil"/>
+              <w:left w:val="single" w:sz="8" w:space="0" w:color="auto"/>
+              <w:bottom w:val="single" w:sz="8" w:space="0" w:color="auto"/>
+              <w:right w:val="single" w:sz="8" w:space="0" w:color="auto"/>
+            </w:tcBorders>
+            <w:tcMar>
+              <w:top w:w="0" w:type="dxa"/>
+              <w:left w:w="120" w:type="dxa"/>
+              <w:bottom w:w="0" w:type="dxa"/>
+              <w:right w:w="120" w:type="dxa"/>
+            </w:tcMar>
+          </w:tcPr>
+          <w:p>
+            <w:pPr>
+              <w:spacing w:before="90" w:after="54"/>
+              <w:rPr>
+                <w:rFonts w:ascii="Lucida Sans" w:eastAsia="Times New Roman" w:hAnsi="Lucida Sans" w:cs="Times New Roman"/>
+                <w:color w:val="000000"/>
+                <w:spacing w:val="-3"/>
+                <w:sz w:val="20"/>
+                <w:szCs w:val="20"/>
+              </w:rPr>
+            </w:pPr>
+          </w:p>
+        </w:tc>
+        <w:tc>
+          <w:tcPr>
+            <w:tcW w:w="1824" w:type="dxa"/>
+            <w:tcBorders>
+              <w:top w:val="nil"/>
+              <w:left w:val="nil"/>
+              <w:bottom w:val="single" w:sz="8" w:space="0" w:color="auto"/>
+              <w:right w:val="nil"/>
+            </w:tcBorders>
+            <w:tcMar>
+              <w:top w:w="0" w:type="dxa"/>
+              <w:left w:w="120" w:type="dxa"/>
+              <w:bottom w:w="0" w:type="dxa"/>
+              <w:right w:w="120" w:type="dxa"/>
+            </w:tcMar>
+          </w:tcPr>
+          <w:p>
+            <w:pPr>
+              <w:spacing w:before="90" w:after="54"/>
+              <w:rPr>
+                <w:rFonts w:ascii="Lucida Sans" w:eastAsia="Times New Roman" w:hAnsi="Lucida Sans" w:cs="Times New Roman"/>
+                <w:color w:val="000000"/>
+                <w:spacing w:val="-3"/>
+                <w:sz w:val="20"/>
+                <w:szCs w:val="20"/>
+              </w:rPr>
+            </w:pPr>
+          </w:p>
+        </w:tc>
+        <w:tc>
+          <w:tcPr>
+            <w:tcW w:w="1984" w:type="dxa"/>
+            <w:tcBorders>
+              <w:top w:val="nil"/>
+              <w:left w:val="single" w:sz="8" w:space="0" w:color="auto"/>
+              <w:bottom w:val="single" w:sz="8" w:space="0" w:color="auto"/>
+              <w:right w:val="nil"/>
+            </w:tcBorders>
+            <w:tcMar>
+              <w:top w:w="0" w:type="dxa"/>
+              <w:left w:w="120" w:type="dxa"/>
+              <w:bottom w:w="0" w:type="dxa"/>
+              <w:right w:w="120" w:type="dxa"/>
+            </w:tcMar>
+          </w:tcPr>
+          <w:p>
+            <w:pPr>
+              <w:spacing w:before="90" w:after="54"/>
+              <w:rPr>
+                <w:rFonts w:ascii="Lucida Sans" w:eastAsia="Times New Roman" w:hAnsi="Lucida Sans" w:cs="Times New Roman"/>
+                <w:color w:val="000000"/>
+                <w:spacing w:val="-3"/>
+                <w:sz w:val="20"/>
+                <w:szCs w:val="20"/>
+              </w:rPr>
+            </w:pPr>
+          </w:p>
+        </w:tc>
+        <w:tc>
+          <w:tcPr>
+            <w:tcW w:w="1867" w:type="dxa"/>
+            <w:tcBorders>
+              <w:top w:val="nil"/>
+              <w:left w:val="single" w:sz="8" w:space="0" w:color="auto"/>
+              <w:bottom w:val="single" w:sz="8" w:space="0" w:color="auto"/>
+              <w:right w:val="single" w:sz="8" w:space="0" w:color="auto"/>
+            </w:tcBorders>
+            <w:tcMar>
+              <w:top w:w="0" w:type="dxa"/>
+              <w:left w:w="120" w:type="dxa"/>
+              <w:bottom w:w="0" w:type="dxa"/>
+              <w:right w:w="120" w:type="dxa"/>
+            </w:tcMar>
+          </w:tcPr>
+          <w:p>
+            <w:pPr>
+              <w:spacing w:before="90" w:after="54"/>
+              <w:rPr>
+                <w:rFonts w:ascii="Lucida Sans" w:eastAsia="Times New Roman" w:hAnsi="Lucida Sans" w:cs="Times New Roman"/>
+                <w:color w:val="000000"/>
+                <w:spacing w:val="-3"/>
+                <w:sz w:val="20"/>
+                <w:szCs w:val="20"/>
+              </w:rPr>
+            </w:pPr>
+          </w:p>
+        </w:tc>
+      </w:tr>
+      <w:tr>
+        <w:trPr>
+          <w:cantSplit/>
+          <w:trHeight w:val="277"/>
+        </w:trPr>
+        <w:tc>
+          <w:tcPr>
+            <w:tcW w:w="1446" w:type="dxa"/>
+            <w:tcBorders>
+              <w:top w:val="nil"/>
+              <w:left w:val="single" w:sz="8" w:space="0" w:color="auto"/>
+              <w:bottom w:val="single" w:sz="8" w:space="0" w:color="auto"/>
+              <w:right w:val="nil"/>
+            </w:tcBorders>
+            <w:tcMar>
+              <w:top w:w="0" w:type="dxa"/>
+              <w:left w:w="120" w:type="dxa"/>
+              <w:bottom w:w="0" w:type="dxa"/>
+              <w:right w:w="120" w:type="dxa"/>
+            </w:tcMar>
+          </w:tcPr>
+          <w:p>
+            <w:pPr>
+              <w:spacing w:before="90" w:after="54"/>
+              <w:rPr>
+                <w:rFonts w:ascii="Lucida Sans" w:eastAsia="Times New Roman" w:hAnsi="Lucida Sans" w:cs="Times New Roman"/>
+                <w:color w:val="000000"/>
+                <w:spacing w:val="-3"/>
+                <w:sz w:val="20"/>
+                <w:szCs w:val="20"/>
+              </w:rPr>
+            </w:pPr>
+            <w:r>
+              <w:rPr>
+                <w:rFonts w:ascii="Lucida Sans" w:eastAsia="Times New Roman" w:hAnsi="Lucida Sans" w:cs="Times New Roman"/>
+                <w:color w:val="000000"/>
+                <w:spacing w:val="-3"/>
+                <w:sz w:val="20"/>
+                <w:szCs w:val="20"/>
+              </w:rPr>
+              <w:lastRenderedPageBreak/>
+              <w:t>60-75 min</w:t>
+            </w:r>
+          </w:p>
+        </w:tc>
+        <w:tc>
+          <w:tcPr>
+            <w:tcW w:w="2053" w:type="dxa"/>
+            <w:tcBorders>
+              <w:top w:val="nil"/>
+              <w:left w:val="single" w:sz="8" w:space="0" w:color="auto"/>
+              <w:bottom w:val="single" w:sz="8" w:space="0" w:color="auto"/>
+              <w:right w:val="nil"/>
+            </w:tcBorders>
+            <w:tcMar>
+              <w:top w:w="0" w:type="dxa"/>
+              <w:left w:w="120" w:type="dxa"/>
+              <w:bottom w:w="0" w:type="dxa"/>
+              <w:right w:w="120" w:type="dxa"/>
+            </w:tcMar>
+          </w:tcPr>
+          <w:p>
+            <w:pPr>
+              <w:spacing w:before="90" w:after="54"/>
+              <w:rPr>
+                <w:rFonts w:ascii="Lucida Sans" w:eastAsia="Times New Roman" w:hAnsi="Lucida Sans" w:cs="Times New Roman"/>
+                <w:color w:val="000000"/>
+                <w:spacing w:val="-3"/>
+                <w:sz w:val="20"/>
+                <w:szCs w:val="20"/>
+              </w:rPr>
+            </w:pPr>
+          </w:p>
+        </w:tc>
+        <w:tc>
+          <w:tcPr>
+            <w:tcW w:w="1765" w:type="dxa"/>
+            <w:tcBorders>
+              <w:top w:val="nil"/>
+              <w:left w:val="single" w:sz="8" w:space="0" w:color="auto"/>
+              <w:bottom w:val="single" w:sz="8" w:space="0" w:color="auto"/>
+              <w:right w:val="single" w:sz="8" w:space="0" w:color="auto"/>
+            </w:tcBorders>
+            <w:tcMar>
+              <w:top w:w="0" w:type="dxa"/>
+              <w:left w:w="120" w:type="dxa"/>
+              <w:bottom w:w="0" w:type="dxa"/>
+              <w:right w:w="120" w:type="dxa"/>
+            </w:tcMar>
+          </w:tcPr>
+          <w:p>
+            <w:pPr>
+              <w:spacing w:before="90" w:after="54"/>
+              <w:rPr>
+                <w:rFonts w:ascii="Lucida Sans" w:eastAsia="Times New Roman" w:hAnsi="Lucida Sans" w:cs="Times New Roman"/>
+                <w:color w:val="000000"/>
+                <w:spacing w:val="-3"/>
+                <w:sz w:val="20"/>
+                <w:szCs w:val="20"/>
+              </w:rPr>
+            </w:pPr>
+          </w:p>
+        </w:tc>
+        <w:tc>
+          <w:tcPr>
+            <w:tcW w:w="1824" w:type="dxa"/>
+            <w:tcBorders>
+              <w:top w:val="nil"/>
+              <w:left w:val="nil"/>
+              <w:bottom w:val="single" w:sz="8" w:space="0" w:color="auto"/>
+              <w:right w:val="nil"/>
+            </w:tcBorders>
+            <w:tcMar>
+              <w:top w:w="0" w:type="dxa"/>
+              <w:left w:w="120" w:type="dxa"/>
+              <w:bottom w:w="0" w:type="dxa"/>
+              <w:right w:w="120" w:type="dxa"/>
+            </w:tcMar>
+          </w:tcPr>
+          <w:p>
+            <w:pPr>
+              <w:spacing w:before="90" w:after="54"/>
+              <w:rPr>
+                <w:rFonts w:ascii="Lucida Sans" w:eastAsia="Times New Roman" w:hAnsi="Lucida Sans" w:cs="Times New Roman"/>
+                <w:color w:val="000000"/>
+                <w:spacing w:val="-3"/>
+                <w:sz w:val="20"/>
+                <w:szCs w:val="20"/>
+              </w:rPr>
+            </w:pPr>
+          </w:p>
+        </w:tc>
+        <w:tc>
+          <w:tcPr>
+            <w:tcW w:w="1984" w:type="dxa"/>
+            <w:tcBorders>
+              <w:top w:val="nil"/>
+              <w:left w:val="single" w:sz="8" w:space="0" w:color="auto"/>
+              <w:bottom w:val="single" w:sz="8" w:space="0" w:color="auto"/>
+              <w:right w:val="nil"/>
+            </w:tcBorders>
+            <w:tcMar>
+              <w:top w:w="0" w:type="dxa"/>
+              <w:left w:w="120" w:type="dxa"/>
+              <w:bottom w:w="0" w:type="dxa"/>
+              <w:right w:w="120" w:type="dxa"/>
+            </w:tcMar>
+          </w:tcPr>
+          <w:p>
+            <w:pPr>
+              <w:spacing w:before="90" w:after="54"/>
+              <w:rPr>
+                <w:rFonts w:ascii="Lucida Sans" w:eastAsia="Times New Roman" w:hAnsi="Lucida Sans" w:cs="Times New Roman"/>
+                <w:color w:val="000000"/>
+                <w:spacing w:val="-3"/>
+                <w:sz w:val="20"/>
+                <w:szCs w:val="20"/>
+              </w:rPr>
+            </w:pPr>
+          </w:p>
+        </w:tc>
+        <w:tc>
+          <w:tcPr>
+            <w:tcW w:w="1867" w:type="dxa"/>
+            <w:tcBorders>
+              <w:top w:val="nil"/>
+              <w:left w:val="single" w:sz="8" w:space="0" w:color="auto"/>
+              <w:bottom w:val="single" w:sz="8" w:space="0" w:color="auto"/>
+              <w:right w:val="single" w:sz="8" w:space="0" w:color="auto"/>
+            </w:tcBorders>
+            <w:tcMar>
+              <w:top w:w="0" w:type="dxa"/>
+              <w:left w:w="120" w:type="dxa"/>
+              <w:bottom w:w="0" w:type="dxa"/>
+              <w:right w:w="120" w:type="dxa"/>
+            </w:tcMar>
+          </w:tcPr>
+          <w:p>
+            <w:pPr>
+              <w:spacing w:before="90" w:after="54"/>
+              <w:rPr>
+                <w:rFonts w:ascii="Lucida Sans" w:eastAsia="Times New Roman" w:hAnsi="Lucida Sans" w:cs="Times New Roman"/>
+                <w:color w:val="000000"/>
+                <w:spacing w:val="-3"/>
+                <w:sz w:val="20"/>
+                <w:szCs w:val="20"/>
+              </w:rPr>
+            </w:pPr>
+          </w:p>
+        </w:tc>
+      </w:tr>
+      <w:tr>
+        <w:trPr>
+          <w:cantSplit/>
+          <w:trHeight w:val="735"/>
+        </w:trPr>
+        <w:tc>
+          <w:tcPr>
+            <w:tcW w:w="1446" w:type="dxa"/>
+            <w:tcBorders>
+              <w:top w:val="nil"/>
+              <w:left w:val="single" w:sz="8" w:space="0" w:color="auto"/>
+              <w:bottom w:val="single" w:sz="8" w:space="0" w:color="auto"/>
+              <w:right w:val="nil"/>
+            </w:tcBorders>
+            <w:tcMar>
+              <w:top w:w="0" w:type="dxa"/>
+              <w:left w:w="120" w:type="dxa"/>
+              <w:bottom w:w="0" w:type="dxa"/>
+              <w:right w:w="120" w:type="dxa"/>
+            </w:tcMar>
+          </w:tcPr>
+          <w:p>
+            <w:pPr>
+              <w:spacing w:before="90" w:after="54"/>
+              <w:rPr>
+                <w:rFonts w:ascii="Lucida Sans" w:eastAsia="Times New Roman" w:hAnsi="Lucida Sans" w:cs="Times New Roman"/>
+                <w:color w:val="000000"/>
+                <w:spacing w:val="-3"/>
+                <w:sz w:val="20"/>
+                <w:szCs w:val="20"/>
+              </w:rPr>
+            </w:pPr>
+            <w:r>
+              <w:rPr>
+                <w:rFonts w:ascii="Lucida Sans" w:eastAsia="Times New Roman" w:hAnsi="Lucida Sans" w:cs="Times New Roman"/>
+                <w:color w:val="000000"/>
+                <w:spacing w:val="-3"/>
+                <w:sz w:val="20"/>
+                <w:szCs w:val="20"/>
+              </w:rPr>
+              <w:t>75-80 min</w:t>
+            </w:r>
+          </w:p>
+        </w:tc>
+        <w:tc>
+          <w:tcPr>
+            <w:tcW w:w="2053" w:type="dxa"/>
+            <w:tcBorders>
+              <w:top w:val="nil"/>
+              <w:left w:val="single" w:sz="8" w:space="0" w:color="auto"/>
+              <w:bottom w:val="single" w:sz="8" w:space="0" w:color="auto"/>
+              <w:right w:val="nil"/>
+            </w:tcBorders>
+            <w:tcMar>
+              <w:top w:w="0" w:type="dxa"/>
+              <w:left w:w="120" w:type="dxa"/>
+              <w:bottom w:w="0" w:type="dxa"/>
+              <w:right w:w="120" w:type="dxa"/>
+            </w:tcMar>
+          </w:tcPr>
+          <w:p>
+            <w:pPr>
+              <w:spacing w:before="90" w:after="54"/>
+              <w:rPr>
+                <w:rFonts w:ascii="Lucida Sans" w:eastAsia="Times New Roman" w:hAnsi="Lucida Sans" w:cs="Times New Roman"/>
+                <w:color w:val="000000"/>
+                <w:spacing w:val="-3"/>
+                <w:sz w:val="20"/>
+                <w:szCs w:val="20"/>
+              </w:rPr>
+            </w:pPr>
+          </w:p>
+        </w:tc>
+        <w:tc>
+          <w:tcPr>
+            <w:tcW w:w="1765" w:type="dxa"/>
+            <w:tcBorders>
+              <w:top w:val="nil"/>
+              <w:left w:val="single" w:sz="8" w:space="0" w:color="auto"/>
+              <w:bottom w:val="single" w:sz="8" w:space="0" w:color="auto"/>
+              <w:right w:val="single" w:sz="8" w:space="0" w:color="auto"/>
+            </w:tcBorders>
+            <w:tcMar>
+              <w:top w:w="0" w:type="dxa"/>
+              <w:left w:w="120" w:type="dxa"/>
+              <w:bottom w:w="0" w:type="dxa"/>
+              <w:right w:w="120" w:type="dxa"/>
+            </w:tcMar>
+          </w:tcPr>
+          <w:p>
+            <w:pPr>
+              <w:spacing w:before="90" w:after="54"/>
+              <w:rPr>
+                <w:rFonts w:ascii="Lucida Sans" w:eastAsia="Times New Roman" w:hAnsi="Lucida Sans" w:cs="Times New Roman"/>
+                <w:color w:val="000000"/>
+                <w:spacing w:val="-3"/>
+                <w:sz w:val="20"/>
+                <w:szCs w:val="20"/>
+              </w:rPr>
+            </w:pPr>
+          </w:p>
+        </w:tc>
+        <w:tc>
+          <w:tcPr>
+            <w:tcW w:w="1824" w:type="dxa"/>
+            <w:tcBorders>
+              <w:top w:val="nil"/>
+              <w:left w:val="nil"/>
+              <w:bottom w:val="single" w:sz="8" w:space="0" w:color="auto"/>
+              <w:right w:val="nil"/>
+            </w:tcBorders>
+            <w:tcMar>
+              <w:top w:w="0" w:type="dxa"/>
+              <w:left w:w="120" w:type="dxa"/>
+              <w:bottom w:w="0" w:type="dxa"/>
+              <w:right w:w="120" w:type="dxa"/>
+            </w:tcMar>
+          </w:tcPr>
+          <w:p>
+            <w:pPr>
+              <w:spacing w:before="90" w:after="54"/>
+              <w:rPr>
+                <w:rFonts w:ascii="Lucida Sans" w:eastAsia="Times New Roman" w:hAnsi="Lucida Sans" w:cs="Times New Roman"/>
+                <w:color w:val="000000"/>
+                <w:spacing w:val="-3"/>
+                <w:sz w:val="20"/>
+                <w:szCs w:val="20"/>
+              </w:rPr>
+            </w:pPr>
+          </w:p>
+        </w:tc>
+        <w:tc>
+          <w:tcPr>
+            <w:tcW w:w="1984" w:type="dxa"/>
+            <w:tcBorders>
+              <w:top w:val="nil"/>
+              <w:left w:val="single" w:sz="8" w:space="0" w:color="auto"/>
+              <w:bottom w:val="single" w:sz="8" w:space="0" w:color="auto"/>
+              <w:right w:val="nil"/>
+            </w:tcBorders>
+            <w:tcMar>
+              <w:top w:w="0" w:type="dxa"/>
+              <w:left w:w="120" w:type="dxa"/>
+              <w:bottom w:w="0" w:type="dxa"/>
+              <w:right w:w="120" w:type="dxa"/>
+            </w:tcMar>
+          </w:tcPr>
+          <w:p>
+            <w:pPr>
+              <w:spacing w:before="90" w:after="54"/>
+              <w:rPr>
+                <w:rFonts w:ascii="Lucida Sans" w:eastAsia="Times New Roman" w:hAnsi="Lucida Sans" w:cs="Times New Roman"/>
+                <w:color w:val="000000"/>
+                <w:spacing w:val="-3"/>
+                <w:sz w:val="20"/>
+                <w:szCs w:val="20"/>
+              </w:rPr>
+            </w:pPr>
+          </w:p>
+        </w:tc>
+        <w:tc>
+          <w:tcPr>
+            <w:tcW w:w="1867" w:type="dxa"/>
+            <w:tcBorders>
+              <w:top w:val="nil"/>
+              <w:left w:val="single" w:sz="8" w:space="0" w:color="auto"/>
+              <w:bottom w:val="single" w:sz="8" w:space="0" w:color="auto"/>
+              <w:right w:val="single" w:sz="8" w:space="0" w:color="auto"/>
+            </w:tcBorders>
+            <w:tcMar>
+              <w:top w:w="0" w:type="dxa"/>
+              <w:left w:w="120" w:type="dxa"/>
+              <w:bottom w:w="0" w:type="dxa"/>
+              <w:right w:w="120" w:type="dxa"/>
+            </w:tcMar>
+          </w:tcPr>
+          <w:p>
+            <w:pPr>
+              <w:spacing w:before="90" w:after="54"/>
+              <w:rPr>
+                <w:rFonts w:ascii="Lucida Sans" w:eastAsia="Times New Roman" w:hAnsi="Lucida Sans" w:cs="Times New Roman"/>
+                <w:color w:val="000000"/>
+                <w:spacing w:val="-3"/>
+                <w:sz w:val="20"/>
+                <w:szCs w:val="20"/>
+              </w:rPr>
+            </w:pPr>
+          </w:p>
+        </w:tc>
+      </w:tr>
+      <w:tr>
+        <w:trPr>
+          <w:cantSplit/>
+          <w:trHeight w:val="277"/>
+        </w:trPr>
+        <w:tc>
+          <w:tcPr>
+            <w:tcW w:w="1446" w:type="dxa"/>
+            <w:tcBorders>
+              <w:top w:val="nil"/>
+              <w:left w:val="single" w:sz="8" w:space="0" w:color="auto"/>
+              <w:bottom w:val="single" w:sz="8" w:space="0" w:color="auto"/>
+              <w:right w:val="nil"/>
+            </w:tcBorders>
+            <w:tcMar>
+              <w:top w:w="0" w:type="dxa"/>
+              <w:left w:w="120" w:type="dxa"/>
+              <w:bottom w:w="0" w:type="dxa"/>
+              <w:right w:w="120" w:type="dxa"/>
+            </w:tcMar>
+          </w:tcPr>
+          <w:p>
+            <w:pPr>
+              <w:spacing w:before="90" w:after="54"/>
+              <w:rPr>
+                <w:rFonts w:ascii="Lucida Sans" w:eastAsia="Times New Roman" w:hAnsi="Lucida Sans" w:cs="Times New Roman"/>
+                <w:color w:val="000000"/>
+                <w:spacing w:val="-3"/>
+                <w:sz w:val="20"/>
+                <w:szCs w:val="20"/>
+              </w:rPr>
+            </w:pPr>
+            <w:r>
+              <w:rPr>
+                <w:rFonts w:ascii="Lucida Sans" w:eastAsia="Times New Roman" w:hAnsi="Lucida Sans" w:cs="Times New Roman"/>
+                <w:color w:val="000000"/>
+                <w:spacing w:val="-3"/>
+                <w:sz w:val="20"/>
+                <w:szCs w:val="20"/>
+              </w:rPr>
+              <w:t>80-95min</w:t>
+            </w:r>
+          </w:p>
+        </w:tc>
+        <w:tc>
+          <w:tcPr>
+            <w:tcW w:w="2053" w:type="dxa"/>
+            <w:tcBorders>
+              <w:top w:val="nil"/>
+              <w:left w:val="single" w:sz="8" w:space="0" w:color="auto"/>
+              <w:bottom w:val="single" w:sz="8" w:space="0" w:color="auto"/>
+              <w:right w:val="nil"/>
+            </w:tcBorders>
+            <w:tcMar>
+              <w:top w:w="0" w:type="dxa"/>
+              <w:left w:w="120" w:type="dxa"/>
+              <w:bottom w:w="0" w:type="dxa"/>
+              <w:right w:w="120" w:type="dxa"/>
+            </w:tcMar>
+          </w:tcPr>
+          <w:p>
+            <w:pPr>
+              <w:spacing w:before="90" w:after="54"/>
+              <w:rPr>
+                <w:rFonts w:ascii="Lucida Sans" w:eastAsia="Times New Roman" w:hAnsi="Lucida Sans" w:cs="Times New Roman"/>
+                <w:color w:val="000000"/>
+                <w:spacing w:val="-3"/>
+                <w:sz w:val="20"/>
+                <w:szCs w:val="20"/>
+              </w:rPr>
+            </w:pPr>
+          </w:p>
+        </w:tc>
+        <w:tc>
+          <w:tcPr>
+            <w:tcW w:w="1765" w:type="dxa"/>
+            <w:tcBorders>
+              <w:top w:val="nil"/>
+              <w:left w:val="single" w:sz="8" w:space="0" w:color="auto"/>
+              <w:bottom w:val="single" w:sz="8" w:space="0" w:color="auto"/>
+              <w:right w:val="single" w:sz="8" w:space="0" w:color="auto"/>
+            </w:tcBorders>
+            <w:tcMar>
+              <w:top w:w="0" w:type="dxa"/>
+              <w:left w:w="120" w:type="dxa"/>
+              <w:bottom w:w="0" w:type="dxa"/>
+              <w:right w:w="120" w:type="dxa"/>
+            </w:tcMar>
+          </w:tcPr>
+          <w:p>
+            <w:pPr>
+              <w:spacing w:before="90" w:after="54"/>
+              <w:rPr>
+                <w:rFonts w:ascii="Lucida Sans" w:eastAsia="Times New Roman" w:hAnsi="Lucida Sans" w:cs="Times New Roman"/>
+                <w:color w:val="000000"/>
+                <w:spacing w:val="-3"/>
+                <w:sz w:val="20"/>
+                <w:szCs w:val="20"/>
+              </w:rPr>
+            </w:pPr>
+          </w:p>
+        </w:tc>
+        <w:tc>
+          <w:tcPr>
+            <w:tcW w:w="1824" w:type="dxa"/>
+            <w:tcBorders>
+              <w:top w:val="nil"/>
+              <w:left w:val="nil"/>
+              <w:bottom w:val="single" w:sz="8" w:space="0" w:color="auto"/>
+              <w:right w:val="nil"/>
+            </w:tcBorders>
+            <w:tcMar>
+              <w:top w:w="0" w:type="dxa"/>
+              <w:left w:w="120" w:type="dxa"/>
+              <w:bottom w:w="0" w:type="dxa"/>
+              <w:right w:w="120" w:type="dxa"/>
+            </w:tcMar>
+          </w:tcPr>
+          <w:p>
+            <w:pPr>
+              <w:spacing w:before="90" w:after="54"/>
+              <w:rPr>
+                <w:rFonts w:ascii="Lucida Sans" w:eastAsia="Times New Roman" w:hAnsi="Lucida Sans" w:cs="Times New Roman"/>
+                <w:color w:val="000000"/>
+                <w:spacing w:val="-3"/>
+                <w:sz w:val="20"/>
+                <w:szCs w:val="20"/>
+              </w:rPr>
+            </w:pPr>
+          </w:p>
+        </w:tc>
+        <w:tc>
+          <w:tcPr>
+            <w:tcW w:w="1984" w:type="dxa"/>
+            <w:tcBorders>
+              <w:top w:val="nil"/>
+              <w:left w:val="single" w:sz="8" w:space="0" w:color="auto"/>
+              <w:bottom w:val="single" w:sz="8" w:space="0" w:color="auto"/>
+              <w:right w:val="nil"/>
+            </w:tcBorders>
+            <w:tcMar>
+              <w:top w:w="0" w:type="dxa"/>
+              <w:left w:w="120" w:type="dxa"/>
+              <w:bottom w:w="0" w:type="dxa"/>
+              <w:right w:w="120" w:type="dxa"/>
+            </w:tcMar>
+          </w:tcPr>
+          <w:p>
+            <w:pPr>
+              <w:spacing w:before="90" w:after="54"/>
+              <w:rPr>
+                <w:rFonts w:ascii="Lucida Sans" w:eastAsia="Times New Roman" w:hAnsi="Lucida Sans" w:cs="Times New Roman"/>
+                <w:color w:val="000000"/>
+                <w:spacing w:val="-3"/>
+                <w:sz w:val="20"/>
+                <w:szCs w:val="20"/>
+              </w:rPr>
+            </w:pPr>
+          </w:p>
+        </w:tc>
+        <w:tc>
+          <w:tcPr>
+            <w:tcW w:w="1867" w:type="dxa"/>
+            <w:tcBorders>
+              <w:top w:val="nil"/>
+              <w:left w:val="single" w:sz="8" w:space="0" w:color="auto"/>
+              <w:bottom w:val="single" w:sz="8" w:space="0" w:color="auto"/>
+              <w:right w:val="single" w:sz="8" w:space="0" w:color="auto"/>
+            </w:tcBorders>
+            <w:tcMar>
+              <w:top w:w="0" w:type="dxa"/>
+              <w:left w:w="120" w:type="dxa"/>
+              <w:bottom w:w="0" w:type="dxa"/>
+              <w:right w:w="120" w:type="dxa"/>
+            </w:tcMar>
+          </w:tcPr>
+          <w:p>
+            <w:pPr>
+              <w:spacing w:before="90" w:after="54"/>
+              <w:rPr>
+                <w:rFonts w:ascii="Lucida Sans" w:eastAsia="Times New Roman" w:hAnsi="Lucida Sans" w:cs="Times New Roman"/>
+                <w:color w:val="000000"/>
+                <w:spacing w:val="-3"/>
+                <w:sz w:val="20"/>
+                <w:szCs w:val="20"/>
+              </w:rPr>
+            </w:pPr>
+          </w:p>
+        </w:tc>
+      </w:tr>
+      <w:tr>
+        <w:trPr>
+          <w:cantSplit/>
+          <w:trHeight w:val="277"/>
+        </w:trPr>
+        <w:tc>
+          <w:tcPr>
+            <w:tcW w:w="1446" w:type="dxa"/>
+            <w:tcBorders>
+              <w:top w:val="nil"/>
+              <w:left w:val="single" w:sz="8" w:space="0" w:color="auto"/>
+              <w:bottom w:val="single" w:sz="8" w:space="0" w:color="auto"/>
+              <w:right w:val="nil"/>
+            </w:tcBorders>
+            <w:tcMar>
+              <w:top w:w="0" w:type="dxa"/>
+              <w:left w:w="120" w:type="dxa"/>
+              <w:bottom w:w="0" w:type="dxa"/>
+              <w:right w:w="120" w:type="dxa"/>
+            </w:tcMar>
+          </w:tcPr>
+          <w:p>
+            <w:pPr>
+              <w:spacing w:before="90" w:after="54"/>
+              <w:rPr>
+                <w:rFonts w:ascii="Lucida Sans" w:eastAsia="Times New Roman" w:hAnsi="Lucida Sans" w:cs="Times New Roman"/>
+                <w:color w:val="000000"/>
+                <w:spacing w:val="-3"/>
+                <w:sz w:val="20"/>
+                <w:szCs w:val="20"/>
+              </w:rPr>
+            </w:pPr>
+            <w:r>
+              <w:rPr>
+                <w:rFonts w:ascii="Lucida Sans" w:eastAsia="Times New Roman" w:hAnsi="Lucida Sans" w:cs="Times New Roman"/>
+                <w:color w:val="000000"/>
+                <w:spacing w:val="-3"/>
+                <w:sz w:val="20"/>
+                <w:szCs w:val="20"/>
+              </w:rPr>
+              <w:t>95-110</w:t>
+            </w:r>
+          </w:p>
+        </w:tc>
+        <w:tc>
+          <w:tcPr>
+            <w:tcW w:w="2053" w:type="dxa"/>
+            <w:tcBorders>
+              <w:top w:val="nil"/>
+              <w:left w:val="single" w:sz="8" w:space="0" w:color="auto"/>
+              <w:bottom w:val="single" w:sz="8" w:space="0" w:color="auto"/>
+              <w:right w:val="nil"/>
+            </w:tcBorders>
+            <w:tcMar>
+              <w:top w:w="0" w:type="dxa"/>
+              <w:left w:w="120" w:type="dxa"/>
+              <w:bottom w:w="0" w:type="dxa"/>
+              <w:right w:w="120" w:type="dxa"/>
+            </w:tcMar>
+          </w:tcPr>
+          <w:p>
+            <w:pPr>
+              <w:spacing w:before="90" w:after="54"/>
+              <w:rPr>
+                <w:rFonts w:ascii="Lucida Sans" w:eastAsia="Times New Roman" w:hAnsi="Lucida Sans" w:cs="Times New Roman"/>
+                <w:color w:val="000000"/>
+                <w:spacing w:val="-3"/>
+                <w:sz w:val="20"/>
+                <w:szCs w:val="20"/>
+              </w:rPr>
+            </w:pPr>
+          </w:p>
+        </w:tc>
+        <w:tc>
+          <w:tcPr>
+            <w:tcW w:w="1765" w:type="dxa"/>
+            <w:tcBorders>
+              <w:top w:val="nil"/>
+              <w:left w:val="single" w:sz="8" w:space="0" w:color="auto"/>
+              <w:bottom w:val="single" w:sz="8" w:space="0" w:color="auto"/>
+              <w:right w:val="single" w:sz="8" w:space="0" w:color="auto"/>
+            </w:tcBorders>
+            <w:tcMar>
+              <w:top w:w="0" w:type="dxa"/>
+              <w:left w:w="120" w:type="dxa"/>
+              <w:bottom w:w="0" w:type="dxa"/>
+              <w:right w:w="120" w:type="dxa"/>
+            </w:tcMar>
+          </w:tcPr>
+          <w:p>
+            <w:pPr>
+              <w:spacing w:before="90" w:after="54"/>
+              <w:rPr>
+                <w:rFonts w:ascii="Lucida Sans" w:eastAsia="Times New Roman" w:hAnsi="Lucida Sans" w:cs="Times New Roman"/>
+                <w:color w:val="000000"/>
+                <w:spacing w:val="-3"/>
+                <w:sz w:val="20"/>
+                <w:szCs w:val="20"/>
+              </w:rPr>
+            </w:pPr>
+          </w:p>
+        </w:tc>
+        <w:tc>
+          <w:tcPr>
+            <w:tcW w:w="1824" w:type="dxa"/>
+            <w:tcBorders>
+              <w:top w:val="nil"/>
+              <w:left w:val="nil"/>
+              <w:bottom w:val="single" w:sz="8" w:space="0" w:color="auto"/>
+              <w:right w:val="nil"/>
+            </w:tcBorders>
+            <w:tcMar>
+              <w:top w:w="0" w:type="dxa"/>
+              <w:left w:w="120" w:type="dxa"/>
+              <w:bottom w:w="0" w:type="dxa"/>
+              <w:right w:w="120" w:type="dxa"/>
+            </w:tcMar>
+          </w:tcPr>
+          <w:p>
+            <w:pPr>
+              <w:spacing w:before="90" w:after="54"/>
+              <w:rPr>
+                <w:rFonts w:ascii="Lucida Sans" w:eastAsia="Times New Roman" w:hAnsi="Lucida Sans" w:cs="Times New Roman"/>
+                <w:color w:val="000000"/>
+                <w:spacing w:val="-3"/>
+                <w:sz w:val="20"/>
+                <w:szCs w:val="20"/>
+              </w:rPr>
+            </w:pPr>
+          </w:p>
+        </w:tc>
+        <w:tc>
+          <w:tcPr>
+            <w:tcW w:w="1984" w:type="dxa"/>
+            <w:tcBorders>
+              <w:top w:val="nil"/>
+              <w:left w:val="single" w:sz="8" w:space="0" w:color="auto"/>
+              <w:bottom w:val="single" w:sz="8" w:space="0" w:color="auto"/>
+              <w:right w:val="nil"/>
+            </w:tcBorders>
+            <w:tcMar>
+              <w:top w:w="0" w:type="dxa"/>
+              <w:left w:w="120" w:type="dxa"/>
+              <w:bottom w:w="0" w:type="dxa"/>
+              <w:right w:w="120" w:type="dxa"/>
+            </w:tcMar>
+          </w:tcPr>
+          <w:p>
+            <w:pPr>
+              <w:spacing w:before="90" w:after="54"/>
+              <w:rPr>
+                <w:rFonts w:ascii="Lucida Sans" w:eastAsia="Times New Roman" w:hAnsi="Lucida Sans" w:cs="Times New Roman"/>
+                <w:color w:val="000000"/>
+                <w:spacing w:val="-3"/>
+                <w:sz w:val="20"/>
+                <w:szCs w:val="20"/>
+              </w:rPr>
+            </w:pPr>
+          </w:p>
+        </w:tc>
+        <w:tc>
+          <w:tcPr>
+            <w:tcW w:w="1867" w:type="dxa"/>
+            <w:tcBorders>
+              <w:top w:val="nil"/>
+              <w:left w:val="single" w:sz="8" w:space="0" w:color="auto"/>
+              <w:bottom w:val="single" w:sz="8" w:space="0" w:color="auto"/>
+              <w:right w:val="single" w:sz="8" w:space="0" w:color="auto"/>
+            </w:tcBorders>
+            <w:tcMar>
+              <w:top w:w="0" w:type="dxa"/>
+              <w:left w:w="120" w:type="dxa"/>
+              <w:bottom w:w="0" w:type="dxa"/>
+              <w:right w:w="120" w:type="dxa"/>
+            </w:tcMar>
+          </w:tcPr>
+          <w:p>
+            <w:pPr>
+              <w:spacing w:before="90" w:after="54"/>
+              <w:rPr>
+                <w:rFonts w:ascii="Lucida Sans" w:eastAsia="Times New Roman" w:hAnsi="Lucida Sans" w:cs="Times New Roman"/>
+                <w:color w:val="000000"/>
+                <w:spacing w:val="-3"/>
+                <w:sz w:val="20"/>
+                <w:szCs w:val="20"/>
+              </w:rPr>
+            </w:pPr>
+          </w:p>
+        </w:tc>
+      </w:tr>
+      <w:tr>
+        <w:trPr>
+          <w:cantSplit/>
+          <w:trHeight w:val="277"/>
+        </w:trPr>
+        <w:tc>
+          <w:tcPr>
+            <w:tcW w:w="1446" w:type="dxa"/>
+            <w:tcBorders>
+              <w:top w:val="nil"/>
+              <w:left w:val="single" w:sz="8" w:space="0" w:color="auto"/>
+              <w:bottom w:val="single" w:sz="8" w:space="0" w:color="auto"/>
+              <w:right w:val="nil"/>
+            </w:tcBorders>
+            <w:tcMar>
+              <w:top w:w="0" w:type="dxa"/>
+              <w:left w:w="120" w:type="dxa"/>
+              <w:bottom w:w="0" w:type="dxa"/>
+              <w:right w:w="120" w:type="dxa"/>
+            </w:tcMar>
+            <w:hideMark/>
+          </w:tcPr>
+          <w:p>
+            <w:pPr>
+              <w:spacing w:before="90" w:after="54"/>
+              <w:rPr>
+                <w:rFonts w:ascii="inherit" w:eastAsia="Times New Roman" w:hAnsi="inherit" w:cs="Times New Roman"/>
+                <w:color w:val="000000"/>
+              </w:rPr>
+            </w:pPr>
+            <w:r>
+              <w:rPr>
+                <w:rFonts w:ascii="Lucida Sans" w:eastAsia="Times New Roman" w:hAnsi="Lucida Sans" w:cs="Times New Roman"/>
+                <w:color w:val="000000"/>
+                <w:spacing w:val="-3"/>
+                <w:sz w:val="20"/>
+                <w:szCs w:val="20"/>
+              </w:rPr>
+              <w:t>110-120 </w:t>
+            </w:r>
+          </w:p>
+        </w:tc>
+        <w:tc>
+          <w:tcPr>
+            <w:tcW w:w="2053" w:type="dxa"/>
+            <w:tcBorders>
+              <w:top w:val="nil"/>
+              <w:left w:val="single" w:sz="8" w:space="0" w:color="auto"/>
+              <w:bottom w:val="single" w:sz="8" w:space="0" w:color="auto"/>
+              <w:right w:val="nil"/>
+            </w:tcBorders>
+            <w:tcMar>
+              <w:top w:w="0" w:type="dxa"/>
+              <w:left w:w="120" w:type="dxa"/>
+              <w:bottom w:w="0" w:type="dxa"/>
+              <w:right w:w="120" w:type="dxa"/>
+            </w:tcMar>
+          </w:tcPr>
+          <w:p>
+            <w:pPr>
+              <w:spacing w:before="90" w:after="54"/>
+              <w:rPr>
+                <w:rFonts w:ascii="inherit" w:eastAsia="Times New Roman" w:hAnsi="inherit" w:cs="Times New Roman"/>
+                <w:color w:val="000000"/>
+              </w:rPr>
+            </w:pPr>
+          </w:p>
+        </w:tc>
+        <w:tc>
+          <w:tcPr>
+            <w:tcW w:w="1765" w:type="dxa"/>
+            <w:tcBorders>
+              <w:top w:val="nil"/>
+              <w:left w:val="single" w:sz="8" w:space="0" w:color="auto"/>
+              <w:bottom w:val="single" w:sz="8" w:space="0" w:color="auto"/>
+              <w:right w:val="single" w:sz="8" w:space="0" w:color="auto"/>
+            </w:tcBorders>
+            <w:tcMar>
+              <w:top w:w="0" w:type="dxa"/>
+              <w:left w:w="120" w:type="dxa"/>
+              <w:bottom w:w="0" w:type="dxa"/>
+              <w:right w:w="120" w:type="dxa"/>
+            </w:tcMar>
+          </w:tcPr>
+          <w:p>
+            <w:pPr>
+              <w:spacing w:before="90" w:after="54"/>
+              <w:rPr>
+                <w:rFonts w:ascii="inherit" w:eastAsia="Times New Roman" w:hAnsi="inherit" w:cs="Times New Roman"/>
+                <w:color w:val="000000"/>
+              </w:rPr>
+            </w:pPr>
+          </w:p>
+        </w:tc>
+        <w:tc>
+          <w:tcPr>
+            <w:tcW w:w="1824" w:type="dxa"/>
+            <w:tcBorders>
+              <w:top w:val="nil"/>
+              <w:left w:val="nil"/>
+              <w:bottom w:val="single" w:sz="8" w:space="0" w:color="auto"/>
+              <w:right w:val="nil"/>
+            </w:tcBorders>
+            <w:tcMar>
+              <w:top w:w="0" w:type="dxa"/>
+              <w:left w:w="120" w:type="dxa"/>
+              <w:bottom w:w="0" w:type="dxa"/>
+              <w:right w:w="120" w:type="dxa"/>
+            </w:tcMar>
+          </w:tcPr>
+          <w:p>
+            <w:pPr>
+              <w:spacing w:before="90" w:after="54"/>
+              <w:rPr>
+                <w:rFonts w:ascii="inherit" w:eastAsia="Times New Roman" w:hAnsi="inherit" w:cs="Times New Roman"/>
+                <w:color w:val="000000"/>
+              </w:rPr>
+            </w:pPr>
+          </w:p>
+        </w:tc>
+        <w:tc>
+          <w:tcPr>
+            <w:tcW w:w="1984" w:type="dxa"/>
+            <w:tcBorders>
+              <w:top w:val="nil"/>
+              <w:left w:val="single" w:sz="8" w:space="0" w:color="auto"/>
+              <w:bottom w:val="single" w:sz="8" w:space="0" w:color="auto"/>
+              <w:right w:val="nil"/>
+            </w:tcBorders>
+            <w:tcMar>
+              <w:top w:w="0" w:type="dxa"/>
+              <w:left w:w="120" w:type="dxa"/>
+              <w:bottom w:w="0" w:type="dxa"/>
+              <w:right w:w="120" w:type="dxa"/>
+            </w:tcMar>
+          </w:tcPr>
+          <w:p>
+            <w:pPr>
+              <w:spacing w:before="90" w:after="54"/>
+              <w:rPr>
+                <w:rFonts w:ascii="inherit" w:eastAsia="Times New Roman" w:hAnsi="inherit" w:cs="Times New Roman"/>
+                <w:color w:val="000000"/>
+              </w:rPr>
+            </w:pPr>
+          </w:p>
+        </w:tc>
+        <w:tc>
+          <w:tcPr>
+            <w:tcW w:w="1867" w:type="dxa"/>
+            <w:tcBorders>
+              <w:top w:val="nil"/>
+              <w:left w:val="single" w:sz="8" w:space="0" w:color="auto"/>
+              <w:bottom w:val="single" w:sz="8" w:space="0" w:color="auto"/>
+              <w:right w:val="single" w:sz="8" w:space="0" w:color="auto"/>
+            </w:tcBorders>
+            <w:tcMar>
+              <w:top w:w="0" w:type="dxa"/>
+              <w:left w:w="120" w:type="dxa"/>
+              <w:bottom w:w="0" w:type="dxa"/>
+              <w:right w:w="120" w:type="dxa"/>
+            </w:tcMar>
+          </w:tcPr>
+          <w:p>
+            <w:pPr>
+              <w:jc w:val="center"/>
+              <w:rPr>
+                <w:rFonts w:ascii="inherit" w:eastAsia="Times New Roman" w:hAnsi="inherit" w:cs="Times New Roman"/>
+              </w:rPr>
+            </w:pPr>
+          </w:p>
+        </w:tc>
+      </w:tr>
+    </w:tbl>
+    <w:p/>
     <w:sectPr>
-      <w:footerReference w:type="default" r:id="rId10"/>
+      <w:footerReference w:type="default" r:id="rId12"/>
       <w:pgSz w:w="11906" w:h="16838"/>
       <w:pgMar w:top="1417" w:right="1417" w:bottom="1417" w:left="1417" w:header="708" w:footer="708" w:gutter="0"/>
       <w:pgNumType w:start="0"/>
@@ -2462,6 +5444,38 @@
     </w:sectPr>
   </w:body>
 </w:document>
+</file>
+
+<file path=word/comments.xml><?xml version="1.0" encoding="utf-8"?>
+<w:comments xmlns:wpc="http://schemas.microsoft.com/office/word/2010/wordprocessingCanvas" xmlns:mo="http://schemas.microsoft.com/office/mac/office/2008/main" xmlns:mc="http://schemas.openxmlformats.org/markup-compatibility/2006" xmlns:mv="urn:schemas-microsoft-com:mac:vml" xmlns:o="urn:schemas-microsoft-com:office:office" xmlns:r="http://schemas.openxmlformats.org/officeDocument/2006/relationships" xmlns:m="http://schemas.openxmlformats.org/officeDocument/2006/math" xmlns:v="urn:schemas-microsoft-com:vml" xmlns:wp14="http://schemas.microsoft.com/office/word/2010/wordprocessingDrawing" xmlns:wp="http://schemas.openxmlformats.org/drawingml/2006/wordprocessingDrawing" xmlns:w10="urn:schemas-microsoft-com:office:word" xmlns:w="http://schemas.openxmlformats.org/wordprocessingml/2006/main" xmlns:w14="http://schemas.microsoft.com/office/word/2010/wordml" xmlns:w15="http://schemas.microsoft.com/office/word/2012/wordml" xmlns:wpg="http://schemas.microsoft.com/office/word/2010/wordprocessingGroup" xmlns:wpi="http://schemas.microsoft.com/office/word/2010/wordprocessingInk" xmlns:wne="http://schemas.microsoft.com/office/word/2006/wordml" xmlns:wps="http://schemas.microsoft.com/office/word/2010/wordprocessingShape" mc:Ignorable="w14 w15 wp14">
+  <w:comment w:id="14" w:author="Trigt, B. van" w:date="2017-09-25T10:39:00Z" w:initials="TBv">
+    <w:p>
+      <w:pPr>
+        <w:pStyle w:val="CommentText"/>
+      </w:pPr>
+      <w:r>
+        <w:rPr>
+          <w:rStyle w:val="CommentReference"/>
+        </w:rPr>
+        <w:annotationRef/>
+      </w:r>
+      <w:r>
+        <w:t>Nog aanvullen</w:t>
+      </w:r>
+    </w:p>
+    <w:p>
+      <w:pPr>
+        <w:pStyle w:val="CommentText"/>
+      </w:pPr>
+    </w:p>
+  </w:comment>
+</w:comments>
+</file>
+
+<file path=word/commentsExtended.xml><?xml version="1.0" encoding="utf-8"?>
+<w15:commentsEx xmlns:wpc="http://schemas.microsoft.com/office/word/2010/wordprocessingCanvas" xmlns:mo="http://schemas.microsoft.com/office/mac/office/2008/main" xmlns:mc="http://schemas.openxmlformats.org/markup-compatibility/2006" xmlns:mv="urn:schemas-microsoft-com:mac:vml" xmlns:o="urn:schemas-microsoft-com:office:office" xmlns:r="http://schemas.openxmlformats.org/officeDocument/2006/relationships" xmlns:m="http://schemas.openxmlformats.org/officeDocument/2006/math" xmlns:v="urn:schemas-microsoft-com:vml" xmlns:wp14="http://schemas.microsoft.com/office/word/2010/wordprocessingDrawing" xmlns:wp="http://schemas.openxmlformats.org/drawingml/2006/wordprocessingDrawing" xmlns:w10="urn:schemas-microsoft-com:office:word" xmlns:w="http://schemas.openxmlformats.org/wordprocessingml/2006/main" xmlns:w14="http://schemas.microsoft.com/office/word/2010/wordml" xmlns:w15="http://schemas.microsoft.com/office/word/2012/wordml" xmlns:wpg="http://schemas.microsoft.com/office/word/2010/wordprocessingGroup" xmlns:wpi="http://schemas.microsoft.com/office/word/2010/wordprocessingInk" xmlns:wne="http://schemas.microsoft.com/office/word/2006/wordml" xmlns:wps="http://schemas.microsoft.com/office/word/2010/wordprocessingShape" mc:Ignorable="w14 w15 wp14">
+  <w15:commentEx w15:paraId="058F7F1A" w15:done="0"/>
+</w15:commentsEx>
 </file>
 
 <file path=word/endnotes.xml><?xml version="1.0" encoding="utf-8"?>
@@ -2518,9 +5532,6 @@
         <w:alias w:val="Titel"/>
         <w:tag w:val=""/>
         <w:id w:val="826319368"/>
-        <w:placeholder>
-          <w:docPart w:val="5C053C0CBC5F47A7A52243A3916193D2"/>
-        </w:placeholder>
         <w:dataBinding w:prefixMappings="xmlns:ns0='http://purl.org/dc/elements/1.1/' xmlns:ns1='http://schemas.openxmlformats.org/package/2006/metadata/core-properties' " w:xpath="/ns1:coreProperties[1]/ns0:title[1]" w:storeItemID="{6C3C8BC8-F283-45AE-878A-BAB7291924A1}"/>
         <w:text/>
       </w:sdtPr>
@@ -2556,23 +5567,13 @@
       </w:sdtPr>
       <w:sdtEndPr/>
       <w:sdtContent>
-        <w:proofErr w:type="spellStart"/>
         <w:r>
           <w:rPr>
             <w:color w:val="808080" w:themeColor="background1" w:themeShade="80"/>
             <w:sz w:val="18"/>
             <w:lang w:val="en-US"/>
           </w:rPr>
-          <w:t>Matlab</w:t>
-        </w:r>
-        <w:proofErr w:type="spellEnd"/>
-        <w:r>
-          <w:rPr>
-            <w:color w:val="808080" w:themeColor="background1" w:themeShade="80"/>
-            <w:sz w:val="18"/>
-            <w:lang w:val="en-US"/>
-          </w:rPr>
-          <w:t xml:space="preserve"> Wk2.1 INSTRUCTIE</w:t>
+          <w:t>Matlab Wk2.1 INSTRUCTIE</w:t>
         </w:r>
       </w:sdtContent>
     </w:sdt>
@@ -2592,9 +5593,6 @@
         <w:alias w:val="Auteur"/>
         <w:tag w:val=""/>
         <w:id w:val="1542240977"/>
-        <w:placeholder>
-          <w:docPart w:val="E2B51EDCB6E84C3EB8310A658846DA85"/>
-        </w:placeholder>
         <w:dataBinding w:prefixMappings="xmlns:ns0='http://purl.org/dc/elements/1.1/' xmlns:ns1='http://schemas.openxmlformats.org/package/2006/metadata/core-properties' " w:xpath="/ns1:coreProperties[1]/ns0:creator[1]" w:storeItemID="{6C3C8BC8-F283-45AE-878A-BAB7291924A1}"/>
         <w:text/>
       </w:sdtPr>
@@ -2606,18 +5604,8 @@
             <w:sz w:val="18"/>
             <w:lang w:val="en-US"/>
           </w:rPr>
-          <w:t xml:space="preserve">Door Bart van Trigt &amp; Mark </w:t>
+          <w:t>Door Bart van Trigt &amp; Mark Schrauwen</w:t>
         </w:r>
-        <w:proofErr w:type="spellStart"/>
-        <w:r>
-          <w:rPr>
-            <w:color w:val="808080" w:themeColor="background1" w:themeShade="80"/>
-            <w:sz w:val="18"/>
-            <w:lang w:val="en-US"/>
-          </w:rPr>
-          <w:t>Schrauwen</w:t>
-        </w:r>
-        <w:proofErr w:type="spellEnd"/>
       </w:sdtContent>
     </w:sdt>
     <w:r>
@@ -2654,7 +5642,7 @@
         <w:color w:val="808080" w:themeColor="background1" w:themeShade="80"/>
         <w:sz w:val="18"/>
       </w:rPr>
-      <w:t>1</w:t>
+      <w:t>6</w:t>
     </w:r>
     <w:r>
       <w:rPr>
@@ -3225,6 +6213,92 @@
     </w:lvl>
   </w:abstractNum>
   <w:abstractNum w:abstractNumId="6">
+    <w:nsid w:val="441B0321"/>
+    <w:multiLevelType w:val="hybridMultilevel"/>
+    <w:tmpl w:val="95181D70"/>
+    <w:lvl w:ilvl="0" w:tplc="0409000F">
+      <w:start w:val="1"/>
+      <w:numFmt w:val="decimal"/>
+      <w:lvlText w:val="%1."/>
+      <w:lvlJc w:val="left"/>
+      <w:pPr>
+        <w:ind w:left="775" w:hanging="360"/>
+      </w:pPr>
+    </w:lvl>
+    <w:lvl w:ilvl="1" w:tplc="04090019" w:tentative="1">
+      <w:start w:val="1"/>
+      <w:numFmt w:val="lowerLetter"/>
+      <w:lvlText w:val="%2."/>
+      <w:lvlJc w:val="left"/>
+      <w:pPr>
+        <w:ind w:left="1495" w:hanging="360"/>
+      </w:pPr>
+    </w:lvl>
+    <w:lvl w:ilvl="2" w:tplc="0409001B" w:tentative="1">
+      <w:start w:val="1"/>
+      <w:numFmt w:val="lowerRoman"/>
+      <w:lvlText w:val="%3."/>
+      <w:lvlJc w:val="right"/>
+      <w:pPr>
+        <w:ind w:left="2215" w:hanging="180"/>
+      </w:pPr>
+    </w:lvl>
+    <w:lvl w:ilvl="3" w:tplc="0409000F" w:tentative="1">
+      <w:start w:val="1"/>
+      <w:numFmt w:val="decimal"/>
+      <w:lvlText w:val="%4."/>
+      <w:lvlJc w:val="left"/>
+      <w:pPr>
+        <w:ind w:left="2935" w:hanging="360"/>
+      </w:pPr>
+    </w:lvl>
+    <w:lvl w:ilvl="4" w:tplc="04090019" w:tentative="1">
+      <w:start w:val="1"/>
+      <w:numFmt w:val="lowerLetter"/>
+      <w:lvlText w:val="%5."/>
+      <w:lvlJc w:val="left"/>
+      <w:pPr>
+        <w:ind w:left="3655" w:hanging="360"/>
+      </w:pPr>
+    </w:lvl>
+    <w:lvl w:ilvl="5" w:tplc="0409001B" w:tentative="1">
+      <w:start w:val="1"/>
+      <w:numFmt w:val="lowerRoman"/>
+      <w:lvlText w:val="%6."/>
+      <w:lvlJc w:val="right"/>
+      <w:pPr>
+        <w:ind w:left="4375" w:hanging="180"/>
+      </w:pPr>
+    </w:lvl>
+    <w:lvl w:ilvl="6" w:tplc="0409000F" w:tentative="1">
+      <w:start w:val="1"/>
+      <w:numFmt w:val="decimal"/>
+      <w:lvlText w:val="%7."/>
+      <w:lvlJc w:val="left"/>
+      <w:pPr>
+        <w:ind w:left="5095" w:hanging="360"/>
+      </w:pPr>
+    </w:lvl>
+    <w:lvl w:ilvl="7" w:tplc="04090019" w:tentative="1">
+      <w:start w:val="1"/>
+      <w:numFmt w:val="lowerLetter"/>
+      <w:lvlText w:val="%8."/>
+      <w:lvlJc w:val="left"/>
+      <w:pPr>
+        <w:ind w:left="5815" w:hanging="360"/>
+      </w:pPr>
+    </w:lvl>
+    <w:lvl w:ilvl="8" w:tplc="0409001B" w:tentative="1">
+      <w:start w:val="1"/>
+      <w:numFmt w:val="lowerRoman"/>
+      <w:lvlText w:val="%9."/>
+      <w:lvlJc w:val="right"/>
+      <w:pPr>
+        <w:ind w:left="6535" w:hanging="180"/>
+      </w:pPr>
+    </w:lvl>
+  </w:abstractNum>
+  <w:abstractNum w:abstractNumId="7">
     <w:nsid w:val="45952753"/>
     <w:multiLevelType w:val="hybridMultilevel"/>
     <w:tmpl w:val="B1CEA358"/>
@@ -3310,7 +6384,7 @@
       </w:pPr>
     </w:lvl>
   </w:abstractNum>
-  <w:abstractNum w:abstractNumId="7">
+  <w:abstractNum w:abstractNumId="8">
     <w:nsid w:val="54731847"/>
     <w:multiLevelType w:val="hybridMultilevel"/>
     <w:tmpl w:val="3D0C772C"/>
@@ -3396,7 +6470,7 @@
       </w:pPr>
     </w:lvl>
   </w:abstractNum>
-  <w:abstractNum w:abstractNumId="8">
+  <w:abstractNum w:abstractNumId="9">
     <w:nsid w:val="57162645"/>
     <w:multiLevelType w:val="hybridMultilevel"/>
     <w:tmpl w:val="C7EE949E"/>
@@ -3509,7 +6583,7 @@
       </w:rPr>
     </w:lvl>
   </w:abstractNum>
-  <w:abstractNum w:abstractNumId="9">
+  <w:abstractNum w:abstractNumId="10">
     <w:nsid w:val="57692C50"/>
     <w:multiLevelType w:val="hybridMultilevel"/>
     <w:tmpl w:val="65AE2A0A"/>
@@ -3622,7 +6696,7 @@
       </w:rPr>
     </w:lvl>
   </w:abstractNum>
-  <w:abstractNum w:abstractNumId="10">
+  <w:abstractNum w:abstractNumId="11">
     <w:nsid w:val="57967110"/>
     <w:multiLevelType w:val="hybridMultilevel"/>
     <w:tmpl w:val="68B2F6D6"/>
@@ -3708,7 +6782,7 @@
       </w:pPr>
     </w:lvl>
   </w:abstractNum>
-  <w:abstractNum w:abstractNumId="11">
+  <w:abstractNum w:abstractNumId="12">
     <w:nsid w:val="59585CF8"/>
     <w:multiLevelType w:val="hybridMultilevel"/>
     <w:tmpl w:val="B1CEA358"/>
@@ -3794,7 +6868,7 @@
       </w:pPr>
     </w:lvl>
   </w:abstractNum>
-  <w:abstractNum w:abstractNumId="12">
+  <w:abstractNum w:abstractNumId="13">
     <w:nsid w:val="596A0435"/>
     <w:multiLevelType w:val="hybridMultilevel"/>
     <w:tmpl w:val="1F601712"/>
@@ -3907,7 +6981,7 @@
       </w:rPr>
     </w:lvl>
   </w:abstractNum>
-  <w:abstractNum w:abstractNumId="13">
+  <w:abstractNum w:abstractNumId="14">
     <w:nsid w:val="5FF327AF"/>
     <w:multiLevelType w:val="hybridMultilevel"/>
     <w:tmpl w:val="41C6D950"/>
@@ -4020,7 +7094,7 @@
       </w:rPr>
     </w:lvl>
   </w:abstractNum>
-  <w:abstractNum w:abstractNumId="14">
+  <w:abstractNum w:abstractNumId="15">
     <w:nsid w:val="607415AA"/>
     <w:multiLevelType w:val="hybridMultilevel"/>
     <w:tmpl w:val="A6F44994"/>
@@ -4133,7 +7207,7 @@
       </w:rPr>
     </w:lvl>
   </w:abstractNum>
-  <w:abstractNum w:abstractNumId="15">
+  <w:abstractNum w:abstractNumId="16">
     <w:nsid w:val="64056F32"/>
     <w:multiLevelType w:val="hybridMultilevel"/>
     <w:tmpl w:val="B52002F8"/>
@@ -4219,7 +7293,7 @@
       </w:pPr>
     </w:lvl>
   </w:abstractNum>
-  <w:abstractNum w:abstractNumId="16">
+  <w:abstractNum w:abstractNumId="17">
     <w:nsid w:val="6A785A22"/>
     <w:multiLevelType w:val="hybridMultilevel"/>
     <w:tmpl w:val="051EB524"/>
@@ -4305,7 +7379,7 @@
       </w:pPr>
     </w:lvl>
   </w:abstractNum>
-  <w:abstractNum w:abstractNumId="17">
+  <w:abstractNum w:abstractNumId="18">
     <w:nsid w:val="6AD942B9"/>
     <w:multiLevelType w:val="hybridMultilevel"/>
     <w:tmpl w:val="EF4AB454"/>
@@ -4418,7 +7492,7 @@
       </w:rPr>
     </w:lvl>
   </w:abstractNum>
-  <w:abstractNum w:abstractNumId="18">
+  <w:abstractNum w:abstractNumId="19">
     <w:nsid w:val="6E527F0D"/>
     <w:multiLevelType w:val="hybridMultilevel"/>
     <w:tmpl w:val="D81EA752"/>
@@ -4531,7 +7605,7 @@
       </w:rPr>
     </w:lvl>
   </w:abstractNum>
-  <w:abstractNum w:abstractNumId="19">
+  <w:abstractNum w:abstractNumId="20">
     <w:nsid w:val="796E46EC"/>
     <w:multiLevelType w:val="hybridMultilevel"/>
     <w:tmpl w:val="19C29080"/>
@@ -4644,7 +7718,7 @@
       </w:rPr>
     </w:lvl>
   </w:abstractNum>
-  <w:abstractNum w:abstractNumId="20">
+  <w:abstractNum w:abstractNumId="21">
     <w:nsid w:val="79823098"/>
     <w:multiLevelType w:val="hybridMultilevel"/>
     <w:tmpl w:val="3F947F22"/>
@@ -4733,7 +7807,7 @@
       </w:pPr>
     </w:lvl>
   </w:abstractNum>
-  <w:abstractNum w:abstractNumId="21">
+  <w:abstractNum w:abstractNumId="22">
     <w:nsid w:val="7D364F0F"/>
     <w:multiLevelType w:val="multilevel"/>
     <w:tmpl w:val="5F6E8222"/>
@@ -4847,72 +7921,83 @@
     </w:lvl>
   </w:abstractNum>
   <w:num w:numId="1">
-    <w:abstractNumId w:val="21"/>
+    <w:abstractNumId w:val="22"/>
   </w:num>
   <w:num w:numId="2">
-    <w:abstractNumId w:val="8"/>
+    <w:abstractNumId w:val="9"/>
   </w:num>
   <w:num w:numId="3">
     <w:abstractNumId w:val="0"/>
   </w:num>
   <w:num w:numId="4">
-    <w:abstractNumId w:val="15"/>
+    <w:abstractNumId w:val="16"/>
   </w:num>
   <w:num w:numId="5">
-    <w:abstractNumId w:val="6"/>
+    <w:abstractNumId w:val="7"/>
   </w:num>
   <w:num w:numId="6">
     <w:abstractNumId w:val="4"/>
   </w:num>
   <w:num w:numId="7">
-    <w:abstractNumId w:val="16"/>
+    <w:abstractNumId w:val="17"/>
   </w:num>
   <w:num w:numId="8">
     <w:abstractNumId w:val="5"/>
   </w:num>
   <w:num w:numId="9">
-    <w:abstractNumId w:val="11"/>
+    <w:abstractNumId w:val="12"/>
   </w:num>
   <w:num w:numId="10">
-    <w:abstractNumId w:val="20"/>
+    <w:abstractNumId w:val="21"/>
   </w:num>
   <w:num w:numId="11">
     <w:abstractNumId w:val="1"/>
   </w:num>
   <w:num w:numId="12">
-    <w:abstractNumId w:val="10"/>
+    <w:abstractNumId w:val="11"/>
   </w:num>
   <w:num w:numId="13">
     <w:abstractNumId w:val="3"/>
   </w:num>
   <w:num w:numId="14">
-    <w:abstractNumId w:val="7"/>
+    <w:abstractNumId w:val="8"/>
   </w:num>
   <w:num w:numId="15">
     <w:abstractNumId w:val="2"/>
   </w:num>
   <w:num w:numId="16">
-    <w:abstractNumId w:val="12"/>
+    <w:abstractNumId w:val="13"/>
   </w:num>
   <w:num w:numId="17">
-    <w:abstractNumId w:val="9"/>
+    <w:abstractNumId w:val="10"/>
   </w:num>
   <w:num w:numId="18">
+    <w:abstractNumId w:val="15"/>
+  </w:num>
+  <w:num w:numId="19">
     <w:abstractNumId w:val="14"/>
   </w:num>
-  <w:num w:numId="19">
-    <w:abstractNumId w:val="13"/>
+  <w:num w:numId="20">
+    <w:abstractNumId w:val="19"/>
   </w:num>
-  <w:num w:numId="20">
+  <w:num w:numId="21">
     <w:abstractNumId w:val="18"/>
   </w:num>
-  <w:num w:numId="21">
-    <w:abstractNumId w:val="17"/>
+  <w:num w:numId="22">
+    <w:abstractNumId w:val="20"/>
   </w:num>
-  <w:num w:numId="22">
-    <w:abstractNumId w:val="19"/>
+  <w:num w:numId="23">
+    <w:abstractNumId w:val="6"/>
   </w:num>
 </w:numbering>
+</file>
+
+<file path=word/people.xml><?xml version="1.0" encoding="utf-8"?>
+<w15:people xmlns:wpc="http://schemas.microsoft.com/office/word/2010/wordprocessingCanvas" xmlns:mo="http://schemas.microsoft.com/office/mac/office/2008/main" xmlns:mc="http://schemas.openxmlformats.org/markup-compatibility/2006" xmlns:mv="urn:schemas-microsoft-com:mac:vml" xmlns:o="urn:schemas-microsoft-com:office:office" xmlns:r="http://schemas.openxmlformats.org/officeDocument/2006/relationships" xmlns:m="http://schemas.openxmlformats.org/officeDocument/2006/math" xmlns:v="urn:schemas-microsoft-com:vml" xmlns:wp14="http://schemas.microsoft.com/office/word/2010/wordprocessingDrawing" xmlns:wp="http://schemas.openxmlformats.org/drawingml/2006/wordprocessingDrawing" xmlns:w10="urn:schemas-microsoft-com:office:word" xmlns:w="http://schemas.openxmlformats.org/wordprocessingml/2006/main" xmlns:w14="http://schemas.microsoft.com/office/word/2010/wordml" xmlns:w15="http://schemas.microsoft.com/office/word/2012/wordml" xmlns:wpg="http://schemas.microsoft.com/office/word/2010/wordprocessingGroup" xmlns:wpi="http://schemas.microsoft.com/office/word/2010/wordprocessingInk" xmlns:wne="http://schemas.microsoft.com/office/word/2006/wordml" xmlns:wps="http://schemas.microsoft.com/office/word/2010/wordprocessingShape" mc:Ignorable="w14 w15 wp14">
+  <w15:person w15:author="Trigt, B. van">
+    <w15:presenceInfo w15:providerId="None" w15:userId="Trigt, B. van"/>
+  </w15:person>
+</w15:people>
 </file>
 
 <file path=word/styles.xml><?xml version="1.0" encoding="utf-8"?>
@@ -5308,7 +8393,7 @@
   <w:style w:type="paragraph" w:default="1" w:styleId="Normal">
     <w:name w:val="Normal"/>
     <w:qFormat/>
-    <w:rsid w:val="00D26A79"/>
+    <w:rsid w:val="00A97248"/>
   </w:style>
   <w:style w:type="paragraph" w:styleId="Heading1">
     <w:name w:val="heading 1"/>
@@ -5957,623 +9042,105 @@
       <w:szCs w:val="21"/>
     </w:rPr>
   </w:style>
-</w:styles>
-</file>
-
-<file path=word/glossary/document.xml><?xml version="1.0" encoding="utf-8"?>
-<w:glossaryDocument xmlns:wpc="http://schemas.microsoft.com/office/word/2010/wordprocessingCanvas" xmlns:mo="http://schemas.microsoft.com/office/mac/office/2008/main" xmlns:mc="http://schemas.openxmlformats.org/markup-compatibility/2006" xmlns:mv="urn:schemas-microsoft-com:mac:vml" xmlns:o="urn:schemas-microsoft-com:office:office" xmlns:r="http://schemas.openxmlformats.org/officeDocument/2006/relationships" xmlns:m="http://schemas.openxmlformats.org/officeDocument/2006/math" xmlns:v="urn:schemas-microsoft-com:vml" xmlns:wp14="http://schemas.microsoft.com/office/word/2010/wordprocessingDrawing" xmlns:wp="http://schemas.openxmlformats.org/drawingml/2006/wordprocessingDrawing" xmlns:w10="urn:schemas-microsoft-com:office:word" xmlns:w="http://schemas.openxmlformats.org/wordprocessingml/2006/main" xmlns:w14="http://schemas.microsoft.com/office/word/2010/wordml" xmlns:w15="http://schemas.microsoft.com/office/word/2012/wordml" xmlns:wpg="http://schemas.microsoft.com/office/word/2010/wordprocessingGroup" xmlns:wpi="http://schemas.microsoft.com/office/word/2010/wordprocessingInk" xmlns:wne="http://schemas.microsoft.com/office/word/2006/wordml" xmlns:wps="http://schemas.microsoft.com/office/word/2010/wordprocessingShape" mc:Ignorable="w14 w15 wp14"/>
-</file>
-
-<file path=word/glossary/fontTable.xml><?xml version="1.0" encoding="utf-8"?>
-<w:fonts xmlns:mc="http://schemas.openxmlformats.org/markup-compatibility/2006" xmlns:r="http://schemas.openxmlformats.org/officeDocument/2006/relationships" xmlns:w="http://schemas.openxmlformats.org/wordprocessingml/2006/main" xmlns:w14="http://schemas.microsoft.com/office/word/2010/wordml" xmlns:w15="http://schemas.microsoft.com/office/word/2012/wordml" mc:Ignorable="w14 w15">
-  <w:font w:name="Symbol">
-    <w:panose1 w:val="00000000000000000000"/>
-    <w:charset w:val="02"/>
-    <w:family w:val="auto"/>
-    <w:pitch w:val="variable"/>
-    <w:sig w:usb0="00000000" w:usb1="10000000" w:usb2="00000000" w:usb3="00000000" w:csb0="80000000" w:csb1="00000000"/>
-  </w:font>
-  <w:font w:name="Times New Roman">
-    <w:panose1 w:val="02020603050405020304"/>
-    <w:charset w:val="00"/>
-    <w:family w:val="auto"/>
-    <w:pitch w:val="variable"/>
-    <w:sig w:usb0="E0002AEF" w:usb1="C0007841" w:usb2="00000009" w:usb3="00000000" w:csb0="000001FF" w:csb1="00000000"/>
-  </w:font>
-  <w:font w:name="Courier New">
-    <w:panose1 w:val="02070309020205020404"/>
-    <w:charset w:val="00"/>
-    <w:family w:val="auto"/>
-    <w:pitch w:val="variable"/>
-    <w:sig w:usb0="E0002AFF" w:usb1="C0007843" w:usb2="00000009" w:usb3="00000000" w:csb0="000001FF" w:csb1="00000000"/>
-  </w:font>
-  <w:font w:name="Wingdings">
-    <w:panose1 w:val="05000000000000000000"/>
-    <w:charset w:val="02"/>
-    <w:family w:val="auto"/>
-    <w:pitch w:val="variable"/>
-    <w:sig w:usb0="00000000" w:usb1="10000000" w:usb2="00000000" w:usb3="00000000" w:csb0="80000000" w:csb1="00000000"/>
-  </w:font>
-  <w:font w:name="Calibri">
-    <w:panose1 w:val="020F0502020204030204"/>
-    <w:charset w:val="00"/>
-    <w:family w:val="auto"/>
-    <w:pitch w:val="variable"/>
-    <w:sig w:usb0="E00002FF" w:usb1="4000ACFF" w:usb2="00000001" w:usb3="00000000" w:csb0="0000019F" w:csb1="00000000"/>
-  </w:font>
-  <w:font w:name="Calibri Light">
-    <w:panose1 w:val="020F0302020204030204"/>
-    <w:charset w:val="00"/>
-    <w:family w:val="auto"/>
-    <w:pitch w:val="variable"/>
-    <w:sig w:usb0="A00002EF" w:usb1="4000207B" w:usb2="00000000" w:usb3="00000000" w:csb0="0000019F" w:csb1="00000000"/>
-  </w:font>
-  <w:font w:name="宋体">
-    <w:charset w:val="86"/>
-    <w:family w:val="auto"/>
-    <w:pitch w:val="variable"/>
-    <w:sig w:usb0="00000003" w:usb1="288F0000" w:usb2="00000016" w:usb3="00000000" w:csb0="00040001" w:csb1="00000000"/>
-  </w:font>
-  <w:font w:name="Arial">
-    <w:panose1 w:val="020B0604020202020204"/>
-    <w:charset w:val="00"/>
-    <w:family w:val="auto"/>
-    <w:pitch w:val="variable"/>
-    <w:sig w:usb0="E0002AFF" w:usb1="C0007843" w:usb2="00000009" w:usb3="00000000" w:csb0="000001FF" w:csb1="00000000"/>
-  </w:font>
-  <w:font w:name="DengXian">
-    <w:panose1 w:val="02010600030101010101"/>
-    <w:charset w:val="86"/>
-    <w:family w:val="auto"/>
-    <w:pitch w:val="variable"/>
-    <w:sig w:usb0="A00002BF" w:usb1="38CF7CFA" w:usb2="00000016" w:usb3="00000000" w:csb0="0004000F" w:csb1="00000000"/>
-  </w:font>
-  <w:font w:name="DengXian Light">
-    <w:panose1 w:val="02010600030101010101"/>
-    <w:charset w:val="86"/>
-    <w:family w:val="auto"/>
-    <w:pitch w:val="variable"/>
-    <w:sig w:usb0="A00002BF" w:usb1="38CF7CFA" w:usb2="00000016" w:usb3="00000000" w:csb0="0004000F" w:csb1="00000000"/>
-  </w:font>
-</w:fonts>
-</file>
-
-<file path=word/glossary/settings.xml><?xml version="1.0" encoding="utf-8"?>
-<w:settings xmlns:mc="http://schemas.openxmlformats.org/markup-compatibility/2006" xmlns:o="urn:schemas-microsoft-com:office:office" xmlns:r="http://schemas.openxmlformats.org/officeDocument/2006/relationships" xmlns:m="http://schemas.openxmlformats.org/officeDocument/2006/math" xmlns:v="urn:schemas-microsoft-com:vml" xmlns:w10="urn:schemas-microsoft-com:office:word" xmlns:w="http://schemas.openxmlformats.org/wordprocessingml/2006/main" xmlns:w14="http://schemas.microsoft.com/office/word/2010/wordml" xmlns:w15="http://schemas.microsoft.com/office/word/2012/wordml" xmlns:sl="http://schemas.openxmlformats.org/schemaLibrary/2006/main" mc:Ignorable="w14 w15">
-  <w:view w:val="normal"/>
-  <w:defaultTabStop w:val="708"/>
-  <w:hyphenationZone w:val="425"/>
-  <w:characterSpacingControl w:val="doNotCompress"/>
-  <w:compat>
-    <w:useFELayout/>
-    <w:compatSetting w:name="compatibilityMode" w:uri="http://schemas.microsoft.com/office/word" w:val="15"/>
-    <w:compatSetting w:name="overrideTableStyleFontSizeAndJustification" w:uri="http://schemas.microsoft.com/office/word" w:val="1"/>
-    <w:compatSetting w:name="enableOpenTypeFeatures" w:uri="http://schemas.microsoft.com/office/word" w:val="1"/>
-    <w:compatSetting w:name="doNotFlipMirrorIndents" w:uri="http://schemas.microsoft.com/office/word" w:val="1"/>
-    <w:compatSetting w:name="differentiateMultirowTableHeaders" w:uri="http://schemas.microsoft.com/office/word" w:val="1"/>
-  </w:compat>
-  <w:rsids>
-    <w:rsidRoot w:val="009D7D6E"/>
-    <w:rsid w:val="000E07DC"/>
-    <w:rsid w:val="000F3416"/>
-    <w:rsid w:val="000F7C52"/>
-    <w:rsid w:val="00805E05"/>
-    <w:rsid w:val="009152BA"/>
-    <w:rsid w:val="009D7D6E"/>
-    <w:rsid w:val="00BD6B64"/>
-    <w:rsid w:val="00C53705"/>
-    <w:rsid w:val="00D158D6"/>
-    <w:rsid w:val="00E8097D"/>
-    <w:rsid w:val="00ED7FB9"/>
-    <w:rsid w:val="00EE6886"/>
-  </w:rsids>
-  <m:mathPr>
-    <m:mathFont m:val="Cambria Math"/>
-    <m:brkBin m:val="before"/>
-    <m:brkBinSub m:val="--"/>
-    <m:smallFrac m:val="0"/>
-    <m:dispDef/>
-    <m:lMargin m:val="0"/>
-    <m:rMargin m:val="0"/>
-    <m:defJc m:val="centerGroup"/>
-    <m:wrapIndent m:val="1440"/>
-    <m:intLim m:val="subSup"/>
-    <m:naryLim m:val="undOvr"/>
-  </m:mathPr>
-  <w:themeFontLang w:val="nl-NL" w:eastAsia="zh-CN"/>
-  <w:clrSchemeMapping w:bg1="light1" w:t1="dark1" w:bg2="light2" w:t2="dark2" w:accent1="accent1" w:accent2="accent2" w:accent3="accent3" w:accent4="accent4" w:accent5="accent5" w:accent6="accent6" w:hyperlink="hyperlink" w:followedHyperlink="followedHyperlink"/>
-  <w:decimalSymbol w:val=","/>
-  <w:listSeparator w:val=","/>
-  <w15:chartTrackingRefBased/>
-</w:settings>
-</file>
-
-<file path=word/glossary/styles.xml><?xml version="1.0" encoding="utf-8"?>
-<w:styles xmlns:mc="http://schemas.openxmlformats.org/markup-compatibility/2006" xmlns:r="http://schemas.openxmlformats.org/officeDocument/2006/relationships" xmlns:w="http://schemas.openxmlformats.org/wordprocessingml/2006/main" xmlns:w14="http://schemas.microsoft.com/office/word/2010/wordml" xmlns:w15="http://schemas.microsoft.com/office/word/2012/wordml" mc:Ignorable="w14 w15">
-  <w:docDefaults>
-    <w:rPrDefault>
-      <w:rPr>
-        <w:rFonts w:asciiTheme="minorHAnsi" w:eastAsiaTheme="minorEastAsia" w:hAnsiTheme="minorHAnsi" w:cstheme="minorBidi"/>
-        <w:sz w:val="22"/>
-        <w:szCs w:val="22"/>
-        <w:lang w:val="nl-NL" w:eastAsia="nl-NL" w:bidi="ar-SA"/>
-      </w:rPr>
-    </w:rPrDefault>
-    <w:pPrDefault>
-      <w:pPr>
-        <w:spacing w:after="160" w:line="259" w:lineRule="auto"/>
-      </w:pPr>
-    </w:pPrDefault>
-  </w:docDefaults>
-  <w:latentStyles w:defLockedState="0" w:defUIPriority="99" w:defSemiHidden="0" w:defUnhideWhenUsed="0" w:defQFormat="0" w:count="380">
-    <w:lsdException w:name="Normal" w:uiPriority="0" w:qFormat="1"/>
-    <w:lsdException w:name="heading 1" w:uiPriority="9" w:qFormat="1"/>
-    <w:lsdException w:name="heading 2" w:semiHidden="1" w:uiPriority="9" w:unhideWhenUsed="1" w:qFormat="1"/>
-    <w:lsdException w:name="heading 3" w:semiHidden="1" w:uiPriority="9" w:unhideWhenUsed="1" w:qFormat="1"/>
-    <w:lsdException w:name="heading 4" w:semiHidden="1" w:uiPriority="9" w:unhideWhenUsed="1" w:qFormat="1"/>
-    <w:lsdException w:name="heading 5" w:semiHidden="1" w:uiPriority="9" w:unhideWhenUsed="1" w:qFormat="1"/>
-    <w:lsdException w:name="heading 6" w:semiHidden="1" w:uiPriority="9" w:unhideWhenUsed="1" w:qFormat="1"/>
-    <w:lsdException w:name="heading 7" w:semiHidden="1" w:uiPriority="9" w:unhideWhenUsed="1" w:qFormat="1"/>
-    <w:lsdException w:name="heading 8" w:semiHidden="1" w:uiPriority="9" w:unhideWhenUsed="1" w:qFormat="1"/>
-    <w:lsdException w:name="heading 9" w:semiHidden="1" w:uiPriority="9" w:unhideWhenUsed="1" w:qFormat="1"/>
-    <w:lsdException w:name="index 1" w:semiHidden="1" w:unhideWhenUsed="1"/>
-    <w:lsdException w:name="index 2" w:semiHidden="1" w:unhideWhenUsed="1"/>
-    <w:lsdException w:name="index 3" w:semiHidden="1" w:unhideWhenUsed="1"/>
-    <w:lsdException w:name="index 4" w:semiHidden="1" w:unhideWhenUsed="1"/>
-    <w:lsdException w:name="index 5" w:semiHidden="1" w:unhideWhenUsed="1"/>
-    <w:lsdException w:name="index 6" w:semiHidden="1" w:unhideWhenUsed="1"/>
-    <w:lsdException w:name="index 7" w:semiHidden="1" w:unhideWhenUsed="1"/>
-    <w:lsdException w:name="index 8" w:semiHidden="1" w:unhideWhenUsed="1"/>
-    <w:lsdException w:name="index 9" w:semiHidden="1" w:unhideWhenUsed="1"/>
-    <w:lsdException w:name="toc 1" w:semiHidden="1" w:uiPriority="39" w:unhideWhenUsed="1"/>
-    <w:lsdException w:name="toc 2" w:semiHidden="1" w:uiPriority="39" w:unhideWhenUsed="1"/>
-    <w:lsdException w:name="toc 3" w:semiHidden="1" w:uiPriority="39" w:unhideWhenUsed="1"/>
-    <w:lsdException w:name="toc 4" w:semiHidden="1" w:uiPriority="39" w:unhideWhenUsed="1"/>
-    <w:lsdException w:name="toc 5" w:semiHidden="1" w:uiPriority="39" w:unhideWhenUsed="1"/>
-    <w:lsdException w:name="toc 6" w:semiHidden="1" w:uiPriority="39" w:unhideWhenUsed="1"/>
-    <w:lsdException w:name="toc 7" w:semiHidden="1" w:uiPriority="39" w:unhideWhenUsed="1"/>
-    <w:lsdException w:name="toc 8" w:semiHidden="1" w:uiPriority="39" w:unhideWhenUsed="1"/>
-    <w:lsdException w:name="toc 9" w:semiHidden="1" w:uiPriority="39" w:unhideWhenUsed="1"/>
-    <w:lsdException w:name="Normal Indent" w:semiHidden="1" w:unhideWhenUsed="1"/>
-    <w:lsdException w:name="footnote text" w:semiHidden="1" w:unhideWhenUsed="1"/>
-    <w:lsdException w:name="annotation text" w:semiHidden="1" w:unhideWhenUsed="1"/>
-    <w:lsdException w:name="header" w:semiHidden="1" w:unhideWhenUsed="1"/>
-    <w:lsdException w:name="footer" w:semiHidden="1" w:unhideWhenUsed="1"/>
-    <w:lsdException w:name="index heading" w:semiHidden="1" w:unhideWhenUsed="1"/>
-    <w:lsdException w:name="caption" w:semiHidden="1" w:uiPriority="35" w:unhideWhenUsed="1" w:qFormat="1"/>
-    <w:lsdException w:name="table of figures" w:semiHidden="1" w:unhideWhenUsed="1"/>
-    <w:lsdException w:name="envelope address" w:semiHidden="1" w:unhideWhenUsed="1"/>
-    <w:lsdException w:name="envelope return" w:semiHidden="1" w:unhideWhenUsed="1"/>
-    <w:lsdException w:name="footnote reference" w:semiHidden="1" w:unhideWhenUsed="1"/>
-    <w:lsdException w:name="annotation reference" w:semiHidden="1" w:unhideWhenUsed="1"/>
-    <w:lsdException w:name="line number" w:semiHidden="1" w:unhideWhenUsed="1"/>
-    <w:lsdException w:name="page number" w:semiHidden="1" w:unhideWhenUsed="1"/>
-    <w:lsdException w:name="endnote reference" w:semiHidden="1" w:unhideWhenUsed="1"/>
-    <w:lsdException w:name="endnote text" w:semiHidden="1" w:unhideWhenUsed="1"/>
-    <w:lsdException w:name="table of authorities" w:semiHidden="1" w:unhideWhenUsed="1"/>
-    <w:lsdException w:name="macro" w:semiHidden="1" w:unhideWhenUsed="1"/>
-    <w:lsdException w:name="toa heading" w:semiHidden="1" w:unhideWhenUsed="1"/>
-    <w:lsdException w:name="List" w:semiHidden="1" w:unhideWhenUsed="1"/>
-    <w:lsdException w:name="List Bullet" w:semiHidden="1" w:unhideWhenUsed="1"/>
-    <w:lsdException w:name="List Number" w:semiHidden="1" w:unhideWhenUsed="1"/>
-    <w:lsdException w:name="List 2" w:semiHidden="1" w:unhideWhenUsed="1"/>
-    <w:lsdException w:name="List 3" w:semiHidden="1" w:unhideWhenUsed="1"/>
-    <w:lsdException w:name="List 4" w:semiHidden="1" w:unhideWhenUsed="1"/>
-    <w:lsdException w:name="List 5" w:semiHidden="1" w:unhideWhenUsed="1"/>
-    <w:lsdException w:name="List Bullet 2" w:semiHidden="1" w:unhideWhenUsed="1"/>
-    <w:lsdException w:name="List Bullet 3" w:semiHidden="1" w:unhideWhenUsed="1"/>
-    <w:lsdException w:name="List Bullet 4" w:semiHidden="1" w:unhideWhenUsed="1"/>
-    <w:lsdException w:name="List Bullet 5" w:semiHidden="1" w:unhideWhenUsed="1"/>
-    <w:lsdException w:name="List Number 2" w:semiHidden="1" w:unhideWhenUsed="1"/>
-    <w:lsdException w:name="List Number 3" w:semiHidden="1" w:unhideWhenUsed="1"/>
-    <w:lsdException w:name="List Number 4" w:semiHidden="1" w:unhideWhenUsed="1"/>
-    <w:lsdException w:name="List Number 5" w:semiHidden="1" w:unhideWhenUsed="1"/>
-    <w:lsdException w:name="Title" w:uiPriority="10" w:qFormat="1"/>
-    <w:lsdException w:name="Closing" w:semiHidden="1" w:unhideWhenUsed="1"/>
-    <w:lsdException w:name="Signature" w:semiHidden="1" w:unhideWhenUsed="1"/>
-    <w:lsdException w:name="Default Paragraph Font" w:semiHidden="1" w:uiPriority="1" w:unhideWhenUsed="1"/>
-    <w:lsdException w:name="Body Text" w:semiHidden="1" w:unhideWhenUsed="1"/>
-    <w:lsdException w:name="Body Text Indent" w:semiHidden="1" w:unhideWhenUsed="1"/>
-    <w:lsdException w:name="List Continue" w:semiHidden="1" w:unhideWhenUsed="1"/>
-    <w:lsdException w:name="List Continue 2" w:semiHidden="1" w:unhideWhenUsed="1"/>
-    <w:lsdException w:name="List Continue 3" w:semiHidden="1" w:unhideWhenUsed="1"/>
-    <w:lsdException w:name="List Continue 4" w:semiHidden="1" w:unhideWhenUsed="1"/>
-    <w:lsdException w:name="List Continue 5" w:semiHidden="1" w:unhideWhenUsed="1"/>
-    <w:lsdException w:name="Message Header" w:semiHidden="1" w:unhideWhenUsed="1"/>
-    <w:lsdException w:name="Subtitle" w:uiPriority="11" w:qFormat="1"/>
-    <w:lsdException w:name="Salutation" w:semiHidden="1" w:unhideWhenUsed="1"/>
-    <w:lsdException w:name="Date" w:semiHidden="1" w:unhideWhenUsed="1"/>
-    <w:lsdException w:name="Body Text First Indent" w:semiHidden="1" w:unhideWhenUsed="1"/>
-    <w:lsdException w:name="Body Text First Indent 2" w:semiHidden="1" w:unhideWhenUsed="1"/>
-    <w:lsdException w:name="Note Heading" w:semiHidden="1" w:unhideWhenUsed="1"/>
-    <w:lsdException w:name="Body Text 2" w:semiHidden="1" w:unhideWhenUsed="1"/>
-    <w:lsdException w:name="Body Text 3" w:semiHidden="1" w:unhideWhenUsed="1"/>
-    <w:lsdException w:name="Body Text Indent 2" w:semiHidden="1" w:unhideWhenUsed="1"/>
-    <w:lsdException w:name="Body Text Indent 3" w:semiHidden="1" w:unhideWhenUsed="1"/>
-    <w:lsdException w:name="Block Text" w:semiHidden="1" w:unhideWhenUsed="1"/>
-    <w:lsdException w:name="Hyperlink" w:semiHidden="1" w:unhideWhenUsed="1"/>
-    <w:lsdException w:name="FollowedHyperlink" w:semiHidden="1" w:unhideWhenUsed="1"/>
-    <w:lsdException w:name="Strong" w:uiPriority="22" w:qFormat="1"/>
-    <w:lsdException w:name="Emphasis" w:uiPriority="20" w:qFormat="1"/>
-    <w:lsdException w:name="Document Map" w:semiHidden="1" w:unhideWhenUsed="1"/>
-    <w:lsdException w:name="Plain Text" w:semiHidden="1" w:unhideWhenUsed="1"/>
-    <w:lsdException w:name="E-mail Signature" w:semiHidden="1" w:unhideWhenUsed="1"/>
-    <w:lsdException w:name="HTML Top of Form" w:semiHidden="1" w:unhideWhenUsed="1"/>
-    <w:lsdException w:name="HTML Bottom of Form" w:semiHidden="1" w:unhideWhenUsed="1"/>
-    <w:lsdException w:name="Normal (Web)" w:semiHidden="1" w:unhideWhenUsed="1"/>
-    <w:lsdException w:name="HTML Acronym" w:semiHidden="1" w:unhideWhenUsed="1"/>
-    <w:lsdException w:name="HTML Address" w:semiHidden="1" w:unhideWhenUsed="1"/>
-    <w:lsdException w:name="HTML Cite" w:semiHidden="1" w:unhideWhenUsed="1"/>
-    <w:lsdException w:name="HTML Code" w:semiHidden="1" w:unhideWhenUsed="1"/>
-    <w:lsdException w:name="HTML Definition" w:semiHidden="1" w:unhideWhenUsed="1"/>
-    <w:lsdException w:name="HTML Keyboard" w:semiHidden="1" w:unhideWhenUsed="1"/>
-    <w:lsdException w:name="HTML Preformatted" w:semiHidden="1" w:unhideWhenUsed="1"/>
-    <w:lsdException w:name="HTML Sample" w:semiHidden="1" w:unhideWhenUsed="1"/>
-    <w:lsdException w:name="HTML Typewriter" w:semiHidden="1" w:unhideWhenUsed="1"/>
-    <w:lsdException w:name="HTML Variable" w:semiHidden="1" w:unhideWhenUsed="1"/>
-    <w:lsdException w:name="Normal Table" w:semiHidden="1" w:unhideWhenUsed="1"/>
-    <w:lsdException w:name="annotation subject" w:semiHidden="1" w:unhideWhenUsed="1"/>
-    <w:lsdException w:name="No List" w:semiHidden="1" w:unhideWhenUsed="1"/>
-    <w:lsdException w:name="Outline List 1" w:semiHidden="1" w:unhideWhenUsed="1"/>
-    <w:lsdException w:name="Outline List 2" w:semiHidden="1" w:unhideWhenUsed="1"/>
-    <w:lsdException w:name="Outline List 3" w:semiHidden="1" w:unhideWhenUsed="1"/>
-    <w:lsdException w:name="Table Simple 1" w:semiHidden="1" w:unhideWhenUsed="1"/>
-    <w:lsdException w:name="Table Simple 2" w:semiHidden="1" w:unhideWhenUsed="1"/>
-    <w:lsdException w:name="Table Simple 3" w:semiHidden="1" w:unhideWhenUsed="1"/>
-    <w:lsdException w:name="Table Classic 1" w:semiHidden="1" w:unhideWhenUsed="1"/>
-    <w:lsdException w:name="Table Classic 2" w:semiHidden="1" w:unhideWhenUsed="1"/>
-    <w:lsdException w:name="Table Classic 3" w:semiHidden="1" w:unhideWhenUsed="1"/>
-    <w:lsdException w:name="Table Classic 4" w:semiHidden="1" w:unhideWhenUsed="1"/>
-    <w:lsdException w:name="Table Colorful 1" w:semiHidden="1" w:unhideWhenUsed="1"/>
-    <w:lsdException w:name="Table Colorful 2" w:semiHidden="1" w:unhideWhenUsed="1"/>
-    <w:lsdException w:name="Table Colorful 3" w:semiHidden="1" w:unhideWhenUsed="1"/>
-    <w:lsdException w:name="Table Columns 1" w:semiHidden="1" w:unhideWhenUsed="1"/>
-    <w:lsdException w:name="Table Columns 2" w:semiHidden="1" w:unhideWhenUsed="1"/>
-    <w:lsdException w:name="Table Columns 3" w:semiHidden="1" w:unhideWhenUsed="1"/>
-    <w:lsdException w:name="Table Columns 4" w:semiHidden="1" w:unhideWhenUsed="1"/>
-    <w:lsdException w:name="Table Columns 5" w:semiHidden="1" w:unhideWhenUsed="1"/>
-    <w:lsdException w:name="Table Grid 1" w:semiHidden="1" w:unhideWhenUsed="1"/>
-    <w:lsdException w:name="Table Grid 2" w:semiHidden="1" w:unhideWhenUsed="1"/>
-    <w:lsdException w:name="Table Grid 3" w:semiHidden="1" w:unhideWhenUsed="1"/>
-    <w:lsdException w:name="Table Grid 4" w:semiHidden="1" w:unhideWhenUsed="1"/>
-    <w:lsdException w:name="Table Grid 5" w:semiHidden="1" w:unhideWhenUsed="1"/>
-    <w:lsdException w:name="Table Grid 6" w:semiHidden="1" w:unhideWhenUsed="1"/>
-    <w:lsdException w:name="Table Grid 7" w:semiHidden="1" w:unhideWhenUsed="1"/>
-    <w:lsdException w:name="Table Grid 8" w:semiHidden="1" w:unhideWhenUsed="1"/>
-    <w:lsdException w:name="Table List 1" w:semiHidden="1" w:unhideWhenUsed="1"/>
-    <w:lsdException w:name="Table List 2" w:semiHidden="1" w:unhideWhenUsed="1"/>
-    <w:lsdException w:name="Table List 3" w:semiHidden="1" w:unhideWhenUsed="1"/>
-    <w:lsdException w:name="Table List 4" w:semiHidden="1" w:unhideWhenUsed="1"/>
-    <w:lsdException w:name="Table List 5" w:semiHidden="1" w:unhideWhenUsed="1"/>
-    <w:lsdException w:name="Table List 6" w:semiHidden="1" w:unhideWhenUsed="1"/>
-    <w:lsdException w:name="Table List 7" w:semiHidden="1" w:unhideWhenUsed="1"/>
-    <w:lsdException w:name="Table List 8" w:semiHidden="1" w:unhideWhenUsed="1"/>
-    <w:lsdException w:name="Table 3D effects 1" w:semiHidden="1" w:unhideWhenUsed="1"/>
-    <w:lsdException w:name="Table 3D effects 2" w:semiHidden="1" w:unhideWhenUsed="1"/>
-    <w:lsdException w:name="Table 3D effects 3" w:semiHidden="1" w:unhideWhenUsed="1"/>
-    <w:lsdException w:name="Table Contemporary" w:semiHidden="1" w:unhideWhenUsed="1"/>
-    <w:lsdException w:name="Table Elegant" w:semiHidden="1" w:unhideWhenUsed="1"/>
-    <w:lsdException w:name="Table Professional" w:semiHidden="1" w:unhideWhenUsed="1"/>
-    <w:lsdException w:name="Table Subtle 1" w:semiHidden="1" w:unhideWhenUsed="1"/>
-    <w:lsdException w:name="Table Subtle 2" w:semiHidden="1" w:unhideWhenUsed="1"/>
-    <w:lsdException w:name="Table Web 1" w:semiHidden="1" w:unhideWhenUsed="1"/>
-    <w:lsdException w:name="Table Web 2" w:semiHidden="1" w:unhideWhenUsed="1"/>
-    <w:lsdException w:name="Table Web 3" w:semiHidden="1" w:unhideWhenUsed="1"/>
-    <w:lsdException w:name="Balloon Text" w:semiHidden="1" w:unhideWhenUsed="1"/>
-    <w:lsdException w:name="Table Grid" w:uiPriority="39"/>
-    <w:lsdException w:name="Table Theme" w:semiHidden="1" w:unhideWhenUsed="1"/>
-    <w:lsdException w:name="Placeholder Text" w:semiHidden="1"/>
-    <w:lsdException w:name="No Spacing" w:uiPriority="1" w:qFormat="1"/>
-    <w:lsdException w:name="Light Shading" w:uiPriority="60"/>
-    <w:lsdException w:name="Light List" w:uiPriority="61"/>
-    <w:lsdException w:name="Light Grid" w:uiPriority="62"/>
-    <w:lsdException w:name="Medium Shading 1" w:uiPriority="63"/>
-    <w:lsdException w:name="Medium Shading 2" w:uiPriority="64"/>
-    <w:lsdException w:name="Medium List 1" w:uiPriority="65"/>
-    <w:lsdException w:name="Medium List 2" w:uiPriority="66"/>
-    <w:lsdException w:name="Medium Grid 1" w:uiPriority="67"/>
-    <w:lsdException w:name="Medium Grid 2" w:uiPriority="68"/>
-    <w:lsdException w:name="Medium Grid 3" w:uiPriority="69"/>
-    <w:lsdException w:name="Dark List" w:uiPriority="70"/>
-    <w:lsdException w:name="Colorful Shading" w:uiPriority="71"/>
-    <w:lsdException w:name="Colorful List" w:uiPriority="72"/>
-    <w:lsdException w:name="Colorful Grid" w:uiPriority="73"/>
-    <w:lsdException w:name="Light Shading Accent 1" w:uiPriority="60"/>
-    <w:lsdException w:name="Light List Accent 1" w:uiPriority="61"/>
-    <w:lsdException w:name="Light Grid Accent 1" w:uiPriority="62"/>
-    <w:lsdException w:name="Medium Shading 1 Accent 1" w:uiPriority="63"/>
-    <w:lsdException w:name="Medium Shading 2 Accent 1" w:uiPriority="64"/>
-    <w:lsdException w:name="Medium List 1 Accent 1" w:uiPriority="65"/>
-    <w:lsdException w:name="Revision" w:semiHidden="1"/>
-    <w:lsdException w:name="List Paragraph" w:uiPriority="34" w:qFormat="1"/>
-    <w:lsdException w:name="Quote" w:uiPriority="29" w:qFormat="1"/>
-    <w:lsdException w:name="Intense Quote" w:uiPriority="30" w:qFormat="1"/>
-    <w:lsdException w:name="Medium List 2 Accent 1" w:uiPriority="66"/>
-    <w:lsdException w:name="Medium Grid 1 Accent 1" w:uiPriority="67"/>
-    <w:lsdException w:name="Medium Grid 2 Accent 1" w:uiPriority="68"/>
-    <w:lsdException w:name="Medium Grid 3 Accent 1" w:uiPriority="69"/>
-    <w:lsdException w:name="Dark List Accent 1" w:uiPriority="70"/>
-    <w:lsdException w:name="Colorful Shading Accent 1" w:uiPriority="71"/>
-    <w:lsdException w:name="Colorful List Accent 1" w:uiPriority="72"/>
-    <w:lsdException w:name="Colorful Grid Accent 1" w:uiPriority="73"/>
-    <w:lsdException w:name="Light Shading Accent 2" w:uiPriority="60"/>
-    <w:lsdException w:name="Light List Accent 2" w:uiPriority="61"/>
-    <w:lsdException w:name="Light Grid Accent 2" w:uiPriority="62"/>
-    <w:lsdException w:name="Medium Shading 1 Accent 2" w:uiPriority="63"/>
-    <w:lsdException w:name="Medium Shading 2 Accent 2" w:uiPriority="64"/>
-    <w:lsdException w:name="Medium List 1 Accent 2" w:uiPriority="65"/>
-    <w:lsdException w:name="Medium List 2 Accent 2" w:uiPriority="66"/>
-    <w:lsdException w:name="Medium Grid 1 Accent 2" w:uiPriority="67"/>
-    <w:lsdException w:name="Medium Grid 2 Accent 2" w:uiPriority="68"/>
-    <w:lsdException w:name="Medium Grid 3 Accent 2" w:uiPriority="69"/>
-    <w:lsdException w:name="Dark List Accent 2" w:uiPriority="70"/>
-    <w:lsdException w:name="Colorful Shading Accent 2" w:uiPriority="71"/>
-    <w:lsdException w:name="Colorful List Accent 2" w:uiPriority="72"/>
-    <w:lsdException w:name="Colorful Grid Accent 2" w:uiPriority="73"/>
-    <w:lsdException w:name="Light Shading Accent 3" w:uiPriority="60"/>
-    <w:lsdException w:name="Light List Accent 3" w:uiPriority="61"/>
-    <w:lsdException w:name="Light Grid Accent 3" w:uiPriority="62"/>
-    <w:lsdException w:name="Medium Shading 1 Accent 3" w:uiPriority="63"/>
-    <w:lsdException w:name="Medium Shading 2 Accent 3" w:uiPriority="64"/>
-    <w:lsdException w:name="Medium List 1 Accent 3" w:uiPriority="65"/>
-    <w:lsdException w:name="Medium List 2 Accent 3" w:uiPriority="66"/>
-    <w:lsdException w:name="Medium Grid 1 Accent 3" w:uiPriority="67"/>
-    <w:lsdException w:name="Medium Grid 2 Accent 3" w:uiPriority="68"/>
-    <w:lsdException w:name="Medium Grid 3 Accent 3" w:uiPriority="69"/>
-    <w:lsdException w:name="Dark List Accent 3" w:uiPriority="70"/>
-    <w:lsdException w:name="Colorful Shading Accent 3" w:uiPriority="71"/>
-    <w:lsdException w:name="Colorful List Accent 3" w:uiPriority="72"/>
-    <w:lsdException w:name="Colorful Grid Accent 3" w:uiPriority="73"/>
-    <w:lsdException w:name="Light Shading Accent 4" w:uiPriority="60"/>
-    <w:lsdException w:name="Light List Accent 4" w:uiPriority="61"/>
-    <w:lsdException w:name="Light Grid Accent 4" w:uiPriority="62"/>
-    <w:lsdException w:name="Medium Shading 1 Accent 4" w:uiPriority="63"/>
-    <w:lsdException w:name="Medium Shading 2 Accent 4" w:uiPriority="64"/>
-    <w:lsdException w:name="Medium List 1 Accent 4" w:uiPriority="65"/>
-    <w:lsdException w:name="Medium List 2 Accent 4" w:uiPriority="66"/>
-    <w:lsdException w:name="Medium Grid 1 Accent 4" w:uiPriority="67"/>
-    <w:lsdException w:name="Medium Grid 2 Accent 4" w:uiPriority="68"/>
-    <w:lsdException w:name="Medium Grid 3 Accent 4" w:uiPriority="69"/>
-    <w:lsdException w:name="Dark List Accent 4" w:uiPriority="70"/>
-    <w:lsdException w:name="Colorful Shading Accent 4" w:uiPriority="71"/>
-    <w:lsdException w:name="Colorful List Accent 4" w:uiPriority="72"/>
-    <w:lsdException w:name="Colorful Grid Accent 4" w:uiPriority="73"/>
-    <w:lsdException w:name="Light Shading Accent 5" w:uiPriority="60"/>
-    <w:lsdException w:name="Light List Accent 5" w:uiPriority="61"/>
-    <w:lsdException w:name="Light Grid Accent 5" w:uiPriority="62"/>
-    <w:lsdException w:name="Medium Shading 1 Accent 5" w:uiPriority="63"/>
-    <w:lsdException w:name="Medium Shading 2 Accent 5" w:uiPriority="64"/>
-    <w:lsdException w:name="Medium List 1 Accent 5" w:uiPriority="65"/>
-    <w:lsdException w:name="Medium List 2 Accent 5" w:uiPriority="66"/>
-    <w:lsdException w:name="Medium Grid 1 Accent 5" w:uiPriority="67"/>
-    <w:lsdException w:name="Medium Grid 2 Accent 5" w:uiPriority="68"/>
-    <w:lsdException w:name="Medium Grid 3 Accent 5" w:uiPriority="69"/>
-    <w:lsdException w:name="Dark List Accent 5" w:uiPriority="70"/>
-    <w:lsdException w:name="Colorful Shading Accent 5" w:uiPriority="71"/>
-    <w:lsdException w:name="Colorful List Accent 5" w:uiPriority="72"/>
-    <w:lsdException w:name="Colorful Grid Accent 5" w:uiPriority="73"/>
-    <w:lsdException w:name="Light Shading Accent 6" w:uiPriority="60"/>
-    <w:lsdException w:name="Light List Accent 6" w:uiPriority="61"/>
-    <w:lsdException w:name="Light Grid Accent 6" w:uiPriority="62"/>
-    <w:lsdException w:name="Medium Shading 1 Accent 6" w:uiPriority="63"/>
-    <w:lsdException w:name="Medium Shading 2 Accent 6" w:uiPriority="64"/>
-    <w:lsdException w:name="Medium List 1 Accent 6" w:uiPriority="65"/>
-    <w:lsdException w:name="Medium List 2 Accent 6" w:uiPriority="66"/>
-    <w:lsdException w:name="Medium Grid 1 Accent 6" w:uiPriority="67"/>
-    <w:lsdException w:name="Medium Grid 2 Accent 6" w:uiPriority="68"/>
-    <w:lsdException w:name="Medium Grid 3 Accent 6" w:uiPriority="69"/>
-    <w:lsdException w:name="Dark List Accent 6" w:uiPriority="70"/>
-    <w:lsdException w:name="Colorful Shading Accent 6" w:uiPriority="71"/>
-    <w:lsdException w:name="Colorful List Accent 6" w:uiPriority="72"/>
-    <w:lsdException w:name="Colorful Grid Accent 6" w:uiPriority="73"/>
-    <w:lsdException w:name="Subtle Emphasis" w:uiPriority="19" w:qFormat="1"/>
-    <w:lsdException w:name="Intense Emphasis" w:uiPriority="21" w:qFormat="1"/>
-    <w:lsdException w:name="Subtle Reference" w:uiPriority="31" w:qFormat="1"/>
-    <w:lsdException w:name="Intense Reference" w:uiPriority="32" w:qFormat="1"/>
-    <w:lsdException w:name="Book Title" w:uiPriority="33" w:qFormat="1"/>
-    <w:lsdException w:name="Bibliography" w:semiHidden="1" w:uiPriority="37" w:unhideWhenUsed="1"/>
-    <w:lsdException w:name="TOC Heading" w:semiHidden="1" w:uiPriority="39" w:unhideWhenUsed="1" w:qFormat="1"/>
-    <w:lsdException w:name="Plain Table 1" w:uiPriority="41"/>
-    <w:lsdException w:name="Plain Table 2" w:uiPriority="42"/>
-    <w:lsdException w:name="Plain Table 3" w:uiPriority="43"/>
-    <w:lsdException w:name="Plain Table 4" w:uiPriority="44"/>
-    <w:lsdException w:name="Plain Table 5" w:uiPriority="45"/>
-    <w:lsdException w:name="Grid Table Light" w:uiPriority="40"/>
-    <w:lsdException w:name="Grid Table 1 Light" w:uiPriority="46"/>
-    <w:lsdException w:name="Grid Table 2" w:uiPriority="47"/>
-    <w:lsdException w:name="Grid Table 3" w:uiPriority="48"/>
-    <w:lsdException w:name="Grid Table 4" w:uiPriority="49"/>
-    <w:lsdException w:name="Grid Table 5 Dark" w:uiPriority="50"/>
-    <w:lsdException w:name="Grid Table 6 Colorful" w:uiPriority="51"/>
-    <w:lsdException w:name="Grid Table 7 Colorful" w:uiPriority="52"/>
-    <w:lsdException w:name="Grid Table 1 Light Accent 1" w:uiPriority="46"/>
-    <w:lsdException w:name="Grid Table 2 Accent 1" w:uiPriority="47"/>
-    <w:lsdException w:name="Grid Table 3 Accent 1" w:uiPriority="48"/>
-    <w:lsdException w:name="Grid Table 4 Accent 1" w:uiPriority="49"/>
-    <w:lsdException w:name="Grid Table 5 Dark Accent 1" w:uiPriority="50"/>
-    <w:lsdException w:name="Grid Table 6 Colorful Accent 1" w:uiPriority="51"/>
-    <w:lsdException w:name="Grid Table 7 Colorful Accent 1" w:uiPriority="52"/>
-    <w:lsdException w:name="Grid Table 1 Light Accent 2" w:uiPriority="46"/>
-    <w:lsdException w:name="Grid Table 2 Accent 2" w:uiPriority="47"/>
-    <w:lsdException w:name="Grid Table 3 Accent 2" w:uiPriority="48"/>
-    <w:lsdException w:name="Grid Table 4 Accent 2" w:uiPriority="49"/>
-    <w:lsdException w:name="Grid Table 5 Dark Accent 2" w:uiPriority="50"/>
-    <w:lsdException w:name="Grid Table 6 Colorful Accent 2" w:uiPriority="51"/>
-    <w:lsdException w:name="Grid Table 7 Colorful Accent 2" w:uiPriority="52"/>
-    <w:lsdException w:name="Grid Table 1 Light Accent 3" w:uiPriority="46"/>
-    <w:lsdException w:name="Grid Table 2 Accent 3" w:uiPriority="47"/>
-    <w:lsdException w:name="Grid Table 3 Accent 3" w:uiPriority="48"/>
-    <w:lsdException w:name="Grid Table 4 Accent 3" w:uiPriority="49"/>
-    <w:lsdException w:name="Grid Table 5 Dark Accent 3" w:uiPriority="50"/>
-    <w:lsdException w:name="Grid Table 6 Colorful Accent 3" w:uiPriority="51"/>
-    <w:lsdException w:name="Grid Table 7 Colorful Accent 3" w:uiPriority="52"/>
-    <w:lsdException w:name="Grid Table 1 Light Accent 4" w:uiPriority="46"/>
-    <w:lsdException w:name="Grid Table 2 Accent 4" w:uiPriority="47"/>
-    <w:lsdException w:name="Grid Table 3 Accent 4" w:uiPriority="48"/>
-    <w:lsdException w:name="Grid Table 4 Accent 4" w:uiPriority="49"/>
-    <w:lsdException w:name="Grid Table 5 Dark Accent 4" w:uiPriority="50"/>
-    <w:lsdException w:name="Grid Table 6 Colorful Accent 4" w:uiPriority="51"/>
-    <w:lsdException w:name="Grid Table 7 Colorful Accent 4" w:uiPriority="52"/>
-    <w:lsdException w:name="Grid Table 1 Light Accent 5" w:uiPriority="46"/>
-    <w:lsdException w:name="Grid Table 2 Accent 5" w:uiPriority="47"/>
-    <w:lsdException w:name="Grid Table 3 Accent 5" w:uiPriority="48"/>
-    <w:lsdException w:name="Grid Table 4 Accent 5" w:uiPriority="49"/>
-    <w:lsdException w:name="Grid Table 5 Dark Accent 5" w:uiPriority="50"/>
-    <w:lsdException w:name="Grid Table 6 Colorful Accent 5" w:uiPriority="51"/>
-    <w:lsdException w:name="Grid Table 7 Colorful Accent 5" w:uiPriority="52"/>
-    <w:lsdException w:name="Grid Table 1 Light Accent 6" w:uiPriority="46"/>
-    <w:lsdException w:name="Grid Table 2 Accent 6" w:uiPriority="47"/>
-    <w:lsdException w:name="Grid Table 3 Accent 6" w:uiPriority="48"/>
-    <w:lsdException w:name="Grid Table 4 Accent 6" w:uiPriority="49"/>
-    <w:lsdException w:name="Grid Table 5 Dark Accent 6" w:uiPriority="50"/>
-    <w:lsdException w:name="Grid Table 6 Colorful Accent 6" w:uiPriority="51"/>
-    <w:lsdException w:name="Grid Table 7 Colorful Accent 6" w:uiPriority="52"/>
-    <w:lsdException w:name="List Table 1 Light" w:uiPriority="46"/>
-    <w:lsdException w:name="List Table 2" w:uiPriority="47"/>
-    <w:lsdException w:name="List Table 3" w:uiPriority="48"/>
-    <w:lsdException w:name="List Table 4" w:uiPriority="49"/>
-    <w:lsdException w:name="List Table 5 Dark" w:uiPriority="50"/>
-    <w:lsdException w:name="List Table 6 Colorful" w:uiPriority="51"/>
-    <w:lsdException w:name="List Table 7 Colorful" w:uiPriority="52"/>
-    <w:lsdException w:name="List Table 1 Light Accent 1" w:uiPriority="46"/>
-    <w:lsdException w:name="List Table 2 Accent 1" w:uiPriority="47"/>
-    <w:lsdException w:name="List Table 3 Accent 1" w:uiPriority="48"/>
-    <w:lsdException w:name="List Table 4 Accent 1" w:uiPriority="49"/>
-    <w:lsdException w:name="List Table 5 Dark Accent 1" w:uiPriority="50"/>
-    <w:lsdException w:name="List Table 6 Colorful Accent 1" w:uiPriority="51"/>
-    <w:lsdException w:name="List Table 7 Colorful Accent 1" w:uiPriority="52"/>
-    <w:lsdException w:name="List Table 1 Light Accent 2" w:uiPriority="46"/>
-    <w:lsdException w:name="List Table 2 Accent 2" w:uiPriority="47"/>
-    <w:lsdException w:name="List Table 3 Accent 2" w:uiPriority="48"/>
-    <w:lsdException w:name="List Table 4 Accent 2" w:uiPriority="49"/>
-    <w:lsdException w:name="List Table 5 Dark Accent 2" w:uiPriority="50"/>
-    <w:lsdException w:name="List Table 6 Colorful Accent 2" w:uiPriority="51"/>
-    <w:lsdException w:name="List Table 7 Colorful Accent 2" w:uiPriority="52"/>
-    <w:lsdException w:name="List Table 1 Light Accent 3" w:uiPriority="46"/>
-    <w:lsdException w:name="List Table 2 Accent 3" w:uiPriority="47"/>
-    <w:lsdException w:name="List Table 3 Accent 3" w:uiPriority="48"/>
-    <w:lsdException w:name="List Table 4 Accent 3" w:uiPriority="49"/>
-    <w:lsdException w:name="List Table 5 Dark Accent 3" w:uiPriority="50"/>
-    <w:lsdException w:name="List Table 6 Colorful Accent 3" w:uiPriority="51"/>
-    <w:lsdException w:name="List Table 7 Colorful Accent 3" w:uiPriority="52"/>
-    <w:lsdException w:name="List Table 1 Light Accent 4" w:uiPriority="46"/>
-    <w:lsdException w:name="List Table 2 Accent 4" w:uiPriority="47"/>
-    <w:lsdException w:name="List Table 3 Accent 4" w:uiPriority="48"/>
-    <w:lsdException w:name="List Table 4 Accent 4" w:uiPriority="49"/>
-    <w:lsdException w:name="List Table 5 Dark Accent 4" w:uiPriority="50"/>
-    <w:lsdException w:name="List Table 6 Colorful Accent 4" w:uiPriority="51"/>
-    <w:lsdException w:name="List Table 7 Colorful Accent 4" w:uiPriority="52"/>
-    <w:lsdException w:name="List Table 1 Light Accent 5" w:uiPriority="46"/>
-    <w:lsdException w:name="List Table 2 Accent 5" w:uiPriority="47"/>
-    <w:lsdException w:name="List Table 3 Accent 5" w:uiPriority="48"/>
-    <w:lsdException w:name="List Table 4 Accent 5" w:uiPriority="49"/>
-    <w:lsdException w:name="List Table 5 Dark Accent 5" w:uiPriority="50"/>
-    <w:lsdException w:name="List Table 6 Colorful Accent 5" w:uiPriority="51"/>
-    <w:lsdException w:name="List Table 7 Colorful Accent 5" w:uiPriority="52"/>
-    <w:lsdException w:name="List Table 1 Light Accent 6" w:uiPriority="46"/>
-    <w:lsdException w:name="List Table 2 Accent 6" w:uiPriority="47"/>
-    <w:lsdException w:name="List Table 3 Accent 6" w:uiPriority="48"/>
-    <w:lsdException w:name="List Table 4 Accent 6" w:uiPriority="49"/>
-    <w:lsdException w:name="List Table 5 Dark Accent 6" w:uiPriority="50"/>
-    <w:lsdException w:name="List Table 6 Colorful Accent 6" w:uiPriority="51"/>
-    <w:lsdException w:name="List Table 7 Colorful Accent 6" w:uiPriority="52"/>
-  </w:latentStyles>
-  <w:style w:type="paragraph" w:default="1" w:styleId="Normal">
-    <w:name w:val="Normal"/>
-    <w:qFormat/>
-    <w:rsid w:val="009D7D6E"/>
-    <w:rPr>
-      <w:rFonts w:cs="Times New Roman"/>
-      <w:sz w:val="3276"/>
-      <w:szCs w:val="3276"/>
-    </w:rPr>
-  </w:style>
-  <w:style w:type="character" w:default="1" w:styleId="DefaultParagraphFont">
-    <w:name w:val="Default Paragraph Font"/>
-    <w:uiPriority w:val="1"/>
-    <w:semiHidden/>
-    <w:unhideWhenUsed/>
-  </w:style>
-  <w:style w:type="table" w:default="1" w:styleId="TableNormal">
-    <w:name w:val="Normal Table"/>
+  <w:style w:type="character" w:styleId="CommentReference">
+    <w:name w:val="annotation reference"/>
+    <w:basedOn w:val="DefaultParagraphFont"/>
     <w:uiPriority w:val="99"/>
     <w:semiHidden/>
     <w:unhideWhenUsed/>
-    <w:tblPr>
-      <w:tblInd w:w="0" w:type="dxa"/>
-      <w:tblCellMar>
-        <w:top w:w="0" w:type="dxa"/>
-        <w:left w:w="108" w:type="dxa"/>
-        <w:bottom w:w="0" w:type="dxa"/>
-        <w:right w:w="108" w:type="dxa"/>
-      </w:tblCellMar>
-    </w:tblPr>
+    <w:rsid w:val="00D94D4B"/>
+    <w:rPr>
+      <w:sz w:val="16"/>
+      <w:szCs w:val="16"/>
+    </w:rPr>
   </w:style>
-  <w:style w:type="numbering" w:default="1" w:styleId="NoList">
-    <w:name w:val="No List"/>
+  <w:style w:type="paragraph" w:styleId="CommentText">
+    <w:name w:val="annotation text"/>
+    <w:basedOn w:val="Normal"/>
+    <w:link w:val="CommentTextChar"/>
     <w:uiPriority w:val="99"/>
     <w:semiHidden/>
     <w:unhideWhenUsed/>
+    <w:rsid w:val="00D94D4B"/>
+    <w:pPr>
+      <w:spacing w:line="240" w:lineRule="auto"/>
+    </w:pPr>
+    <w:rPr>
+      <w:sz w:val="20"/>
+      <w:szCs w:val="20"/>
+    </w:rPr>
   </w:style>
-  <w:style w:type="character" w:styleId="PlaceholderText">
-    <w:name w:val="Placeholder Text"/>
+  <w:style w:type="character" w:customStyle="1" w:styleId="CommentTextChar">
+    <w:name w:val="Comment Text Char"/>
     <w:basedOn w:val="DefaultParagraphFont"/>
+    <w:link w:val="CommentText"/>
     <w:uiPriority w:val="99"/>
     <w:semiHidden/>
-    <w:rsid w:val="00E8097D"/>
+    <w:rsid w:val="00D94D4B"/>
     <w:rPr>
-      <w:color w:val="808080"/>
+      <w:sz w:val="20"/>
+      <w:szCs w:val="20"/>
     </w:rPr>
   </w:style>
-  <w:style w:type="paragraph" w:customStyle="1" w:styleId="BEB9476318C44AA4A33FFB96AB5707D9">
-    <w:name w:val="BEB9476318C44AA4A33FFB96AB5707D9"/>
-    <w:rsid w:val="009D7D6E"/>
+  <w:style w:type="paragraph" w:styleId="BalloonText">
+    <w:name w:val="Balloon Text"/>
+    <w:basedOn w:val="Normal"/>
+    <w:link w:val="BalloonTextChar"/>
+    <w:uiPriority w:val="99"/>
+    <w:semiHidden/>
+    <w:unhideWhenUsed/>
+    <w:rsid w:val="00D94D4B"/>
+    <w:pPr>
+      <w:spacing w:after="0" w:line="240" w:lineRule="auto"/>
+    </w:pPr>
+    <w:rPr>
+      <w:rFonts w:ascii="Times New Roman" w:hAnsi="Times New Roman" w:cs="Times New Roman"/>
+      <w:sz w:val="18"/>
+      <w:szCs w:val="18"/>
+    </w:rPr>
   </w:style>
-  <w:style w:type="paragraph" w:customStyle="1" w:styleId="28EFC3C5D6BF483A972DF5FABA9ED528">
-    <w:name w:val="28EFC3C5D6BF483A972DF5FABA9ED528"/>
-    <w:rsid w:val="009D7D6E"/>
+  <w:style w:type="character" w:customStyle="1" w:styleId="BalloonTextChar">
+    <w:name w:val="Balloon Text Char"/>
+    <w:basedOn w:val="DefaultParagraphFont"/>
+    <w:link w:val="BalloonText"/>
+    <w:uiPriority w:val="99"/>
+    <w:semiHidden/>
+    <w:rsid w:val="00D94D4B"/>
+    <w:rPr>
+      <w:rFonts w:ascii="Times New Roman" w:hAnsi="Times New Roman" w:cs="Times New Roman"/>
+      <w:sz w:val="18"/>
+      <w:szCs w:val="18"/>
+    </w:rPr>
   </w:style>
-  <w:style w:type="paragraph" w:customStyle="1" w:styleId="828C341EE9B04715B134BAE11D92670D">
-    <w:name w:val="828C341EE9B04715B134BAE11D92670D"/>
-    <w:rsid w:val="009D7D6E"/>
+  <w:style w:type="paragraph" w:styleId="CommentSubject">
+    <w:name w:val="annotation subject"/>
+    <w:basedOn w:val="CommentText"/>
+    <w:next w:val="CommentText"/>
+    <w:link w:val="CommentSubjectChar"/>
+    <w:uiPriority w:val="99"/>
+    <w:semiHidden/>
+    <w:unhideWhenUsed/>
+    <w:rsid w:val="009D74A7"/>
+    <w:rPr>
+      <w:b/>
+      <w:bCs/>
+    </w:rPr>
   </w:style>
-  <w:style w:type="paragraph" w:customStyle="1" w:styleId="41B1B3C545B0478F9881BB450435E5B3">
-    <w:name w:val="41B1B3C545B0478F9881BB450435E5B3"/>
-    <w:rsid w:val="009D7D6E"/>
-  </w:style>
-  <w:style w:type="paragraph" w:customStyle="1" w:styleId="13CF16E240304E9A9D5172EADA4C994E">
-    <w:name w:val="13CF16E240304E9A9D5172EADA4C994E"/>
-    <w:rsid w:val="009D7D6E"/>
-  </w:style>
-  <w:style w:type="paragraph" w:customStyle="1" w:styleId="E7CD34DE641F48639D9C63660E09C348">
-    <w:name w:val="E7CD34DE641F48639D9C63660E09C348"/>
-    <w:rsid w:val="009D7D6E"/>
-  </w:style>
-  <w:style w:type="paragraph" w:customStyle="1" w:styleId="1EDDF051F2A34DDE86B00FDF69E44111">
-    <w:name w:val="1EDDF051F2A34DDE86B00FDF69E44111"/>
-    <w:rsid w:val="009D7D6E"/>
-  </w:style>
-  <w:style w:type="paragraph" w:customStyle="1" w:styleId="233F1305E3194D429863AE19FCA5C29E">
-    <w:name w:val="233F1305E3194D429863AE19FCA5C29E"/>
-    <w:rsid w:val="009D7D6E"/>
-  </w:style>
-  <w:style w:type="paragraph" w:customStyle="1" w:styleId="5C053C0CBC5F47A7A52243A3916193D2">
-    <w:name w:val="5C053C0CBC5F47A7A52243A3916193D2"/>
-    <w:rsid w:val="00E8097D"/>
-  </w:style>
-  <w:style w:type="paragraph" w:customStyle="1" w:styleId="E2B51EDCB6E84C3EB8310A658846DA85">
-    <w:name w:val="E2B51EDCB6E84C3EB8310A658846DA85"/>
-    <w:rsid w:val="00E8097D"/>
+  <w:style w:type="character" w:customStyle="1" w:styleId="CommentSubjectChar">
+    <w:name w:val="Comment Subject Char"/>
+    <w:basedOn w:val="CommentTextChar"/>
+    <w:link w:val="CommentSubject"/>
+    <w:uiPriority w:val="99"/>
+    <w:semiHidden/>
+    <w:rsid w:val="009D74A7"/>
+    <w:rPr>
+      <w:b/>
+      <w:bCs/>
+      <w:sz w:val="20"/>
+      <w:szCs w:val="20"/>
+    </w:rPr>
   </w:style>
 </w:styles>
-</file>
-
-<file path=word/glossary/webSettings.xml><?xml version="1.0" encoding="utf-8"?>
-<w:webSettings xmlns:mc="http://schemas.openxmlformats.org/markup-compatibility/2006" xmlns:r="http://schemas.openxmlformats.org/officeDocument/2006/relationships" xmlns:w="http://schemas.openxmlformats.org/wordprocessingml/2006/main" xmlns:w14="http://schemas.microsoft.com/office/word/2010/wordml" xmlns:w15="http://schemas.microsoft.com/office/word/2012/wordml" mc:Ignorable="w14 w15">
-  <w:optimizeForBrowser/>
-  <w:allowPNG/>
-  <w:doNotSaveAsSingleFile/>
-</w:webSettings>
 </file>
 
 <file path=word/theme/theme1.xml><?xml version="1.0" encoding="utf-8"?>
@@ -6842,7 +9409,7 @@
 </file>
 
 <file path=customXml/itemProps1.xml><?xml version="1.0" encoding="utf-8"?>
-<ds:datastoreItem xmlns:ds="http://schemas.openxmlformats.org/officeDocument/2006/customXml" ds:itemID="{1D43B62F-9541-7541-8899-7B8C22A9E1FF}">
+<ds:datastoreItem xmlns:ds="http://schemas.openxmlformats.org/officeDocument/2006/customXml" ds:itemID="{3F52DA84-98FD-5846-985B-177102C18DA8}">
   <ds:schemaRefs>
     <ds:schemaRef ds:uri="http://schemas.openxmlformats.org/officeDocument/2006/bibliography"/>
   </ds:schemaRefs>

</xml_diff>